<commit_message>
updates before cardview fix
</commit_message>
<xml_diff>
--- a/whats next.docx
+++ b/whats next.docx
@@ -16,6 +16,9 @@
       </w:r>
       <w:r>
         <w:t>XAea9lg8</w:t>
+      </w:r>
+      <w:r>
+        <w:t>(open fire)</w:t>
       </w:r>
     </w:p>
     <w:p>
@@ -59,7 +62,7 @@
       <w:r>
         <w:t>Google sign in (</w:t>
       </w:r>
-      <w:hyperlink r:id="rId6" w:history="1">
+      <w:hyperlink r:id="rId6" w:anchor="configure_google_sign-in_and_the_googleapiclient_object" w:history="1">
         <w:r>
           <w:rPr>
             <w:rStyle w:val="Hyperlink"/>
@@ -102,7 +105,7 @@
       <w:r>
         <w:t>(</w:t>
       </w:r>
-      <w:hyperlink r:id="rId7" w:history="1">
+      <w:hyperlink r:id="rId7" w:anchor="q=cross+check+user+name+android" w:history="1">
         <w:r>
           <w:rPr>
             <w:rStyle w:val="Hyperlink"/>
@@ -129,13 +132,7 @@
         <w:t>google sign in</w:t>
       </w:r>
       <w:r>
-        <w:t xml:space="preserve"> </w:t>
-      </w:r>
-      <w:r>
-        <w:t>email</w:t>
-      </w:r>
-      <w:r>
-        <w:t xml:space="preserve"> or user name</w:t>
+        <w:t xml:space="preserve"> email or user name</w:t>
       </w:r>
       <w:r>
         <w:t xml:space="preserve"> </w:t>
@@ -191,13 +188,7 @@
         <w:t xml:space="preserve">story, genre) to server </w:t>
       </w:r>
       <w:r>
-        <w:t>(</w:t>
-      </w:r>
-      <w:r>
-        <w:t>m</w:t>
-      </w:r>
-      <w:r>
-        <w:t>ight not need to if I just send data to clients instead)</w:t>
+        <w:t>(might not need to if I just send data to clients instead)</w:t>
       </w:r>
       <w:r>
         <w:t xml:space="preserve"> </w:t>
@@ -517,53 +508,209 @@
       </w:hyperlink>
     </w:p>
     <w:p>
+      <w:hyperlink r:id="rId23" w:anchor="installation" w:history="1">
+        <w:r>
+          <w:rPr>
+            <w:rStyle w:val="Hyperlink"/>
+          </w:rPr>
+          <w:t>http://docs.parseplatform.org/android/guide/#installation</w:t>
+        </w:r>
+      </w:hyperlink>
+    </w:p>
+    <w:p>
       <w:pPr>
         <w:jc w:val="center"/>
       </w:pPr>
       <w:r>
         <w:t>Parse example</w:t>
       </w:r>
+    </w:p>
+    <w:p>
+      <w:hyperlink r:id="rId24" w:history="1">
+        <w:r>
+          <w:rPr>
+            <w:rStyle w:val="Hyperlink"/>
+          </w:rPr>
+          <w:t>https://www.youtube.com/watch?v=-AB_uu_Lj8Q</w:t>
+        </w:r>
+      </w:hyperlink>
+    </w:p>
+    <w:p>
+      <w:pPr>
+        <w:jc w:val="center"/>
+      </w:pPr>
+      <w:r>
+        <w:t>OTP</w:t>
+      </w:r>
+    </w:p>
+    <w:p>
+      <w:hyperlink r:id="rId25" w:history="1">
+        <w:r>
+          <w:rPr>
+            <w:rStyle w:val="Hyperlink"/>
+          </w:rPr>
+          <w:t>https://stackoverflow.com/questions/39481860/parse-how-to-get-user-to-sign-up-with-phone-number</w:t>
+        </w:r>
+      </w:hyperlink>
+    </w:p>
+    <w:p>
+      <w:pPr>
+        <w:rPr>
+          <w:rStyle w:val="Hyperlink"/>
+        </w:rPr>
+      </w:pPr>
+      <w:hyperlink r:id="rId26" w:history="1">
+        <w:r>
+          <w:rPr>
+            <w:rStyle w:val="Hyperlink"/>
+          </w:rPr>
+          <w:t>https://www.simplifiedcoding.net/android-sms-verification-app-phone-verification-with-otp/</w:t>
+        </w:r>
+      </w:hyperlink>
+    </w:p>
+    <w:p>
+      <w:pPr>
+        <w:jc w:val="center"/>
+      </w:pPr>
+      <w:r>
+        <w:t>using Fire base(FREE)</w:t>
+      </w:r>
+    </w:p>
+    <w:p>
+      <w:hyperlink r:id="rId27" w:history="1">
+        <w:r>
+          <w:rPr>
+            <w:rStyle w:val="Hyperlink"/>
+          </w:rPr>
+          <w:t>https://www.youtube.com/watch?v=Xn0tQHpMDnM</w:t>
+        </w:r>
+      </w:hyperlink>
+    </w:p>
+    <w:p>
+      <w:hyperlink r:id="rId28" w:history="1">
+        <w:r>
+          <w:rPr>
+            <w:rStyle w:val="Hyperlink"/>
+          </w:rPr>
+          <w:t>https://firebase.google.com/docs/auth/android/phone-auth</w:t>
+        </w:r>
+      </w:hyperlink>
+      <w:r>
+        <w:t xml:space="preserve"> (phone verification)</w:t>
+      </w:r>
+    </w:p>
+    <w:p/>
+    <w:p>
+      <w:r>
+        <w:t>(July 7, 2017)</w:t>
+      </w:r>
+    </w:p>
+    <w:p>
+      <w:r>
+        <w:t>Work on activity to activity navigation</w:t>
+      </w:r>
+    </w:p>
+    <w:p>
+      <w:r>
+        <w:t>Set up “pass” and “pass a start”</w:t>
+      </w:r>
+    </w:p>
+    <w:p>
+      <w:r>
+        <w:t>Local stories</w:t>
+      </w:r>
+    </w:p>
+    <w:p>
+      <w:r>
+        <w:lastRenderedPageBreak/>
+        <w:t>Set up grid view to save new stories</w:t>
+      </w:r>
+    </w:p>
+    <w:p>
+      <w:r>
+        <w:t>Redesign create a story activity</w:t>
+      </w:r>
+    </w:p>
+    <w:p>
+      <w:r>
+        <w:t>Create fragment for My stories, local stories, invited stories</w:t>
+      </w:r>
+      <w:r>
+        <w:t>(done)</w:t>
+      </w:r>
+    </w:p>
+    <w:p>
+      <w:r>
+        <w:t xml:space="preserve">Remove </w:t>
+      </w:r>
+      <w:r>
+        <w:t>auto rotate</w:t>
+      </w:r>
+      <w:r>
+        <w:t>(done)</w:t>
+      </w:r>
+    </w:p>
+    <w:p>
+      <w:r>
+        <w:t>Remove multi window view support</w:t>
+      </w:r>
+      <w:r>
+        <w:t xml:space="preserve"> or figure out how to make it work</w:t>
+      </w:r>
+    </w:p>
+    <w:p>
+      <w:r>
+        <w:t>Pressing back in the main activity should close the app</w:t>
+      </w:r>
+    </w:p>
+    <w:p>
       <w:bookmarkStart w:id="1" w:name="_GoBack"/>
       <w:bookmarkEnd w:id="1"/>
     </w:p>
-    <w:p>
-      <w:hyperlink r:id="rId23" w:history="1">
-        <w:r>
-          <w:rPr>
-            <w:rStyle w:val="Hyperlink"/>
-          </w:rPr>
-          <w:t>https://www.youtube.com/watch?v=-AB_uu_Lj8Q</w:t>
-        </w:r>
-      </w:hyperlink>
-    </w:p>
-    <w:p>
-      <w:pPr>
-        <w:jc w:val="center"/>
-      </w:pPr>
-      <w:r>
-        <w:t>OTP</w:t>
-      </w:r>
-    </w:p>
-    <w:p>
-      <w:hyperlink r:id="rId24" w:history="1">
-        <w:r>
-          <w:rPr>
-            <w:rStyle w:val="Hyperlink"/>
-          </w:rPr>
-          <w:t>https://stackoverflow.com/questions/39481860/parse-how-to-get-user-to-sign-up-with-phone-number</w:t>
-        </w:r>
-      </w:hyperlink>
-    </w:p>
-    <w:p>
-      <w:hyperlink r:id="rId25" w:history="1">
-        <w:r>
-          <w:rPr>
-            <w:rStyle w:val="Hyperlink"/>
-          </w:rPr>
-          <w:t>https://www.simplifiedcoding.net/android-sms-verification-app-phone-verification-with-otp/</w:t>
-        </w:r>
-      </w:hyperlink>
-    </w:p>
+    <w:p/>
+    <w:p/>
+    <w:p>
+      <w:pPr>
+        <w:shd w:val="clear" w:color="auto" w:fill="FFFFFF"/>
+        <w:tabs>
+          <w:tab w:val="left" w:pos="916"/>
+          <w:tab w:val="left" w:pos="1832"/>
+          <w:tab w:val="left" w:pos="2748"/>
+          <w:tab w:val="left" w:pos="3664"/>
+          <w:tab w:val="left" w:pos="4580"/>
+          <w:tab w:val="left" w:pos="5496"/>
+          <w:tab w:val="left" w:pos="6412"/>
+          <w:tab w:val="left" w:pos="7328"/>
+          <w:tab w:val="left" w:pos="8244"/>
+          <w:tab w:val="left" w:pos="9160"/>
+          <w:tab w:val="left" w:pos="10076"/>
+          <w:tab w:val="left" w:pos="10992"/>
+          <w:tab w:val="left" w:pos="11908"/>
+          <w:tab w:val="left" w:pos="12824"/>
+          <w:tab w:val="left" w:pos="13740"/>
+          <w:tab w:val="left" w:pos="14656"/>
+        </w:tabs>
+        <w:spacing w:after="240" w:line="240" w:lineRule="auto"/>
+        <w:rPr>
+          <w:rFonts w:ascii="Courier New" w:eastAsia="Times New Roman" w:hAnsi="Courier New" w:cs="Courier New"/>
+          <w:color w:val="000000"/>
+          <w:sz w:val="18"/>
+          <w:szCs w:val="18"/>
+          <w:lang w:eastAsia="en-CA"/>
+        </w:rPr>
+      </w:pPr>
+      <w:r>
+        <w:rPr>
+          <w:rFonts w:ascii="Courier New" w:eastAsia="Times New Roman" w:hAnsi="Courier New" w:cs="Courier New"/>
+          <w:color w:val="000000"/>
+          <w:sz w:val="18"/>
+          <w:szCs w:val="18"/>
+          <w:lang w:eastAsia="en-CA"/>
+        </w:rPr>
+        <w:br/>
+      </w:r>
+    </w:p>
+    <w:p/>
     <w:sectPr>
       <w:pgSz w:w="12240" w:h="15840"/>
       <w:pgMar w:top="1440" w:right="1440" w:bottom="1440" w:left="1440" w:header="708" w:footer="708" w:gutter="0"/>
@@ -1127,6 +1274,68 @@
       <w:shd w:val="clear" w:color="auto" w:fill="E6E6E6"/>
     </w:rPr>
   </w:style>
+  <w:style w:type="character" w:styleId="FollowedHyperlink">
+    <w:name w:val="FollowedHyperlink"/>
+    <w:basedOn w:val="DefaultParagraphFont"/>
+    <w:uiPriority w:val="99"/>
+    <w:semiHidden/>
+    <w:unhideWhenUsed/>
+    <w:rsid w:val="00846A72"/>
+    <w:rPr>
+      <w:color w:val="954F72" w:themeColor="followedHyperlink"/>
+      <w:u w:val="single"/>
+    </w:rPr>
+  </w:style>
+  <w:style w:type="paragraph" w:styleId="HTMLPreformatted">
+    <w:name w:val="HTML Preformatted"/>
+    <w:basedOn w:val="Normal"/>
+    <w:link w:val="HTMLPreformattedChar"/>
+    <w:uiPriority w:val="99"/>
+    <w:semiHidden/>
+    <w:unhideWhenUsed/>
+    <w:rsid w:val="00B37E26"/>
+    <w:pPr>
+      <w:tabs>
+        <w:tab w:val="left" w:pos="916"/>
+        <w:tab w:val="left" w:pos="1832"/>
+        <w:tab w:val="left" w:pos="2748"/>
+        <w:tab w:val="left" w:pos="3664"/>
+        <w:tab w:val="left" w:pos="4580"/>
+        <w:tab w:val="left" w:pos="5496"/>
+        <w:tab w:val="left" w:pos="6412"/>
+        <w:tab w:val="left" w:pos="7328"/>
+        <w:tab w:val="left" w:pos="8244"/>
+        <w:tab w:val="left" w:pos="9160"/>
+        <w:tab w:val="left" w:pos="10076"/>
+        <w:tab w:val="left" w:pos="10992"/>
+        <w:tab w:val="left" w:pos="11908"/>
+        <w:tab w:val="left" w:pos="12824"/>
+        <w:tab w:val="left" w:pos="13740"/>
+        <w:tab w:val="left" w:pos="14656"/>
+      </w:tabs>
+      <w:spacing w:after="0" w:line="240" w:lineRule="auto"/>
+    </w:pPr>
+    <w:rPr>
+      <w:rFonts w:ascii="Courier New" w:eastAsia="Times New Roman" w:hAnsi="Courier New" w:cs="Courier New"/>
+      <w:sz w:val="20"/>
+      <w:szCs w:val="20"/>
+      <w:lang w:eastAsia="en-CA"/>
+    </w:rPr>
+  </w:style>
+  <w:style w:type="character" w:customStyle="1" w:styleId="HTMLPreformattedChar">
+    <w:name w:val="HTML Preformatted Char"/>
+    <w:basedOn w:val="DefaultParagraphFont"/>
+    <w:link w:val="HTMLPreformatted"/>
+    <w:uiPriority w:val="99"/>
+    <w:semiHidden/>
+    <w:rsid w:val="00B37E26"/>
+    <w:rPr>
+      <w:rFonts w:ascii="Courier New" w:eastAsia="Times New Roman" w:hAnsi="Courier New" w:cs="Courier New"/>
+      <w:sz w:val="20"/>
+      <w:szCs w:val="20"/>
+      <w:lang w:eastAsia="en-CA"/>
+    </w:rPr>
+  </w:style>
 </w:styles>
 </file>
 

</xml_diff>

<commit_message>
updates before gridview in fragments
</commit_message>
<xml_diff>
--- a/whats next.docx
+++ b/whats next.docx
@@ -169,10 +169,23 @@
         </w:numPr>
       </w:pPr>
       <w:r>
-        <w:t xml:space="preserve">Send sqlite </w:t>
-      </w:r>
-      <w:r>
-        <w:t xml:space="preserve">data(story, genre) to server </w:t>
+        <w:t xml:space="preserve">Send </w:t>
+      </w:r>
+      <w:proofErr w:type="spellStart"/>
+      <w:r>
+        <w:t>sqlite</w:t>
+      </w:r>
+      <w:proofErr w:type="spellEnd"/>
+      <w:r>
+        <w:t xml:space="preserve"> </w:t>
+      </w:r>
+      <w:proofErr w:type="gramStart"/>
+      <w:r>
+        <w:t>data(</w:t>
+      </w:r>
+      <w:proofErr w:type="gramEnd"/>
+      <w:r>
+        <w:t xml:space="preserve">story, genre) to server </w:t>
       </w:r>
       <w:r>
         <w:t>(might not need to if I just send data to clients instead)</w:t>
@@ -303,8 +316,13 @@
         <w:jc w:val="center"/>
       </w:pPr>
       <w:r>
-        <w:t>Login and signup sqlite</w:t>
-      </w:r>
+        <w:t xml:space="preserve">Login and signup </w:t>
+      </w:r>
+      <w:proofErr w:type="spellStart"/>
+      <w:r>
+        <w:t>sqlite</w:t>
+      </w:r>
+      <w:proofErr w:type="spellEnd"/>
     </w:p>
     <w:p>
       <w:hyperlink r:id="rId14" w:history="1">
@@ -442,8 +460,13 @@
       <w:pPr>
         <w:jc w:val="center"/>
       </w:pPr>
-      <w:r>
-        <w:t>Whatsapp signup</w:t>
+      <w:proofErr w:type="spellStart"/>
+      <w:r>
+        <w:t>Whatsapp</w:t>
+      </w:r>
+      <w:proofErr w:type="spellEnd"/>
+      <w:r>
+        <w:t xml:space="preserve"> signup</w:t>
       </w:r>
     </w:p>
     <w:p>
@@ -642,18 +665,39 @@
     </w:p>
     <w:p>
       <w:r>
-        <w:t>Either make start a story page portrait only or add scrollview</w:t>
-      </w:r>
-    </w:p>
-    <w:p>
-      <w:r>
-        <w:t>onResume , onStart…</w:t>
+        <w:t xml:space="preserve">Either make start a story page portrait only or add </w:t>
+      </w:r>
+      <w:proofErr w:type="spellStart"/>
+      <w:r>
+        <w:t>scrollview</w:t>
+      </w:r>
+      <w:proofErr w:type="spellEnd"/>
+    </w:p>
+    <w:p>
+      <w:proofErr w:type="spellStart"/>
+      <w:proofErr w:type="gramStart"/>
+      <w:r>
+        <w:t>onResume</w:t>
+      </w:r>
+      <w:proofErr w:type="spellEnd"/>
+      <w:r>
+        <w:t xml:space="preserve"> ,</w:t>
+      </w:r>
+      <w:proofErr w:type="gramEnd"/>
+      <w:r>
+        <w:t xml:space="preserve"> </w:t>
+      </w:r>
+      <w:proofErr w:type="spellStart"/>
+      <w:r>
+        <w:t>onStart</w:t>
+      </w:r>
+      <w:proofErr w:type="spellEnd"/>
+      <w:r>
+        <w:t>…</w:t>
       </w:r>
       <w:r>
         <w:t>(Activity lifecycle)</w:t>
       </w:r>
-      <w:bookmarkStart w:id="1" w:name="_GoBack"/>
-      <w:bookmarkEnd w:id="1"/>
     </w:p>
     <w:p/>
     <w:p/>
@@ -678,6 +722,7 @@
           <w:szCs w:val="18"/>
         </w:rPr>
       </w:pPr>
+      <w:proofErr w:type="spellStart"/>
       <w:r>
         <w:rPr>
           <w:color w:val="000000"/>
@@ -687,6 +732,7 @@
         </w:rPr>
         <w:t>SimpleFragmentPagerAdaptor</w:t>
       </w:r>
+      <w:proofErr w:type="spellEnd"/>
     </w:p>
     <w:p/>
     <w:p/>
@@ -714,13 +760,23 @@
         </w:rPr>
         <w:t xml:space="preserve">package </w:t>
       </w:r>
-      <w:r>
-        <w:rPr>
-          <w:color w:val="000000"/>
-          <w:sz w:val="18"/>
-          <w:szCs w:val="18"/>
-        </w:rPr>
-        <w:t>com.letstellastory.android.letstellastory.adapter;</w:t>
+      <w:proofErr w:type="spellStart"/>
+      <w:r>
+        <w:rPr>
+          <w:color w:val="000000"/>
+          <w:sz w:val="18"/>
+          <w:szCs w:val="18"/>
+        </w:rPr>
+        <w:t>com.letstellastory.android.letstellastory.adapter</w:t>
+      </w:r>
+      <w:proofErr w:type="spellEnd"/>
+      <w:r>
+        <w:rPr>
+          <w:color w:val="000000"/>
+          <w:sz w:val="18"/>
+          <w:szCs w:val="18"/>
+        </w:rPr>
+        <w:t>;</w:t>
       </w:r>
       <w:r>
         <w:rPr>
@@ -748,13 +804,23 @@
         </w:rPr>
         <w:t xml:space="preserve">import </w:t>
       </w:r>
-      <w:r>
-        <w:rPr>
-          <w:color w:val="000000"/>
-          <w:sz w:val="18"/>
-          <w:szCs w:val="18"/>
-        </w:rPr>
-        <w:t>android.content.Context;</w:t>
+      <w:proofErr w:type="spellStart"/>
+      <w:r>
+        <w:rPr>
+          <w:color w:val="000000"/>
+          <w:sz w:val="18"/>
+          <w:szCs w:val="18"/>
+        </w:rPr>
+        <w:t>android.content.Context</w:t>
+      </w:r>
+      <w:proofErr w:type="spellEnd"/>
+      <w:r>
+        <w:rPr>
+          <w:color w:val="000000"/>
+          <w:sz w:val="18"/>
+          <w:szCs w:val="18"/>
+        </w:rPr>
+        <w:t>;</w:t>
       </w:r>
       <w:r>
         <w:rPr>
@@ -774,13 +840,23 @@
         </w:rPr>
         <w:t xml:space="preserve">import </w:t>
       </w:r>
-      <w:r>
-        <w:rPr>
-          <w:color w:val="000000"/>
-          <w:sz w:val="18"/>
-          <w:szCs w:val="18"/>
-        </w:rPr>
-        <w:t>android.view.LayoutInflater;</w:t>
+      <w:proofErr w:type="spellStart"/>
+      <w:r>
+        <w:rPr>
+          <w:color w:val="000000"/>
+          <w:sz w:val="18"/>
+          <w:szCs w:val="18"/>
+        </w:rPr>
+        <w:t>android.view.LayoutInflater</w:t>
+      </w:r>
+      <w:proofErr w:type="spellEnd"/>
+      <w:r>
+        <w:rPr>
+          <w:color w:val="000000"/>
+          <w:sz w:val="18"/>
+          <w:szCs w:val="18"/>
+        </w:rPr>
+        <w:t>;</w:t>
       </w:r>
       <w:r>
         <w:rPr>
@@ -800,13 +876,23 @@
         </w:rPr>
         <w:t xml:space="preserve">import </w:t>
       </w:r>
-      <w:r>
-        <w:rPr>
-          <w:color w:val="000000"/>
-          <w:sz w:val="18"/>
-          <w:szCs w:val="18"/>
-        </w:rPr>
-        <w:t>android.view.View;</w:t>
+      <w:proofErr w:type="spellStart"/>
+      <w:r>
+        <w:rPr>
+          <w:color w:val="000000"/>
+          <w:sz w:val="18"/>
+          <w:szCs w:val="18"/>
+        </w:rPr>
+        <w:t>android.view.View</w:t>
+      </w:r>
+      <w:proofErr w:type="spellEnd"/>
+      <w:r>
+        <w:rPr>
+          <w:color w:val="000000"/>
+          <w:sz w:val="18"/>
+          <w:szCs w:val="18"/>
+        </w:rPr>
+        <w:t>;</w:t>
       </w:r>
       <w:r>
         <w:rPr>
@@ -826,13 +912,23 @@
         </w:rPr>
         <w:t xml:space="preserve">import </w:t>
       </w:r>
-      <w:r>
-        <w:rPr>
-          <w:color w:val="000000"/>
-          <w:sz w:val="18"/>
-          <w:szCs w:val="18"/>
-        </w:rPr>
-        <w:t>android.view.ViewGroup;</w:t>
+      <w:proofErr w:type="spellStart"/>
+      <w:r>
+        <w:rPr>
+          <w:color w:val="000000"/>
+          <w:sz w:val="18"/>
+          <w:szCs w:val="18"/>
+        </w:rPr>
+        <w:t>android.view.ViewGroup</w:t>
+      </w:r>
+      <w:proofErr w:type="spellEnd"/>
+      <w:r>
+        <w:rPr>
+          <w:color w:val="000000"/>
+          <w:sz w:val="18"/>
+          <w:szCs w:val="18"/>
+        </w:rPr>
+        <w:t>;</w:t>
       </w:r>
       <w:r>
         <w:rPr>
@@ -852,13 +948,23 @@
         </w:rPr>
         <w:t xml:space="preserve">import </w:t>
       </w:r>
-      <w:r>
-        <w:rPr>
-          <w:color w:val="000000"/>
-          <w:sz w:val="18"/>
-          <w:szCs w:val="18"/>
-        </w:rPr>
-        <w:t>android.widget.BaseAdapter;</w:t>
+      <w:proofErr w:type="spellStart"/>
+      <w:r>
+        <w:rPr>
+          <w:color w:val="000000"/>
+          <w:sz w:val="18"/>
+          <w:szCs w:val="18"/>
+        </w:rPr>
+        <w:t>android.widget.BaseAdapter</w:t>
+      </w:r>
+      <w:proofErr w:type="spellEnd"/>
+      <w:r>
+        <w:rPr>
+          <w:color w:val="000000"/>
+          <w:sz w:val="18"/>
+          <w:szCs w:val="18"/>
+        </w:rPr>
+        <w:t>;</w:t>
       </w:r>
       <w:r>
         <w:rPr>
@@ -878,13 +984,23 @@
         </w:rPr>
         <w:t xml:space="preserve">import </w:t>
       </w:r>
-      <w:r>
-        <w:rPr>
-          <w:color w:val="000000"/>
-          <w:sz w:val="18"/>
-          <w:szCs w:val="18"/>
-        </w:rPr>
-        <w:t>android.widget.TextView;</w:t>
+      <w:proofErr w:type="spellStart"/>
+      <w:r>
+        <w:rPr>
+          <w:color w:val="000000"/>
+          <w:sz w:val="18"/>
+          <w:szCs w:val="18"/>
+        </w:rPr>
+        <w:t>android.widget.TextView</w:t>
+      </w:r>
+      <w:proofErr w:type="spellEnd"/>
+      <w:r>
+        <w:rPr>
+          <w:color w:val="000000"/>
+          <w:sz w:val="18"/>
+          <w:szCs w:val="18"/>
+        </w:rPr>
+        <w:t>;</w:t>
       </w:r>
       <w:r>
         <w:rPr>
@@ -912,13 +1028,23 @@
         </w:rPr>
         <w:t xml:space="preserve">import </w:t>
       </w:r>
-      <w:r>
-        <w:rPr>
-          <w:color w:val="000000"/>
-          <w:sz w:val="18"/>
-          <w:szCs w:val="18"/>
-        </w:rPr>
-        <w:t>com.letstellastory.android.letstellastory.R;</w:t>
+      <w:proofErr w:type="spellStart"/>
+      <w:r>
+        <w:rPr>
+          <w:color w:val="000000"/>
+          <w:sz w:val="18"/>
+          <w:szCs w:val="18"/>
+        </w:rPr>
+        <w:t>com.letstellastory.android.letstellastory.R</w:t>
+      </w:r>
+      <w:proofErr w:type="spellEnd"/>
+      <w:r>
+        <w:rPr>
+          <w:color w:val="000000"/>
+          <w:sz w:val="18"/>
+          <w:szCs w:val="18"/>
+        </w:rPr>
+        <w:t>;</w:t>
       </w:r>
       <w:r>
         <w:rPr>
@@ -938,13 +1064,23 @@
         </w:rPr>
         <w:t xml:space="preserve">import </w:t>
       </w:r>
-      <w:r>
-        <w:rPr>
-          <w:color w:val="000000"/>
-          <w:sz w:val="18"/>
-          <w:szCs w:val="18"/>
-        </w:rPr>
-        <w:t>com.quickblox.chat.model.QBChatDialog;</w:t>
+      <w:proofErr w:type="spellStart"/>
+      <w:r>
+        <w:rPr>
+          <w:color w:val="000000"/>
+          <w:sz w:val="18"/>
+          <w:szCs w:val="18"/>
+        </w:rPr>
+        <w:t>com.quickblox.chat.model.QBChatDialog</w:t>
+      </w:r>
+      <w:proofErr w:type="spellEnd"/>
+      <w:r>
+        <w:rPr>
+          <w:color w:val="000000"/>
+          <w:sz w:val="18"/>
+          <w:szCs w:val="18"/>
+        </w:rPr>
+        <w:t>;</w:t>
       </w:r>
       <w:r>
         <w:rPr>
@@ -972,13 +1108,23 @@
         </w:rPr>
         <w:t xml:space="preserve">import </w:t>
       </w:r>
-      <w:r>
-        <w:rPr>
-          <w:color w:val="000000"/>
-          <w:sz w:val="18"/>
-          <w:szCs w:val="18"/>
-        </w:rPr>
-        <w:t>java.util.ArrayList;</w:t>
+      <w:proofErr w:type="spellStart"/>
+      <w:r>
+        <w:rPr>
+          <w:color w:val="000000"/>
+          <w:sz w:val="18"/>
+          <w:szCs w:val="18"/>
+        </w:rPr>
+        <w:t>java.util.ArrayList</w:t>
+      </w:r>
+      <w:proofErr w:type="spellEnd"/>
+      <w:r>
+        <w:rPr>
+          <w:color w:val="000000"/>
+          <w:sz w:val="18"/>
+          <w:szCs w:val="18"/>
+        </w:rPr>
+        <w:t>;</w:t>
       </w:r>
       <w:r>
         <w:rPr>
@@ -1015,8 +1161,9 @@
           <w:szCs w:val="18"/>
         </w:rPr>
         <w:br/>
-        <w:t xml:space="preserve"> * Created by dozie on 2017-07-12.</w:t>
-      </w:r>
+        <w:t xml:space="preserve"> * Created by </w:t>
+      </w:r>
+      <w:proofErr w:type="spellStart"/>
       <w:r>
         <w:rPr>
           <w:i/>
@@ -1025,9 +1172,9 @@
           <w:sz w:val="18"/>
           <w:szCs w:val="18"/>
         </w:rPr>
-        <w:br/>
-        <w:t xml:space="preserve"> */</w:t>
-      </w:r>
+        <w:t>dozie</w:t>
+      </w:r>
+      <w:proofErr w:type="spellEnd"/>
       <w:r>
         <w:rPr>
           <w:i/>
@@ -1036,7 +1183,7 @@
           <w:sz w:val="18"/>
           <w:szCs w:val="18"/>
         </w:rPr>
-        <w:br/>
+        <w:t xml:space="preserve"> on 2017-07-12.</w:t>
       </w:r>
       <w:r>
         <w:rPr>
@@ -1047,6 +1194,27 @@
           <w:szCs w:val="18"/>
         </w:rPr>
         <w:br/>
+        <w:t xml:space="preserve"> */</w:t>
+      </w:r>
+      <w:r>
+        <w:rPr>
+          <w:i/>
+          <w:iCs/>
+          <w:color w:val="808080"/>
+          <w:sz w:val="18"/>
+          <w:szCs w:val="18"/>
+        </w:rPr>
+        <w:br/>
+      </w:r>
+      <w:r>
+        <w:rPr>
+          <w:i/>
+          <w:iCs/>
+          <w:color w:val="808080"/>
+          <w:sz w:val="18"/>
+          <w:szCs w:val="18"/>
+        </w:rPr>
+        <w:br/>
       </w:r>
       <w:r>
         <w:rPr>
@@ -1058,13 +1226,23 @@
         </w:rPr>
         <w:t xml:space="preserve">public class </w:t>
       </w:r>
-      <w:r>
-        <w:rPr>
-          <w:color w:val="000000"/>
-          <w:sz w:val="18"/>
-          <w:szCs w:val="18"/>
-        </w:rPr>
-        <w:t xml:space="preserve">StoryDialogAdapters </w:t>
+      <w:proofErr w:type="spellStart"/>
+      <w:r>
+        <w:rPr>
+          <w:color w:val="000000"/>
+          <w:sz w:val="18"/>
+          <w:szCs w:val="18"/>
+        </w:rPr>
+        <w:t>StoryDialogAdapters</w:t>
+      </w:r>
+      <w:proofErr w:type="spellEnd"/>
+      <w:r>
+        <w:rPr>
+          <w:color w:val="000000"/>
+          <w:sz w:val="18"/>
+          <w:szCs w:val="18"/>
+        </w:rPr>
+        <w:t xml:space="preserve"> </w:t>
       </w:r>
       <w:r>
         <w:rPr>
@@ -1076,13 +1254,23 @@
         </w:rPr>
         <w:t xml:space="preserve">extends </w:t>
       </w:r>
-      <w:r>
-        <w:rPr>
-          <w:color w:val="000000"/>
-          <w:sz w:val="18"/>
-          <w:szCs w:val="18"/>
-        </w:rPr>
-        <w:t>BaseAdapter{</w:t>
+      <w:proofErr w:type="spellStart"/>
+      <w:r>
+        <w:rPr>
+          <w:color w:val="000000"/>
+          <w:sz w:val="18"/>
+          <w:szCs w:val="18"/>
+        </w:rPr>
+        <w:t>BaseAdapter</w:t>
+      </w:r>
+      <w:proofErr w:type="spellEnd"/>
+      <w:r>
+        <w:rPr>
+          <w:color w:val="000000"/>
+          <w:sz w:val="18"/>
+          <w:szCs w:val="18"/>
+        </w:rPr>
+        <w:t>{</w:t>
       </w:r>
       <w:r>
         <w:rPr>
@@ -1111,6 +1299,7 @@
         </w:rPr>
         <w:t xml:space="preserve">Context </w:t>
       </w:r>
+      <w:proofErr w:type="spellStart"/>
       <w:r>
         <w:rPr>
           <w:b/>
@@ -1121,6 +1310,7 @@
         </w:rPr>
         <w:t>context</w:t>
       </w:r>
+      <w:proofErr w:type="spellEnd"/>
       <w:r>
         <w:rPr>
           <w:color w:val="000000"/>
@@ -1156,14 +1346,43 @@
         </w:rPr>
         <w:t xml:space="preserve">private </w:t>
       </w:r>
-      <w:r>
-        <w:rPr>
-          <w:color w:val="000000"/>
-          <w:sz w:val="18"/>
-          <w:szCs w:val="18"/>
-        </w:rPr>
-        <w:t xml:space="preserve">ArrayList&lt;QBChatDialog&gt; </w:t>
-      </w:r>
+      <w:proofErr w:type="spellStart"/>
+      <w:r>
+        <w:rPr>
+          <w:color w:val="000000"/>
+          <w:sz w:val="18"/>
+          <w:szCs w:val="18"/>
+        </w:rPr>
+        <w:t>ArrayList</w:t>
+      </w:r>
+      <w:proofErr w:type="spellEnd"/>
+      <w:r>
+        <w:rPr>
+          <w:color w:val="000000"/>
+          <w:sz w:val="18"/>
+          <w:szCs w:val="18"/>
+        </w:rPr>
+        <w:t>&lt;</w:t>
+      </w:r>
+      <w:proofErr w:type="spellStart"/>
+      <w:r>
+        <w:rPr>
+          <w:color w:val="000000"/>
+          <w:sz w:val="18"/>
+          <w:szCs w:val="18"/>
+        </w:rPr>
+        <w:t>QBChatDialog</w:t>
+      </w:r>
+      <w:proofErr w:type="spellEnd"/>
+      <w:r>
+        <w:rPr>
+          <w:color w:val="000000"/>
+          <w:sz w:val="18"/>
+          <w:szCs w:val="18"/>
+        </w:rPr>
+        <w:t xml:space="preserve">&gt; </w:t>
+      </w:r>
+      <w:proofErr w:type="spellStart"/>
       <w:r>
         <w:rPr>
           <w:b/>
@@ -1174,6 +1393,7 @@
         </w:rPr>
         <w:t>qbChatDialogs</w:t>
       </w:r>
+      <w:proofErr w:type="spellEnd"/>
       <w:r>
         <w:rPr>
           <w:color w:val="000000"/>
@@ -1209,13 +1429,77 @@
         </w:rPr>
         <w:t xml:space="preserve">public </w:t>
       </w:r>
-      <w:r>
-        <w:rPr>
-          <w:color w:val="000000"/>
-          <w:sz w:val="18"/>
-          <w:szCs w:val="18"/>
-        </w:rPr>
-        <w:t>StoryDialogAdapters(Context context, ArrayList&lt;QBChatDialog&gt; qbChatDialogs) {</w:t>
+      <w:proofErr w:type="spellStart"/>
+      <w:r>
+        <w:rPr>
+          <w:color w:val="000000"/>
+          <w:sz w:val="18"/>
+          <w:szCs w:val="18"/>
+        </w:rPr>
+        <w:t>StoryDialogAdapters</w:t>
+      </w:r>
+      <w:proofErr w:type="spellEnd"/>
+      <w:r>
+        <w:rPr>
+          <w:color w:val="000000"/>
+          <w:sz w:val="18"/>
+          <w:szCs w:val="18"/>
+        </w:rPr>
+        <w:t xml:space="preserve">(Context context, </w:t>
+      </w:r>
+      <w:proofErr w:type="spellStart"/>
+      <w:r>
+        <w:rPr>
+          <w:color w:val="000000"/>
+          <w:sz w:val="18"/>
+          <w:szCs w:val="18"/>
+        </w:rPr>
+        <w:t>ArrayList</w:t>
+      </w:r>
+      <w:proofErr w:type="spellEnd"/>
+      <w:r>
+        <w:rPr>
+          <w:color w:val="000000"/>
+          <w:sz w:val="18"/>
+          <w:szCs w:val="18"/>
+        </w:rPr>
+        <w:t>&lt;</w:t>
+      </w:r>
+      <w:proofErr w:type="spellStart"/>
+      <w:r>
+        <w:rPr>
+          <w:color w:val="000000"/>
+          <w:sz w:val="18"/>
+          <w:szCs w:val="18"/>
+        </w:rPr>
+        <w:t>QBChatDialog</w:t>
+      </w:r>
+      <w:proofErr w:type="spellEnd"/>
+      <w:r>
+        <w:rPr>
+          <w:color w:val="000000"/>
+          <w:sz w:val="18"/>
+          <w:szCs w:val="18"/>
+        </w:rPr>
+        <w:t xml:space="preserve">&gt; </w:t>
+      </w:r>
+      <w:proofErr w:type="spellStart"/>
+      <w:r>
+        <w:rPr>
+          <w:color w:val="000000"/>
+          <w:sz w:val="18"/>
+          <w:szCs w:val="18"/>
+        </w:rPr>
+        <w:t>qbChatDialogs</w:t>
+      </w:r>
+      <w:proofErr w:type="spellEnd"/>
+      <w:r>
+        <w:rPr>
+          <w:color w:val="000000"/>
+          <w:sz w:val="18"/>
+          <w:szCs w:val="18"/>
+        </w:rPr>
+        <w:t>) {</w:t>
       </w:r>
       <w:r>
         <w:rPr>
@@ -1226,6 +1510,7 @@
         <w:br/>
         <w:t xml:space="preserve">        </w:t>
       </w:r>
+      <w:proofErr w:type="spellStart"/>
       <w:r>
         <w:rPr>
           <w:b/>
@@ -1252,7 +1537,18 @@
           <w:sz w:val="18"/>
           <w:szCs w:val="18"/>
         </w:rPr>
-        <w:t xml:space="preserve">context </w:t>
+        <w:t>context</w:t>
+      </w:r>
+      <w:proofErr w:type="spellEnd"/>
+      <w:r>
+        <w:rPr>
+          <w:b/>
+          <w:bCs/>
+          <w:color w:val="660E7A"/>
+          <w:sz w:val="18"/>
+          <w:szCs w:val="18"/>
+        </w:rPr>
+        <w:t xml:space="preserve"> </w:t>
       </w:r>
       <w:r>
         <w:rPr>
@@ -1271,6 +1567,7 @@
         <w:br/>
         <w:t xml:space="preserve">        </w:t>
       </w:r>
+      <w:proofErr w:type="spellStart"/>
       <w:r>
         <w:rPr>
           <w:b/>
@@ -1297,15 +1594,44 @@
           <w:sz w:val="18"/>
           <w:szCs w:val="18"/>
         </w:rPr>
-        <w:t xml:space="preserve">qbChatDialogs </w:t>
-      </w:r>
-      <w:r>
-        <w:rPr>
-          <w:color w:val="000000"/>
-          <w:sz w:val="18"/>
-          <w:szCs w:val="18"/>
-        </w:rPr>
-        <w:t>= qbChatDialogs;</w:t>
+        <w:t>qbChatDialogs</w:t>
+      </w:r>
+      <w:proofErr w:type="spellEnd"/>
+      <w:r>
+        <w:rPr>
+          <w:b/>
+          <w:bCs/>
+          <w:color w:val="660E7A"/>
+          <w:sz w:val="18"/>
+          <w:szCs w:val="18"/>
+        </w:rPr>
+        <w:t xml:space="preserve"> </w:t>
+      </w:r>
+      <w:r>
+        <w:rPr>
+          <w:color w:val="000000"/>
+          <w:sz w:val="18"/>
+          <w:szCs w:val="18"/>
+        </w:rPr>
+        <w:t xml:space="preserve">= </w:t>
+      </w:r>
+      <w:proofErr w:type="spellStart"/>
+      <w:r>
+        <w:rPr>
+          <w:color w:val="000000"/>
+          <w:sz w:val="18"/>
+          <w:szCs w:val="18"/>
+        </w:rPr>
+        <w:t>qbChatDialogs</w:t>
+      </w:r>
+      <w:proofErr w:type="spellEnd"/>
+      <w:r>
+        <w:rPr>
+          <w:color w:val="000000"/>
+          <w:sz w:val="18"/>
+          <w:szCs w:val="18"/>
+        </w:rPr>
+        <w:t>;</w:t>
       </w:r>
       <w:r>
         <w:rPr>
@@ -1366,15 +1692,47 @@
           <w:sz w:val="18"/>
           <w:szCs w:val="18"/>
         </w:rPr>
-        <w:t xml:space="preserve">public int </w:t>
-      </w:r>
-      <w:r>
-        <w:rPr>
-          <w:color w:val="000000"/>
-          <w:sz w:val="18"/>
-          <w:szCs w:val="18"/>
-        </w:rPr>
-        <w:t>getCount() {</w:t>
+        <w:t xml:space="preserve">public </w:t>
+      </w:r>
+      <w:proofErr w:type="spellStart"/>
+      <w:r>
+        <w:rPr>
+          <w:b/>
+          <w:bCs/>
+          <w:color w:val="000080"/>
+          <w:sz w:val="18"/>
+          <w:szCs w:val="18"/>
+        </w:rPr>
+        <w:t>int</w:t>
+      </w:r>
+      <w:proofErr w:type="spellEnd"/>
+      <w:r>
+        <w:rPr>
+          <w:b/>
+          <w:bCs/>
+          <w:color w:val="000080"/>
+          <w:sz w:val="18"/>
+          <w:szCs w:val="18"/>
+        </w:rPr>
+        <w:t xml:space="preserve"> </w:t>
+      </w:r>
+      <w:proofErr w:type="spellStart"/>
+      <w:r>
+        <w:rPr>
+          <w:color w:val="000000"/>
+          <w:sz w:val="18"/>
+          <w:szCs w:val="18"/>
+        </w:rPr>
+        <w:t>getCount</w:t>
+      </w:r>
+      <w:proofErr w:type="spellEnd"/>
+      <w:r>
+        <w:rPr>
+          <w:color w:val="000000"/>
+          <w:sz w:val="18"/>
+          <w:szCs w:val="18"/>
+        </w:rPr>
+        <w:t>() {</w:t>
       </w:r>
       <w:r>
         <w:rPr>
@@ -1395,6 +1753,7 @@
         </w:rPr>
         <w:t xml:space="preserve">return </w:t>
       </w:r>
+      <w:proofErr w:type="spellStart"/>
       <w:r>
         <w:rPr>
           <w:b/>
@@ -1411,7 +1770,16 @@
           <w:sz w:val="18"/>
           <w:szCs w:val="18"/>
         </w:rPr>
-        <w:t>.size();</w:t>
+        <w:t>.size</w:t>
+      </w:r>
+      <w:proofErr w:type="spellEnd"/>
+      <w:r>
+        <w:rPr>
+          <w:color w:val="000000"/>
+          <w:sz w:val="18"/>
+          <w:szCs w:val="18"/>
+        </w:rPr>
+        <w:t>();</w:t>
       </w:r>
       <w:r>
         <w:rPr>
@@ -1472,17 +1840,47 @@
           <w:sz w:val="18"/>
           <w:szCs w:val="18"/>
         </w:rPr>
-        <w:t>Object getItem(</w:t>
-      </w:r>
-      <w:r>
-        <w:rPr>
-          <w:b/>
-          <w:bCs/>
-          <w:color w:val="000080"/>
-          <w:sz w:val="18"/>
-          <w:szCs w:val="18"/>
-        </w:rPr>
-        <w:t xml:space="preserve">int </w:t>
+        <w:t xml:space="preserve">Object </w:t>
+      </w:r>
+      <w:proofErr w:type="spellStart"/>
+      <w:r>
+        <w:rPr>
+          <w:color w:val="000000"/>
+          <w:sz w:val="18"/>
+          <w:szCs w:val="18"/>
+        </w:rPr>
+        <w:t>getItem</w:t>
+      </w:r>
+      <w:proofErr w:type="spellEnd"/>
+      <w:r>
+        <w:rPr>
+          <w:color w:val="000000"/>
+          <w:sz w:val="18"/>
+          <w:szCs w:val="18"/>
+        </w:rPr>
+        <w:t>(</w:t>
+      </w:r>
+      <w:proofErr w:type="spellStart"/>
+      <w:r>
+        <w:rPr>
+          <w:b/>
+          <w:bCs/>
+          <w:color w:val="000080"/>
+          <w:sz w:val="18"/>
+          <w:szCs w:val="18"/>
+        </w:rPr>
+        <w:t>int</w:t>
+      </w:r>
+      <w:proofErr w:type="spellEnd"/>
+      <w:r>
+        <w:rPr>
+          <w:b/>
+          <w:bCs/>
+          <w:color w:val="000080"/>
+          <w:sz w:val="18"/>
+          <w:szCs w:val="18"/>
+        </w:rPr>
+        <w:t xml:space="preserve"> </w:t>
       </w:r>
       <w:r>
         <w:rPr>
@@ -1511,6 +1909,7 @@
         </w:rPr>
         <w:t xml:space="preserve">return </w:t>
       </w:r>
+      <w:proofErr w:type="spellStart"/>
       <w:r>
         <w:rPr>
           <w:b/>
@@ -1527,7 +1926,16 @@
           <w:sz w:val="18"/>
           <w:szCs w:val="18"/>
         </w:rPr>
-        <w:t>.get(position);</w:t>
+        <w:t>.get</w:t>
+      </w:r>
+      <w:proofErr w:type="spellEnd"/>
+      <w:r>
+        <w:rPr>
+          <w:color w:val="000000"/>
+          <w:sz w:val="18"/>
+          <w:szCs w:val="18"/>
+        </w:rPr>
+        <w:t>(position);</w:t>
       </w:r>
       <w:r>
         <w:rPr>
@@ -1582,23 +1990,45 @@
         </w:rPr>
         <w:t xml:space="preserve">public long </w:t>
       </w:r>
-      <w:r>
-        <w:rPr>
-          <w:color w:val="000000"/>
-          <w:sz w:val="18"/>
-          <w:szCs w:val="18"/>
-        </w:rPr>
-        <w:t>getItemId(</w:t>
-      </w:r>
-      <w:r>
-        <w:rPr>
-          <w:b/>
-          <w:bCs/>
-          <w:color w:val="000080"/>
-          <w:sz w:val="18"/>
-          <w:szCs w:val="18"/>
-        </w:rPr>
-        <w:t xml:space="preserve">int </w:t>
+      <w:proofErr w:type="spellStart"/>
+      <w:r>
+        <w:rPr>
+          <w:color w:val="000000"/>
+          <w:sz w:val="18"/>
+          <w:szCs w:val="18"/>
+        </w:rPr>
+        <w:t>getItemId</w:t>
+      </w:r>
+      <w:proofErr w:type="spellEnd"/>
+      <w:r>
+        <w:rPr>
+          <w:color w:val="000000"/>
+          <w:sz w:val="18"/>
+          <w:szCs w:val="18"/>
+        </w:rPr>
+        <w:t>(</w:t>
+      </w:r>
+      <w:proofErr w:type="spellStart"/>
+      <w:r>
+        <w:rPr>
+          <w:b/>
+          <w:bCs/>
+          <w:color w:val="000080"/>
+          <w:sz w:val="18"/>
+          <w:szCs w:val="18"/>
+        </w:rPr>
+        <w:t>int</w:t>
+      </w:r>
+      <w:proofErr w:type="spellEnd"/>
+      <w:r>
+        <w:rPr>
+          <w:b/>
+          <w:bCs/>
+          <w:color w:val="000080"/>
+          <w:sz w:val="18"/>
+          <w:szCs w:val="18"/>
+        </w:rPr>
+        <w:t xml:space="preserve"> </w:t>
       </w:r>
       <w:r>
         <w:rPr>
@@ -1694,34 +2124,136 @@
           <w:sz w:val="18"/>
           <w:szCs w:val="18"/>
         </w:rPr>
-        <w:t>View getView(</w:t>
-      </w:r>
-      <w:r>
-        <w:rPr>
-          <w:b/>
-          <w:bCs/>
-          <w:color w:val="000080"/>
-          <w:sz w:val="18"/>
-          <w:szCs w:val="18"/>
-        </w:rPr>
-        <w:t xml:space="preserve">int </w:t>
-      </w:r>
-      <w:r>
-        <w:rPr>
-          <w:color w:val="000000"/>
-          <w:sz w:val="18"/>
-          <w:szCs w:val="18"/>
-        </w:rPr>
-        <w:t>position, View convertView, ViewGroup parent) {</w:t>
-      </w:r>
-      <w:r>
-        <w:rPr>
-          <w:color w:val="000000"/>
-          <w:sz w:val="18"/>
-          <w:szCs w:val="18"/>
-        </w:rPr>
-        <w:br/>
-        <w:t xml:space="preserve">        View view = convertView;</w:t>
+        <w:t xml:space="preserve">View </w:t>
+      </w:r>
+      <w:proofErr w:type="spellStart"/>
+      <w:r>
+        <w:rPr>
+          <w:color w:val="000000"/>
+          <w:sz w:val="18"/>
+          <w:szCs w:val="18"/>
+        </w:rPr>
+        <w:t>getView</w:t>
+      </w:r>
+      <w:proofErr w:type="spellEnd"/>
+      <w:r>
+        <w:rPr>
+          <w:color w:val="000000"/>
+          <w:sz w:val="18"/>
+          <w:szCs w:val="18"/>
+        </w:rPr>
+        <w:t>(</w:t>
+      </w:r>
+      <w:proofErr w:type="spellStart"/>
+      <w:r>
+        <w:rPr>
+          <w:b/>
+          <w:bCs/>
+          <w:color w:val="000080"/>
+          <w:sz w:val="18"/>
+          <w:szCs w:val="18"/>
+        </w:rPr>
+        <w:t>int</w:t>
+      </w:r>
+      <w:proofErr w:type="spellEnd"/>
+      <w:r>
+        <w:rPr>
+          <w:b/>
+          <w:bCs/>
+          <w:color w:val="000080"/>
+          <w:sz w:val="18"/>
+          <w:szCs w:val="18"/>
+        </w:rPr>
+        <w:t xml:space="preserve"> </w:t>
+      </w:r>
+      <w:r>
+        <w:rPr>
+          <w:color w:val="000000"/>
+          <w:sz w:val="18"/>
+          <w:szCs w:val="18"/>
+        </w:rPr>
+        <w:t xml:space="preserve">position, View </w:t>
+      </w:r>
+      <w:proofErr w:type="spellStart"/>
+      <w:r>
+        <w:rPr>
+          <w:color w:val="000000"/>
+          <w:sz w:val="18"/>
+          <w:szCs w:val="18"/>
+        </w:rPr>
+        <w:t>convertView</w:t>
+      </w:r>
+      <w:proofErr w:type="spellEnd"/>
+      <w:r>
+        <w:rPr>
+          <w:color w:val="000000"/>
+          <w:sz w:val="18"/>
+          <w:szCs w:val="18"/>
+        </w:rPr>
+        <w:t xml:space="preserve">, </w:t>
+      </w:r>
+      <w:proofErr w:type="spellStart"/>
+      <w:r>
+        <w:rPr>
+          <w:color w:val="000000"/>
+          <w:sz w:val="18"/>
+          <w:szCs w:val="18"/>
+        </w:rPr>
+        <w:t>ViewGroup</w:t>
+      </w:r>
+      <w:proofErr w:type="spellEnd"/>
+      <w:r>
+        <w:rPr>
+          <w:color w:val="000000"/>
+          <w:sz w:val="18"/>
+          <w:szCs w:val="18"/>
+        </w:rPr>
+        <w:t xml:space="preserve"> parent) {</w:t>
+      </w:r>
+      <w:r>
+        <w:rPr>
+          <w:color w:val="000000"/>
+          <w:sz w:val="18"/>
+          <w:szCs w:val="18"/>
+        </w:rPr>
+        <w:br/>
+        <w:t xml:space="preserve">        View </w:t>
+      </w:r>
+      <w:proofErr w:type="spellStart"/>
+      <w:r>
+        <w:rPr>
+          <w:color w:val="000000"/>
+          <w:sz w:val="18"/>
+          <w:szCs w:val="18"/>
+        </w:rPr>
+        <w:t>view</w:t>
+      </w:r>
+      <w:proofErr w:type="spellEnd"/>
+      <w:r>
+        <w:rPr>
+          <w:color w:val="000000"/>
+          <w:sz w:val="18"/>
+          <w:szCs w:val="18"/>
+        </w:rPr>
+        <w:t xml:space="preserve"> = </w:t>
+      </w:r>
+      <w:proofErr w:type="spellStart"/>
+      <w:r>
+        <w:rPr>
+          <w:color w:val="000000"/>
+          <w:sz w:val="18"/>
+          <w:szCs w:val="18"/>
+        </w:rPr>
+        <w:t>convertView</w:t>
+      </w:r>
+      <w:proofErr w:type="spellEnd"/>
+      <w:r>
+        <w:rPr>
+          <w:color w:val="000000"/>
+          <w:sz w:val="18"/>
+          <w:szCs w:val="18"/>
+        </w:rPr>
+        <w:t>;</w:t>
       </w:r>
       <w:r>
         <w:rPr>
@@ -1783,8 +2315,63 @@
           <w:szCs w:val="18"/>
         </w:rPr>
         <w:br/>
-        <w:t xml:space="preserve">            LayoutInflater inflater = (LayoutInflater) </w:t>
-      </w:r>
+        <w:t xml:space="preserve">            </w:t>
+      </w:r>
+      <w:proofErr w:type="spellStart"/>
+      <w:r>
+        <w:rPr>
+          <w:color w:val="000000"/>
+          <w:sz w:val="18"/>
+          <w:szCs w:val="18"/>
+        </w:rPr>
+        <w:t>LayoutInflater</w:t>
+      </w:r>
+      <w:proofErr w:type="spellEnd"/>
+      <w:r>
+        <w:rPr>
+          <w:color w:val="000000"/>
+          <w:sz w:val="18"/>
+          <w:szCs w:val="18"/>
+        </w:rPr>
+        <w:t xml:space="preserve"> </w:t>
+      </w:r>
+      <w:proofErr w:type="spellStart"/>
+      <w:r>
+        <w:rPr>
+          <w:color w:val="000000"/>
+          <w:sz w:val="18"/>
+          <w:szCs w:val="18"/>
+        </w:rPr>
+        <w:t>inflater</w:t>
+      </w:r>
+      <w:proofErr w:type="spellEnd"/>
+      <w:r>
+        <w:rPr>
+          <w:color w:val="000000"/>
+          <w:sz w:val="18"/>
+          <w:szCs w:val="18"/>
+        </w:rPr>
+        <w:t xml:space="preserve"> = (</w:t>
+      </w:r>
+      <w:proofErr w:type="spellStart"/>
+      <w:r>
+        <w:rPr>
+          <w:color w:val="000000"/>
+          <w:sz w:val="18"/>
+          <w:szCs w:val="18"/>
+        </w:rPr>
+        <w:t>LayoutInflater</w:t>
+      </w:r>
+      <w:proofErr w:type="spellEnd"/>
+      <w:r>
+        <w:rPr>
+          <w:color w:val="000000"/>
+          <w:sz w:val="18"/>
+          <w:szCs w:val="18"/>
+        </w:rPr>
+        <w:t xml:space="preserve">) </w:t>
+      </w:r>
+      <w:proofErr w:type="spellStart"/>
       <w:r>
         <w:rPr>
           <w:b/>
@@ -1801,7 +2388,25 @@
           <w:sz w:val="18"/>
           <w:szCs w:val="18"/>
         </w:rPr>
-        <w:t>.getSystemService(Context.</w:t>
+        <w:t>.getSystemService</w:t>
+      </w:r>
+      <w:proofErr w:type="spellEnd"/>
+      <w:r>
+        <w:rPr>
+          <w:color w:val="000000"/>
+          <w:sz w:val="18"/>
+          <w:szCs w:val="18"/>
+        </w:rPr>
+        <w:t>(</w:t>
+      </w:r>
+      <w:proofErr w:type="spellStart"/>
+      <w:r>
+        <w:rPr>
+          <w:color w:val="000000"/>
+          <w:sz w:val="18"/>
+          <w:szCs w:val="18"/>
+        </w:rPr>
+        <w:t>Context.</w:t>
       </w:r>
       <w:r>
         <w:rPr>
@@ -1815,6 +2420,7 @@
         </w:rPr>
         <w:t>LAYOUT_INFLATER_SERVICE</w:t>
       </w:r>
+      <w:proofErr w:type="spellEnd"/>
       <w:r>
         <w:rPr>
           <w:color w:val="000000"/>
@@ -1830,7 +2436,34 @@
           <w:szCs w:val="18"/>
         </w:rPr>
         <w:br/>
-        <w:t xml:space="preserve">            view = inflater.inflate(R.layout.</w:t>
+        <w:t xml:space="preserve">            view = </w:t>
+      </w:r>
+      <w:proofErr w:type="spellStart"/>
+      <w:r>
+        <w:rPr>
+          <w:color w:val="000000"/>
+          <w:sz w:val="18"/>
+          <w:szCs w:val="18"/>
+        </w:rPr>
+        <w:t>inflater.inflate</w:t>
+      </w:r>
+      <w:proofErr w:type="spellEnd"/>
+      <w:r>
+        <w:rPr>
+          <w:color w:val="000000"/>
+          <w:sz w:val="18"/>
+          <w:szCs w:val="18"/>
+        </w:rPr>
+        <w:t>(</w:t>
+      </w:r>
+      <w:proofErr w:type="spellStart"/>
+      <w:r>
+        <w:rPr>
+          <w:color w:val="000000"/>
+          <w:sz w:val="18"/>
+          <w:szCs w:val="18"/>
+        </w:rPr>
+        <w:t>R.layout.</w:t>
       </w:r>
       <w:r>
         <w:rPr>
@@ -1844,6 +2477,7 @@
         </w:rPr>
         <w:t>story_grid_layout</w:t>
       </w:r>
+      <w:proofErr w:type="spellEnd"/>
       <w:r>
         <w:rPr>
           <w:color w:val="000000"/>
@@ -1885,16 +2519,97 @@
           <w:szCs w:val="18"/>
         </w:rPr>
         <w:br/>
-        <w:t xml:space="preserve">            TextView story,genre;</w:t>
-      </w:r>
-      <w:r>
-        <w:rPr>
-          <w:color w:val="000000"/>
-          <w:sz w:val="18"/>
-          <w:szCs w:val="18"/>
-        </w:rPr>
-        <w:br/>
-        <w:t xml:space="preserve">            story = (TextView) view.findViewById(R.id.</w:t>
+        <w:t xml:space="preserve">            </w:t>
+      </w:r>
+      <w:proofErr w:type="spellStart"/>
+      <w:r>
+        <w:rPr>
+          <w:color w:val="000000"/>
+          <w:sz w:val="18"/>
+          <w:szCs w:val="18"/>
+        </w:rPr>
+        <w:t>TextView</w:t>
+      </w:r>
+      <w:proofErr w:type="spellEnd"/>
+      <w:r>
+        <w:rPr>
+          <w:color w:val="000000"/>
+          <w:sz w:val="18"/>
+          <w:szCs w:val="18"/>
+        </w:rPr>
+        <w:t xml:space="preserve"> </w:t>
+      </w:r>
+      <w:proofErr w:type="spellStart"/>
+      <w:r>
+        <w:rPr>
+          <w:color w:val="000000"/>
+          <w:sz w:val="18"/>
+          <w:szCs w:val="18"/>
+        </w:rPr>
+        <w:t>story,genre</w:t>
+      </w:r>
+      <w:proofErr w:type="spellEnd"/>
+      <w:r>
+        <w:rPr>
+          <w:color w:val="000000"/>
+          <w:sz w:val="18"/>
+          <w:szCs w:val="18"/>
+        </w:rPr>
+        <w:t>;</w:t>
+      </w:r>
+      <w:r>
+        <w:rPr>
+          <w:color w:val="000000"/>
+          <w:sz w:val="18"/>
+          <w:szCs w:val="18"/>
+        </w:rPr>
+        <w:br/>
+        <w:t xml:space="preserve">            story = (</w:t>
+      </w:r>
+      <w:proofErr w:type="spellStart"/>
+      <w:r>
+        <w:rPr>
+          <w:color w:val="000000"/>
+          <w:sz w:val="18"/>
+          <w:szCs w:val="18"/>
+        </w:rPr>
+        <w:t>TextView</w:t>
+      </w:r>
+      <w:proofErr w:type="spellEnd"/>
+      <w:r>
+        <w:rPr>
+          <w:color w:val="000000"/>
+          <w:sz w:val="18"/>
+          <w:szCs w:val="18"/>
+        </w:rPr>
+        <w:t xml:space="preserve">) </w:t>
+      </w:r>
+      <w:proofErr w:type="spellStart"/>
+      <w:r>
+        <w:rPr>
+          <w:color w:val="000000"/>
+          <w:sz w:val="18"/>
+          <w:szCs w:val="18"/>
+        </w:rPr>
+        <w:t>view.findViewById</w:t>
+      </w:r>
+      <w:proofErr w:type="spellEnd"/>
+      <w:r>
+        <w:rPr>
+          <w:color w:val="000000"/>
+          <w:sz w:val="18"/>
+          <w:szCs w:val="18"/>
+        </w:rPr>
+        <w:t>(</w:t>
+      </w:r>
+      <w:proofErr w:type="spellStart"/>
+      <w:r>
+        <w:rPr>
+          <w:color w:val="000000"/>
+          <w:sz w:val="18"/>
+          <w:szCs w:val="18"/>
+        </w:rPr>
+        <w:t>R.id.</w:t>
       </w:r>
       <w:r>
         <w:rPr>
@@ -1908,6 +2623,7 @@
         </w:rPr>
         <w:t>storyView</w:t>
       </w:r>
+      <w:proofErr w:type="spellEnd"/>
       <w:r>
         <w:rPr>
           <w:color w:val="000000"/>
@@ -1923,7 +2639,52 @@
           <w:szCs w:val="18"/>
         </w:rPr>
         <w:br/>
-        <w:t xml:space="preserve">            genre = (TextView) view.findViewById(R.id.</w:t>
+        <w:t xml:space="preserve">            genre = (</w:t>
+      </w:r>
+      <w:proofErr w:type="spellStart"/>
+      <w:r>
+        <w:rPr>
+          <w:color w:val="000000"/>
+          <w:sz w:val="18"/>
+          <w:szCs w:val="18"/>
+        </w:rPr>
+        <w:t>TextView</w:t>
+      </w:r>
+      <w:proofErr w:type="spellEnd"/>
+      <w:r>
+        <w:rPr>
+          <w:color w:val="000000"/>
+          <w:sz w:val="18"/>
+          <w:szCs w:val="18"/>
+        </w:rPr>
+        <w:t xml:space="preserve">) </w:t>
+      </w:r>
+      <w:proofErr w:type="spellStart"/>
+      <w:r>
+        <w:rPr>
+          <w:color w:val="000000"/>
+          <w:sz w:val="18"/>
+          <w:szCs w:val="18"/>
+        </w:rPr>
+        <w:t>view.findViewById</w:t>
+      </w:r>
+      <w:proofErr w:type="spellEnd"/>
+      <w:r>
+        <w:rPr>
+          <w:color w:val="000000"/>
+          <w:sz w:val="18"/>
+          <w:szCs w:val="18"/>
+        </w:rPr>
+        <w:t>(</w:t>
+      </w:r>
+      <w:proofErr w:type="spellStart"/>
+      <w:r>
+        <w:rPr>
+          <w:color w:val="000000"/>
+          <w:sz w:val="18"/>
+          <w:szCs w:val="18"/>
+        </w:rPr>
+        <w:t>R.id.</w:t>
       </w:r>
       <w:r>
         <w:rPr>
@@ -1937,6 +2698,7 @@
         </w:rPr>
         <w:t>genreView</w:t>
       </w:r>
+      <w:proofErr w:type="spellEnd"/>
       <w:r>
         <w:rPr>
           <w:color w:val="000000"/>
@@ -2041,6 +2803,2552 @@
         </w:rPr>
         <w:br/>
       </w:r>
+    </w:p>
+    <w:p>
+      <w:pPr>
+        <w:shd w:val="clear" w:color="auto" w:fill="FFFFFF"/>
+        <w:tabs>
+          <w:tab w:val="left" w:pos="916"/>
+          <w:tab w:val="left" w:pos="1832"/>
+          <w:tab w:val="left" w:pos="2748"/>
+          <w:tab w:val="left" w:pos="3664"/>
+          <w:tab w:val="left" w:pos="4580"/>
+          <w:tab w:val="left" w:pos="5496"/>
+          <w:tab w:val="left" w:pos="6412"/>
+          <w:tab w:val="left" w:pos="7328"/>
+          <w:tab w:val="left" w:pos="8244"/>
+          <w:tab w:val="left" w:pos="9160"/>
+          <w:tab w:val="left" w:pos="10076"/>
+          <w:tab w:val="left" w:pos="10992"/>
+          <w:tab w:val="left" w:pos="11908"/>
+          <w:tab w:val="left" w:pos="12824"/>
+          <w:tab w:val="left" w:pos="13740"/>
+          <w:tab w:val="left" w:pos="14656"/>
+        </w:tabs>
+        <w:spacing w:after="240" w:line="240" w:lineRule="auto"/>
+        <w:rPr>
+          <w:rFonts w:ascii="Courier New" w:eastAsia="Times New Roman" w:hAnsi="Courier New" w:cs="Courier New"/>
+          <w:color w:val="000000"/>
+          <w:sz w:val="18"/>
+          <w:szCs w:val="18"/>
+          <w:lang w:eastAsia="en-CA"/>
+        </w:rPr>
+      </w:pPr>
+    </w:p>
+    <w:p>
+      <w:pPr>
+        <w:shd w:val="clear" w:color="auto" w:fill="FFFFFF"/>
+        <w:tabs>
+          <w:tab w:val="left" w:pos="916"/>
+          <w:tab w:val="left" w:pos="1832"/>
+          <w:tab w:val="left" w:pos="2748"/>
+          <w:tab w:val="left" w:pos="3664"/>
+          <w:tab w:val="left" w:pos="4580"/>
+          <w:tab w:val="left" w:pos="5496"/>
+          <w:tab w:val="left" w:pos="6412"/>
+          <w:tab w:val="left" w:pos="7328"/>
+          <w:tab w:val="left" w:pos="8244"/>
+          <w:tab w:val="left" w:pos="9160"/>
+          <w:tab w:val="left" w:pos="10076"/>
+          <w:tab w:val="left" w:pos="10992"/>
+          <w:tab w:val="left" w:pos="11908"/>
+          <w:tab w:val="left" w:pos="12824"/>
+          <w:tab w:val="left" w:pos="13740"/>
+          <w:tab w:val="left" w:pos="14656"/>
+        </w:tabs>
+        <w:spacing w:after="0" w:line="240" w:lineRule="auto"/>
+        <w:rPr>
+          <w:rFonts w:ascii="Courier New" w:eastAsia="Times New Roman" w:hAnsi="Courier New" w:cs="Courier New"/>
+          <w:color w:val="000000"/>
+          <w:sz w:val="18"/>
+          <w:szCs w:val="18"/>
+          <w:lang w:eastAsia="en-CA"/>
+        </w:rPr>
+      </w:pPr>
+      <w:r>
+        <w:rPr>
+          <w:rFonts w:ascii="Courier New" w:eastAsia="Times New Roman" w:hAnsi="Courier New" w:cs="Courier New"/>
+          <w:b/>
+          <w:bCs/>
+          <w:color w:val="000080"/>
+          <w:sz w:val="18"/>
+          <w:szCs w:val="18"/>
+          <w:lang w:eastAsia="en-CA"/>
+        </w:rPr>
+        <w:t xml:space="preserve">package </w:t>
+      </w:r>
+      <w:proofErr w:type="spellStart"/>
+      <w:r>
+        <w:rPr>
+          <w:rFonts w:ascii="Courier New" w:eastAsia="Times New Roman" w:hAnsi="Courier New" w:cs="Courier New"/>
+          <w:color w:val="000000"/>
+          <w:sz w:val="18"/>
+          <w:szCs w:val="18"/>
+          <w:lang w:eastAsia="en-CA"/>
+        </w:rPr>
+        <w:t>com.letstellastory.android.letstellastory.adapter</w:t>
+      </w:r>
+      <w:proofErr w:type="spellEnd"/>
+      <w:r>
+        <w:rPr>
+          <w:rFonts w:ascii="Courier New" w:eastAsia="Times New Roman" w:hAnsi="Courier New" w:cs="Courier New"/>
+          <w:color w:val="000000"/>
+          <w:sz w:val="18"/>
+          <w:szCs w:val="18"/>
+          <w:lang w:eastAsia="en-CA"/>
+        </w:rPr>
+        <w:t>;</w:t>
+      </w:r>
+      <w:r>
+        <w:rPr>
+          <w:rFonts w:ascii="Courier New" w:eastAsia="Times New Roman" w:hAnsi="Courier New" w:cs="Courier New"/>
+          <w:color w:val="000000"/>
+          <w:sz w:val="18"/>
+          <w:szCs w:val="18"/>
+          <w:lang w:eastAsia="en-CA"/>
+        </w:rPr>
+        <w:br/>
+      </w:r>
+      <w:r>
+        <w:rPr>
+          <w:rFonts w:ascii="Courier New" w:eastAsia="Times New Roman" w:hAnsi="Courier New" w:cs="Courier New"/>
+          <w:color w:val="000000"/>
+          <w:sz w:val="18"/>
+          <w:szCs w:val="18"/>
+          <w:lang w:eastAsia="en-CA"/>
+        </w:rPr>
+        <w:br/>
+      </w:r>
+      <w:r>
+        <w:rPr>
+          <w:rFonts w:ascii="Courier New" w:eastAsia="Times New Roman" w:hAnsi="Courier New" w:cs="Courier New"/>
+          <w:b/>
+          <w:bCs/>
+          <w:color w:val="000080"/>
+          <w:sz w:val="18"/>
+          <w:szCs w:val="18"/>
+          <w:lang w:eastAsia="en-CA"/>
+        </w:rPr>
+        <w:t xml:space="preserve">import </w:t>
+      </w:r>
+      <w:proofErr w:type="spellStart"/>
+      <w:r>
+        <w:rPr>
+          <w:rFonts w:ascii="Courier New" w:eastAsia="Times New Roman" w:hAnsi="Courier New" w:cs="Courier New"/>
+          <w:color w:val="000000"/>
+          <w:sz w:val="18"/>
+          <w:szCs w:val="18"/>
+          <w:lang w:eastAsia="en-CA"/>
+        </w:rPr>
+        <w:t>android.content.Context</w:t>
+      </w:r>
+      <w:proofErr w:type="spellEnd"/>
+      <w:r>
+        <w:rPr>
+          <w:rFonts w:ascii="Courier New" w:eastAsia="Times New Roman" w:hAnsi="Courier New" w:cs="Courier New"/>
+          <w:color w:val="000000"/>
+          <w:sz w:val="18"/>
+          <w:szCs w:val="18"/>
+          <w:lang w:eastAsia="en-CA"/>
+        </w:rPr>
+        <w:t>;</w:t>
+      </w:r>
+      <w:r>
+        <w:rPr>
+          <w:rFonts w:ascii="Courier New" w:eastAsia="Times New Roman" w:hAnsi="Courier New" w:cs="Courier New"/>
+          <w:color w:val="000000"/>
+          <w:sz w:val="18"/>
+          <w:szCs w:val="18"/>
+          <w:lang w:eastAsia="en-CA"/>
+        </w:rPr>
+        <w:br/>
+      </w:r>
+      <w:r>
+        <w:rPr>
+          <w:rFonts w:ascii="Courier New" w:eastAsia="Times New Roman" w:hAnsi="Courier New" w:cs="Courier New"/>
+          <w:b/>
+          <w:bCs/>
+          <w:color w:val="000080"/>
+          <w:sz w:val="18"/>
+          <w:szCs w:val="18"/>
+          <w:lang w:eastAsia="en-CA"/>
+        </w:rPr>
+        <w:t xml:space="preserve">import </w:t>
+      </w:r>
+      <w:proofErr w:type="spellStart"/>
+      <w:r>
+        <w:rPr>
+          <w:rFonts w:ascii="Courier New" w:eastAsia="Times New Roman" w:hAnsi="Courier New" w:cs="Courier New"/>
+          <w:color w:val="000000"/>
+          <w:sz w:val="18"/>
+          <w:szCs w:val="18"/>
+          <w:lang w:eastAsia="en-CA"/>
+        </w:rPr>
+        <w:t>android.view.LayoutInflater</w:t>
+      </w:r>
+      <w:proofErr w:type="spellEnd"/>
+      <w:r>
+        <w:rPr>
+          <w:rFonts w:ascii="Courier New" w:eastAsia="Times New Roman" w:hAnsi="Courier New" w:cs="Courier New"/>
+          <w:color w:val="000000"/>
+          <w:sz w:val="18"/>
+          <w:szCs w:val="18"/>
+          <w:lang w:eastAsia="en-CA"/>
+        </w:rPr>
+        <w:t>;</w:t>
+      </w:r>
+      <w:r>
+        <w:rPr>
+          <w:rFonts w:ascii="Courier New" w:eastAsia="Times New Roman" w:hAnsi="Courier New" w:cs="Courier New"/>
+          <w:color w:val="000000"/>
+          <w:sz w:val="18"/>
+          <w:szCs w:val="18"/>
+          <w:lang w:eastAsia="en-CA"/>
+        </w:rPr>
+        <w:br/>
+      </w:r>
+      <w:r>
+        <w:rPr>
+          <w:rFonts w:ascii="Courier New" w:eastAsia="Times New Roman" w:hAnsi="Courier New" w:cs="Courier New"/>
+          <w:b/>
+          <w:bCs/>
+          <w:color w:val="000080"/>
+          <w:sz w:val="18"/>
+          <w:szCs w:val="18"/>
+          <w:lang w:eastAsia="en-CA"/>
+        </w:rPr>
+        <w:t xml:space="preserve">import </w:t>
+      </w:r>
+      <w:proofErr w:type="spellStart"/>
+      <w:r>
+        <w:rPr>
+          <w:rFonts w:ascii="Courier New" w:eastAsia="Times New Roman" w:hAnsi="Courier New" w:cs="Courier New"/>
+          <w:color w:val="000000"/>
+          <w:sz w:val="18"/>
+          <w:szCs w:val="18"/>
+          <w:lang w:eastAsia="en-CA"/>
+        </w:rPr>
+        <w:t>android.view.View</w:t>
+      </w:r>
+      <w:proofErr w:type="spellEnd"/>
+      <w:r>
+        <w:rPr>
+          <w:rFonts w:ascii="Courier New" w:eastAsia="Times New Roman" w:hAnsi="Courier New" w:cs="Courier New"/>
+          <w:color w:val="000000"/>
+          <w:sz w:val="18"/>
+          <w:szCs w:val="18"/>
+          <w:lang w:eastAsia="en-CA"/>
+        </w:rPr>
+        <w:t>;</w:t>
+      </w:r>
+      <w:r>
+        <w:rPr>
+          <w:rFonts w:ascii="Courier New" w:eastAsia="Times New Roman" w:hAnsi="Courier New" w:cs="Courier New"/>
+          <w:color w:val="000000"/>
+          <w:sz w:val="18"/>
+          <w:szCs w:val="18"/>
+          <w:lang w:eastAsia="en-CA"/>
+        </w:rPr>
+        <w:br/>
+      </w:r>
+      <w:r>
+        <w:rPr>
+          <w:rFonts w:ascii="Courier New" w:eastAsia="Times New Roman" w:hAnsi="Courier New" w:cs="Courier New"/>
+          <w:b/>
+          <w:bCs/>
+          <w:color w:val="000080"/>
+          <w:sz w:val="18"/>
+          <w:szCs w:val="18"/>
+          <w:lang w:eastAsia="en-CA"/>
+        </w:rPr>
+        <w:t xml:space="preserve">import </w:t>
+      </w:r>
+      <w:proofErr w:type="spellStart"/>
+      <w:r>
+        <w:rPr>
+          <w:rFonts w:ascii="Courier New" w:eastAsia="Times New Roman" w:hAnsi="Courier New" w:cs="Courier New"/>
+          <w:color w:val="000000"/>
+          <w:sz w:val="18"/>
+          <w:szCs w:val="18"/>
+          <w:lang w:eastAsia="en-CA"/>
+        </w:rPr>
+        <w:t>android.view.ViewGroup</w:t>
+      </w:r>
+      <w:proofErr w:type="spellEnd"/>
+      <w:r>
+        <w:rPr>
+          <w:rFonts w:ascii="Courier New" w:eastAsia="Times New Roman" w:hAnsi="Courier New" w:cs="Courier New"/>
+          <w:color w:val="000000"/>
+          <w:sz w:val="18"/>
+          <w:szCs w:val="18"/>
+          <w:lang w:eastAsia="en-CA"/>
+        </w:rPr>
+        <w:t>;</w:t>
+      </w:r>
+      <w:r>
+        <w:rPr>
+          <w:rFonts w:ascii="Courier New" w:eastAsia="Times New Roman" w:hAnsi="Courier New" w:cs="Courier New"/>
+          <w:color w:val="000000"/>
+          <w:sz w:val="18"/>
+          <w:szCs w:val="18"/>
+          <w:lang w:eastAsia="en-CA"/>
+        </w:rPr>
+        <w:br/>
+      </w:r>
+      <w:r>
+        <w:rPr>
+          <w:rFonts w:ascii="Courier New" w:eastAsia="Times New Roman" w:hAnsi="Courier New" w:cs="Courier New"/>
+          <w:b/>
+          <w:bCs/>
+          <w:color w:val="000080"/>
+          <w:sz w:val="18"/>
+          <w:szCs w:val="18"/>
+          <w:lang w:eastAsia="en-CA"/>
+        </w:rPr>
+        <w:t xml:space="preserve">import </w:t>
+      </w:r>
+      <w:proofErr w:type="spellStart"/>
+      <w:r>
+        <w:rPr>
+          <w:rFonts w:ascii="Courier New" w:eastAsia="Times New Roman" w:hAnsi="Courier New" w:cs="Courier New"/>
+          <w:color w:val="000000"/>
+          <w:sz w:val="18"/>
+          <w:szCs w:val="18"/>
+          <w:lang w:eastAsia="en-CA"/>
+        </w:rPr>
+        <w:t>android.widget.BaseAdapter</w:t>
+      </w:r>
+      <w:proofErr w:type="spellEnd"/>
+      <w:r>
+        <w:rPr>
+          <w:rFonts w:ascii="Courier New" w:eastAsia="Times New Roman" w:hAnsi="Courier New" w:cs="Courier New"/>
+          <w:color w:val="000000"/>
+          <w:sz w:val="18"/>
+          <w:szCs w:val="18"/>
+          <w:lang w:eastAsia="en-CA"/>
+        </w:rPr>
+        <w:t>;</w:t>
+      </w:r>
+      <w:r>
+        <w:rPr>
+          <w:rFonts w:ascii="Courier New" w:eastAsia="Times New Roman" w:hAnsi="Courier New" w:cs="Courier New"/>
+          <w:color w:val="000000"/>
+          <w:sz w:val="18"/>
+          <w:szCs w:val="18"/>
+          <w:lang w:eastAsia="en-CA"/>
+        </w:rPr>
+        <w:br/>
+      </w:r>
+      <w:r>
+        <w:rPr>
+          <w:rFonts w:ascii="Courier New" w:eastAsia="Times New Roman" w:hAnsi="Courier New" w:cs="Courier New"/>
+          <w:b/>
+          <w:bCs/>
+          <w:color w:val="000080"/>
+          <w:sz w:val="18"/>
+          <w:szCs w:val="18"/>
+          <w:lang w:eastAsia="en-CA"/>
+        </w:rPr>
+        <w:t xml:space="preserve">import </w:t>
+      </w:r>
+      <w:proofErr w:type="spellStart"/>
+      <w:r>
+        <w:rPr>
+          <w:rFonts w:ascii="Courier New" w:eastAsia="Times New Roman" w:hAnsi="Courier New" w:cs="Courier New"/>
+          <w:color w:val="000000"/>
+          <w:sz w:val="18"/>
+          <w:szCs w:val="18"/>
+          <w:lang w:eastAsia="en-CA"/>
+        </w:rPr>
+        <w:t>android.widget.TextView</w:t>
+      </w:r>
+      <w:proofErr w:type="spellEnd"/>
+      <w:r>
+        <w:rPr>
+          <w:rFonts w:ascii="Courier New" w:eastAsia="Times New Roman" w:hAnsi="Courier New" w:cs="Courier New"/>
+          <w:color w:val="000000"/>
+          <w:sz w:val="18"/>
+          <w:szCs w:val="18"/>
+          <w:lang w:eastAsia="en-CA"/>
+        </w:rPr>
+        <w:t>;</w:t>
+      </w:r>
+      <w:r>
+        <w:rPr>
+          <w:rFonts w:ascii="Courier New" w:eastAsia="Times New Roman" w:hAnsi="Courier New" w:cs="Courier New"/>
+          <w:color w:val="000000"/>
+          <w:sz w:val="18"/>
+          <w:szCs w:val="18"/>
+          <w:lang w:eastAsia="en-CA"/>
+        </w:rPr>
+        <w:br/>
+      </w:r>
+      <w:r>
+        <w:rPr>
+          <w:rFonts w:ascii="Courier New" w:eastAsia="Times New Roman" w:hAnsi="Courier New" w:cs="Courier New"/>
+          <w:color w:val="000000"/>
+          <w:sz w:val="18"/>
+          <w:szCs w:val="18"/>
+          <w:lang w:eastAsia="en-CA"/>
+        </w:rPr>
+        <w:br/>
+      </w:r>
+      <w:r>
+        <w:rPr>
+          <w:rFonts w:ascii="Courier New" w:eastAsia="Times New Roman" w:hAnsi="Courier New" w:cs="Courier New"/>
+          <w:b/>
+          <w:bCs/>
+          <w:color w:val="000080"/>
+          <w:sz w:val="18"/>
+          <w:szCs w:val="18"/>
+          <w:lang w:eastAsia="en-CA"/>
+        </w:rPr>
+        <w:t xml:space="preserve">import </w:t>
+      </w:r>
+      <w:proofErr w:type="spellStart"/>
+      <w:r>
+        <w:rPr>
+          <w:rFonts w:ascii="Courier New" w:eastAsia="Times New Roman" w:hAnsi="Courier New" w:cs="Courier New"/>
+          <w:color w:val="000000"/>
+          <w:sz w:val="18"/>
+          <w:szCs w:val="18"/>
+          <w:lang w:eastAsia="en-CA"/>
+        </w:rPr>
+        <w:t>com.letstellastory.android.letstellastory.R</w:t>
+      </w:r>
+      <w:proofErr w:type="spellEnd"/>
+      <w:r>
+        <w:rPr>
+          <w:rFonts w:ascii="Courier New" w:eastAsia="Times New Roman" w:hAnsi="Courier New" w:cs="Courier New"/>
+          <w:color w:val="000000"/>
+          <w:sz w:val="18"/>
+          <w:szCs w:val="18"/>
+          <w:lang w:eastAsia="en-CA"/>
+        </w:rPr>
+        <w:t>;</w:t>
+      </w:r>
+      <w:r>
+        <w:rPr>
+          <w:rFonts w:ascii="Courier New" w:eastAsia="Times New Roman" w:hAnsi="Courier New" w:cs="Courier New"/>
+          <w:color w:val="000000"/>
+          <w:sz w:val="18"/>
+          <w:szCs w:val="18"/>
+          <w:lang w:eastAsia="en-CA"/>
+        </w:rPr>
+        <w:br/>
+      </w:r>
+      <w:r>
+        <w:rPr>
+          <w:rFonts w:ascii="Courier New" w:eastAsia="Times New Roman" w:hAnsi="Courier New" w:cs="Courier New"/>
+          <w:b/>
+          <w:bCs/>
+          <w:color w:val="000080"/>
+          <w:sz w:val="18"/>
+          <w:szCs w:val="18"/>
+          <w:lang w:eastAsia="en-CA"/>
+        </w:rPr>
+        <w:t xml:space="preserve">import </w:t>
+      </w:r>
+      <w:proofErr w:type="spellStart"/>
+      <w:r>
+        <w:rPr>
+          <w:rFonts w:ascii="Courier New" w:eastAsia="Times New Roman" w:hAnsi="Courier New" w:cs="Courier New"/>
+          <w:color w:val="000000"/>
+          <w:sz w:val="18"/>
+          <w:szCs w:val="18"/>
+          <w:lang w:eastAsia="en-CA"/>
+        </w:rPr>
+        <w:t>com.quickblox.chat.model.QBChatDialog</w:t>
+      </w:r>
+      <w:proofErr w:type="spellEnd"/>
+      <w:r>
+        <w:rPr>
+          <w:rFonts w:ascii="Courier New" w:eastAsia="Times New Roman" w:hAnsi="Courier New" w:cs="Courier New"/>
+          <w:color w:val="000000"/>
+          <w:sz w:val="18"/>
+          <w:szCs w:val="18"/>
+          <w:lang w:eastAsia="en-CA"/>
+        </w:rPr>
+        <w:t>;</w:t>
+      </w:r>
+      <w:r>
+        <w:rPr>
+          <w:rFonts w:ascii="Courier New" w:eastAsia="Times New Roman" w:hAnsi="Courier New" w:cs="Courier New"/>
+          <w:color w:val="000000"/>
+          <w:sz w:val="18"/>
+          <w:szCs w:val="18"/>
+          <w:lang w:eastAsia="en-CA"/>
+        </w:rPr>
+        <w:br/>
+      </w:r>
+      <w:r>
+        <w:rPr>
+          <w:rFonts w:ascii="Courier New" w:eastAsia="Times New Roman" w:hAnsi="Courier New" w:cs="Courier New"/>
+          <w:color w:val="000000"/>
+          <w:sz w:val="18"/>
+          <w:szCs w:val="18"/>
+          <w:lang w:eastAsia="en-CA"/>
+        </w:rPr>
+        <w:br/>
+      </w:r>
+      <w:r>
+        <w:rPr>
+          <w:rFonts w:ascii="Courier New" w:eastAsia="Times New Roman" w:hAnsi="Courier New" w:cs="Courier New"/>
+          <w:b/>
+          <w:bCs/>
+          <w:color w:val="000080"/>
+          <w:sz w:val="18"/>
+          <w:szCs w:val="18"/>
+          <w:lang w:eastAsia="en-CA"/>
+        </w:rPr>
+        <w:t xml:space="preserve">import </w:t>
+      </w:r>
+      <w:proofErr w:type="spellStart"/>
+      <w:r>
+        <w:rPr>
+          <w:rFonts w:ascii="Courier New" w:eastAsia="Times New Roman" w:hAnsi="Courier New" w:cs="Courier New"/>
+          <w:color w:val="000000"/>
+          <w:sz w:val="18"/>
+          <w:szCs w:val="18"/>
+          <w:lang w:eastAsia="en-CA"/>
+        </w:rPr>
+        <w:t>java.util.ArrayList</w:t>
+      </w:r>
+      <w:proofErr w:type="spellEnd"/>
+      <w:r>
+        <w:rPr>
+          <w:rFonts w:ascii="Courier New" w:eastAsia="Times New Roman" w:hAnsi="Courier New" w:cs="Courier New"/>
+          <w:color w:val="000000"/>
+          <w:sz w:val="18"/>
+          <w:szCs w:val="18"/>
+          <w:lang w:eastAsia="en-CA"/>
+        </w:rPr>
+        <w:t>;</w:t>
+      </w:r>
+      <w:r>
+        <w:rPr>
+          <w:rFonts w:ascii="Courier New" w:eastAsia="Times New Roman" w:hAnsi="Courier New" w:cs="Courier New"/>
+          <w:color w:val="000000"/>
+          <w:sz w:val="18"/>
+          <w:szCs w:val="18"/>
+          <w:lang w:eastAsia="en-CA"/>
+        </w:rPr>
+        <w:br/>
+      </w:r>
+      <w:r>
+        <w:rPr>
+          <w:rFonts w:ascii="Courier New" w:eastAsia="Times New Roman" w:hAnsi="Courier New" w:cs="Courier New"/>
+          <w:color w:val="000000"/>
+          <w:sz w:val="18"/>
+          <w:szCs w:val="18"/>
+          <w:lang w:eastAsia="en-CA"/>
+        </w:rPr>
+        <w:br/>
+      </w:r>
+      <w:r>
+        <w:rPr>
+          <w:rFonts w:ascii="Courier New" w:eastAsia="Times New Roman" w:hAnsi="Courier New" w:cs="Courier New"/>
+          <w:i/>
+          <w:iCs/>
+          <w:color w:val="808080"/>
+          <w:sz w:val="18"/>
+          <w:szCs w:val="18"/>
+          <w:lang w:eastAsia="en-CA"/>
+        </w:rPr>
+        <w:t>/**</w:t>
+      </w:r>
+      <w:r>
+        <w:rPr>
+          <w:rFonts w:ascii="Courier New" w:eastAsia="Times New Roman" w:hAnsi="Courier New" w:cs="Courier New"/>
+          <w:i/>
+          <w:iCs/>
+          <w:color w:val="808080"/>
+          <w:sz w:val="18"/>
+          <w:szCs w:val="18"/>
+          <w:lang w:eastAsia="en-CA"/>
+        </w:rPr>
+        <w:br/>
+      </w:r>
+      <w:r>
+        <w:rPr>
+          <w:rFonts w:ascii="Courier New" w:eastAsia="Times New Roman" w:hAnsi="Courier New" w:cs="Courier New"/>
+          <w:i/>
+          <w:iCs/>
+          <w:color w:val="808080"/>
+          <w:sz w:val="18"/>
+          <w:szCs w:val="18"/>
+          <w:lang w:eastAsia="en-CA"/>
+        </w:rPr>
+        <w:lastRenderedPageBreak/>
+        <w:t xml:space="preserve"> * Created by </w:t>
+      </w:r>
+      <w:proofErr w:type="spellStart"/>
+      <w:r>
+        <w:rPr>
+          <w:rFonts w:ascii="Courier New" w:eastAsia="Times New Roman" w:hAnsi="Courier New" w:cs="Courier New"/>
+          <w:i/>
+          <w:iCs/>
+          <w:color w:val="808080"/>
+          <w:sz w:val="18"/>
+          <w:szCs w:val="18"/>
+          <w:lang w:eastAsia="en-CA"/>
+        </w:rPr>
+        <w:t>dozie</w:t>
+      </w:r>
+      <w:proofErr w:type="spellEnd"/>
+      <w:r>
+        <w:rPr>
+          <w:rFonts w:ascii="Courier New" w:eastAsia="Times New Roman" w:hAnsi="Courier New" w:cs="Courier New"/>
+          <w:i/>
+          <w:iCs/>
+          <w:color w:val="808080"/>
+          <w:sz w:val="18"/>
+          <w:szCs w:val="18"/>
+          <w:lang w:eastAsia="en-CA"/>
+        </w:rPr>
+        <w:t xml:space="preserve"> on 2017-07-12.</w:t>
+      </w:r>
+      <w:r>
+        <w:rPr>
+          <w:rFonts w:ascii="Courier New" w:eastAsia="Times New Roman" w:hAnsi="Courier New" w:cs="Courier New"/>
+          <w:i/>
+          <w:iCs/>
+          <w:color w:val="808080"/>
+          <w:sz w:val="18"/>
+          <w:szCs w:val="18"/>
+          <w:lang w:eastAsia="en-CA"/>
+        </w:rPr>
+        <w:br/>
+        <w:t xml:space="preserve"> */</w:t>
+      </w:r>
+      <w:r>
+        <w:rPr>
+          <w:rFonts w:ascii="Courier New" w:eastAsia="Times New Roman" w:hAnsi="Courier New" w:cs="Courier New"/>
+          <w:i/>
+          <w:iCs/>
+          <w:color w:val="808080"/>
+          <w:sz w:val="18"/>
+          <w:szCs w:val="18"/>
+          <w:lang w:eastAsia="en-CA"/>
+        </w:rPr>
+        <w:br/>
+      </w:r>
+      <w:r>
+        <w:rPr>
+          <w:rFonts w:ascii="Courier New" w:eastAsia="Times New Roman" w:hAnsi="Courier New" w:cs="Courier New"/>
+          <w:i/>
+          <w:iCs/>
+          <w:color w:val="808080"/>
+          <w:sz w:val="18"/>
+          <w:szCs w:val="18"/>
+          <w:lang w:eastAsia="en-CA"/>
+        </w:rPr>
+        <w:br/>
+      </w:r>
+      <w:r>
+        <w:rPr>
+          <w:rFonts w:ascii="Courier New" w:eastAsia="Times New Roman" w:hAnsi="Courier New" w:cs="Courier New"/>
+          <w:b/>
+          <w:bCs/>
+          <w:color w:val="000080"/>
+          <w:sz w:val="18"/>
+          <w:szCs w:val="18"/>
+          <w:lang w:eastAsia="en-CA"/>
+        </w:rPr>
+        <w:t xml:space="preserve">public class </w:t>
+      </w:r>
+      <w:proofErr w:type="spellStart"/>
+      <w:r>
+        <w:rPr>
+          <w:rFonts w:ascii="Courier New" w:eastAsia="Times New Roman" w:hAnsi="Courier New" w:cs="Courier New"/>
+          <w:color w:val="000000"/>
+          <w:sz w:val="18"/>
+          <w:szCs w:val="18"/>
+          <w:lang w:eastAsia="en-CA"/>
+        </w:rPr>
+        <w:t>StoryDialogAdapters</w:t>
+      </w:r>
+      <w:proofErr w:type="spellEnd"/>
+      <w:r>
+        <w:rPr>
+          <w:rFonts w:ascii="Courier New" w:eastAsia="Times New Roman" w:hAnsi="Courier New" w:cs="Courier New"/>
+          <w:color w:val="000000"/>
+          <w:sz w:val="18"/>
+          <w:szCs w:val="18"/>
+          <w:lang w:eastAsia="en-CA"/>
+        </w:rPr>
+        <w:t xml:space="preserve"> </w:t>
+      </w:r>
+      <w:r>
+        <w:rPr>
+          <w:rFonts w:ascii="Courier New" w:eastAsia="Times New Roman" w:hAnsi="Courier New" w:cs="Courier New"/>
+          <w:b/>
+          <w:bCs/>
+          <w:color w:val="000080"/>
+          <w:sz w:val="18"/>
+          <w:szCs w:val="18"/>
+          <w:lang w:eastAsia="en-CA"/>
+        </w:rPr>
+        <w:t xml:space="preserve">extends </w:t>
+      </w:r>
+      <w:proofErr w:type="spellStart"/>
+      <w:r>
+        <w:rPr>
+          <w:rFonts w:ascii="Courier New" w:eastAsia="Times New Roman" w:hAnsi="Courier New" w:cs="Courier New"/>
+          <w:color w:val="000000"/>
+          <w:sz w:val="18"/>
+          <w:szCs w:val="18"/>
+          <w:lang w:eastAsia="en-CA"/>
+        </w:rPr>
+        <w:t>BaseAdapter</w:t>
+      </w:r>
+      <w:proofErr w:type="spellEnd"/>
+      <w:r>
+        <w:rPr>
+          <w:rFonts w:ascii="Courier New" w:eastAsia="Times New Roman" w:hAnsi="Courier New" w:cs="Courier New"/>
+          <w:color w:val="000000"/>
+          <w:sz w:val="18"/>
+          <w:szCs w:val="18"/>
+          <w:lang w:eastAsia="en-CA"/>
+        </w:rPr>
+        <w:t>{</w:t>
+      </w:r>
+      <w:r>
+        <w:rPr>
+          <w:rFonts w:ascii="Courier New" w:eastAsia="Times New Roman" w:hAnsi="Courier New" w:cs="Courier New"/>
+          <w:color w:val="000000"/>
+          <w:sz w:val="18"/>
+          <w:szCs w:val="18"/>
+          <w:lang w:eastAsia="en-CA"/>
+        </w:rPr>
+        <w:br/>
+        <w:t xml:space="preserve">    </w:t>
+      </w:r>
+      <w:r>
+        <w:rPr>
+          <w:rFonts w:ascii="Courier New" w:eastAsia="Times New Roman" w:hAnsi="Courier New" w:cs="Courier New"/>
+          <w:b/>
+          <w:bCs/>
+          <w:color w:val="000080"/>
+          <w:sz w:val="18"/>
+          <w:szCs w:val="18"/>
+          <w:lang w:eastAsia="en-CA"/>
+        </w:rPr>
+        <w:t xml:space="preserve">private </w:t>
+      </w:r>
+      <w:r>
+        <w:rPr>
+          <w:rFonts w:ascii="Courier New" w:eastAsia="Times New Roman" w:hAnsi="Courier New" w:cs="Courier New"/>
+          <w:color w:val="000000"/>
+          <w:sz w:val="18"/>
+          <w:szCs w:val="18"/>
+          <w:lang w:eastAsia="en-CA"/>
+        </w:rPr>
+        <w:t xml:space="preserve">Context </w:t>
+      </w:r>
+      <w:proofErr w:type="spellStart"/>
+      <w:r>
+        <w:rPr>
+          <w:rFonts w:ascii="Courier New" w:eastAsia="Times New Roman" w:hAnsi="Courier New" w:cs="Courier New"/>
+          <w:b/>
+          <w:bCs/>
+          <w:color w:val="660E7A"/>
+          <w:sz w:val="18"/>
+          <w:szCs w:val="18"/>
+          <w:lang w:eastAsia="en-CA"/>
+        </w:rPr>
+        <w:t>context</w:t>
+      </w:r>
+      <w:proofErr w:type="spellEnd"/>
+      <w:r>
+        <w:rPr>
+          <w:rFonts w:ascii="Courier New" w:eastAsia="Times New Roman" w:hAnsi="Courier New" w:cs="Courier New"/>
+          <w:color w:val="000000"/>
+          <w:sz w:val="18"/>
+          <w:szCs w:val="18"/>
+          <w:lang w:eastAsia="en-CA"/>
+        </w:rPr>
+        <w:t>;</w:t>
+      </w:r>
+      <w:r>
+        <w:rPr>
+          <w:rFonts w:ascii="Courier New" w:eastAsia="Times New Roman" w:hAnsi="Courier New" w:cs="Courier New"/>
+          <w:color w:val="000000"/>
+          <w:sz w:val="18"/>
+          <w:szCs w:val="18"/>
+          <w:lang w:eastAsia="en-CA"/>
+        </w:rPr>
+        <w:br/>
+        <w:t xml:space="preserve">    </w:t>
+      </w:r>
+      <w:r>
+        <w:rPr>
+          <w:rFonts w:ascii="Courier New" w:eastAsia="Times New Roman" w:hAnsi="Courier New" w:cs="Courier New"/>
+          <w:b/>
+          <w:bCs/>
+          <w:color w:val="000080"/>
+          <w:sz w:val="18"/>
+          <w:szCs w:val="18"/>
+          <w:lang w:eastAsia="en-CA"/>
+        </w:rPr>
+        <w:t xml:space="preserve">private </w:t>
+      </w:r>
+      <w:proofErr w:type="spellStart"/>
+      <w:r>
+        <w:rPr>
+          <w:rFonts w:ascii="Courier New" w:eastAsia="Times New Roman" w:hAnsi="Courier New" w:cs="Courier New"/>
+          <w:color w:val="000000"/>
+          <w:sz w:val="18"/>
+          <w:szCs w:val="18"/>
+          <w:lang w:eastAsia="en-CA"/>
+        </w:rPr>
+        <w:t>ArrayList</w:t>
+      </w:r>
+      <w:proofErr w:type="spellEnd"/>
+      <w:r>
+        <w:rPr>
+          <w:rFonts w:ascii="Courier New" w:eastAsia="Times New Roman" w:hAnsi="Courier New" w:cs="Courier New"/>
+          <w:color w:val="000000"/>
+          <w:sz w:val="18"/>
+          <w:szCs w:val="18"/>
+          <w:lang w:eastAsia="en-CA"/>
+        </w:rPr>
+        <w:t>&lt;</w:t>
+      </w:r>
+      <w:proofErr w:type="spellStart"/>
+      <w:r>
+        <w:rPr>
+          <w:rFonts w:ascii="Courier New" w:eastAsia="Times New Roman" w:hAnsi="Courier New" w:cs="Courier New"/>
+          <w:color w:val="000000"/>
+          <w:sz w:val="18"/>
+          <w:szCs w:val="18"/>
+          <w:lang w:eastAsia="en-CA"/>
+        </w:rPr>
+        <w:t>QBChatDialog</w:t>
+      </w:r>
+      <w:proofErr w:type="spellEnd"/>
+      <w:r>
+        <w:rPr>
+          <w:rFonts w:ascii="Courier New" w:eastAsia="Times New Roman" w:hAnsi="Courier New" w:cs="Courier New"/>
+          <w:color w:val="000000"/>
+          <w:sz w:val="18"/>
+          <w:szCs w:val="18"/>
+          <w:lang w:eastAsia="en-CA"/>
+        </w:rPr>
+        <w:t xml:space="preserve">&gt; </w:t>
+      </w:r>
+      <w:proofErr w:type="spellStart"/>
+      <w:r>
+        <w:rPr>
+          <w:rFonts w:ascii="Courier New" w:eastAsia="Times New Roman" w:hAnsi="Courier New" w:cs="Courier New"/>
+          <w:b/>
+          <w:bCs/>
+          <w:color w:val="660E7A"/>
+          <w:sz w:val="18"/>
+          <w:szCs w:val="18"/>
+          <w:lang w:eastAsia="en-CA"/>
+        </w:rPr>
+        <w:t>qbChatDialogs</w:t>
+      </w:r>
+      <w:proofErr w:type="spellEnd"/>
+      <w:r>
+        <w:rPr>
+          <w:rFonts w:ascii="Courier New" w:eastAsia="Times New Roman" w:hAnsi="Courier New" w:cs="Courier New"/>
+          <w:color w:val="000000"/>
+          <w:sz w:val="18"/>
+          <w:szCs w:val="18"/>
+          <w:lang w:eastAsia="en-CA"/>
+        </w:rPr>
+        <w:t>;</w:t>
+      </w:r>
+      <w:r>
+        <w:rPr>
+          <w:rFonts w:ascii="Courier New" w:eastAsia="Times New Roman" w:hAnsi="Courier New" w:cs="Courier New"/>
+          <w:color w:val="000000"/>
+          <w:sz w:val="18"/>
+          <w:szCs w:val="18"/>
+          <w:lang w:eastAsia="en-CA"/>
+        </w:rPr>
+        <w:br/>
+      </w:r>
+      <w:r>
+        <w:rPr>
+          <w:rFonts w:ascii="Courier New" w:eastAsia="Times New Roman" w:hAnsi="Courier New" w:cs="Courier New"/>
+          <w:color w:val="000000"/>
+          <w:sz w:val="18"/>
+          <w:szCs w:val="18"/>
+          <w:lang w:eastAsia="en-CA"/>
+        </w:rPr>
+        <w:br/>
+        <w:t xml:space="preserve">    </w:t>
+      </w:r>
+      <w:r>
+        <w:rPr>
+          <w:rFonts w:ascii="Courier New" w:eastAsia="Times New Roman" w:hAnsi="Courier New" w:cs="Courier New"/>
+          <w:b/>
+          <w:bCs/>
+          <w:color w:val="000080"/>
+          <w:sz w:val="18"/>
+          <w:szCs w:val="18"/>
+          <w:lang w:eastAsia="en-CA"/>
+        </w:rPr>
+        <w:t xml:space="preserve">public </w:t>
+      </w:r>
+      <w:proofErr w:type="spellStart"/>
+      <w:r>
+        <w:rPr>
+          <w:rFonts w:ascii="Courier New" w:eastAsia="Times New Roman" w:hAnsi="Courier New" w:cs="Courier New"/>
+          <w:color w:val="000000"/>
+          <w:sz w:val="18"/>
+          <w:szCs w:val="18"/>
+          <w:lang w:eastAsia="en-CA"/>
+        </w:rPr>
+        <w:t>StoryDialogAdapters</w:t>
+      </w:r>
+      <w:proofErr w:type="spellEnd"/>
+      <w:r>
+        <w:rPr>
+          <w:rFonts w:ascii="Courier New" w:eastAsia="Times New Roman" w:hAnsi="Courier New" w:cs="Courier New"/>
+          <w:color w:val="000000"/>
+          <w:sz w:val="18"/>
+          <w:szCs w:val="18"/>
+          <w:lang w:eastAsia="en-CA"/>
+        </w:rPr>
+        <w:t xml:space="preserve">(Context context, </w:t>
+      </w:r>
+      <w:proofErr w:type="spellStart"/>
+      <w:r>
+        <w:rPr>
+          <w:rFonts w:ascii="Courier New" w:eastAsia="Times New Roman" w:hAnsi="Courier New" w:cs="Courier New"/>
+          <w:color w:val="000000"/>
+          <w:sz w:val="18"/>
+          <w:szCs w:val="18"/>
+          <w:lang w:eastAsia="en-CA"/>
+        </w:rPr>
+        <w:t>ArrayList</w:t>
+      </w:r>
+      <w:proofErr w:type="spellEnd"/>
+      <w:r>
+        <w:rPr>
+          <w:rFonts w:ascii="Courier New" w:eastAsia="Times New Roman" w:hAnsi="Courier New" w:cs="Courier New"/>
+          <w:color w:val="000000"/>
+          <w:sz w:val="18"/>
+          <w:szCs w:val="18"/>
+          <w:lang w:eastAsia="en-CA"/>
+        </w:rPr>
+        <w:t>&lt;</w:t>
+      </w:r>
+      <w:proofErr w:type="spellStart"/>
+      <w:r>
+        <w:rPr>
+          <w:rFonts w:ascii="Courier New" w:eastAsia="Times New Roman" w:hAnsi="Courier New" w:cs="Courier New"/>
+          <w:color w:val="000000"/>
+          <w:sz w:val="18"/>
+          <w:szCs w:val="18"/>
+          <w:lang w:eastAsia="en-CA"/>
+        </w:rPr>
+        <w:t>QBChatDialog</w:t>
+      </w:r>
+      <w:proofErr w:type="spellEnd"/>
+      <w:r>
+        <w:rPr>
+          <w:rFonts w:ascii="Courier New" w:eastAsia="Times New Roman" w:hAnsi="Courier New" w:cs="Courier New"/>
+          <w:color w:val="000000"/>
+          <w:sz w:val="18"/>
+          <w:szCs w:val="18"/>
+          <w:lang w:eastAsia="en-CA"/>
+        </w:rPr>
+        <w:t xml:space="preserve">&gt; </w:t>
+      </w:r>
+      <w:proofErr w:type="spellStart"/>
+      <w:r>
+        <w:rPr>
+          <w:rFonts w:ascii="Courier New" w:eastAsia="Times New Roman" w:hAnsi="Courier New" w:cs="Courier New"/>
+          <w:color w:val="000000"/>
+          <w:sz w:val="18"/>
+          <w:szCs w:val="18"/>
+          <w:lang w:eastAsia="en-CA"/>
+        </w:rPr>
+        <w:t>qbChatDialogs</w:t>
+      </w:r>
+      <w:proofErr w:type="spellEnd"/>
+      <w:r>
+        <w:rPr>
+          <w:rFonts w:ascii="Courier New" w:eastAsia="Times New Roman" w:hAnsi="Courier New" w:cs="Courier New"/>
+          <w:color w:val="000000"/>
+          <w:sz w:val="18"/>
+          <w:szCs w:val="18"/>
+          <w:lang w:eastAsia="en-CA"/>
+        </w:rPr>
+        <w:t>) {</w:t>
+      </w:r>
+      <w:r>
+        <w:rPr>
+          <w:rFonts w:ascii="Courier New" w:eastAsia="Times New Roman" w:hAnsi="Courier New" w:cs="Courier New"/>
+          <w:color w:val="000000"/>
+          <w:sz w:val="18"/>
+          <w:szCs w:val="18"/>
+          <w:lang w:eastAsia="en-CA"/>
+        </w:rPr>
+        <w:br/>
+        <w:t xml:space="preserve">        </w:t>
+      </w:r>
+      <w:proofErr w:type="spellStart"/>
+      <w:r>
+        <w:rPr>
+          <w:rFonts w:ascii="Courier New" w:eastAsia="Times New Roman" w:hAnsi="Courier New" w:cs="Courier New"/>
+          <w:b/>
+          <w:bCs/>
+          <w:color w:val="000080"/>
+          <w:sz w:val="18"/>
+          <w:szCs w:val="18"/>
+          <w:lang w:eastAsia="en-CA"/>
+        </w:rPr>
+        <w:t>this</w:t>
+      </w:r>
+      <w:r>
+        <w:rPr>
+          <w:rFonts w:ascii="Courier New" w:eastAsia="Times New Roman" w:hAnsi="Courier New" w:cs="Courier New"/>
+          <w:color w:val="000000"/>
+          <w:sz w:val="18"/>
+          <w:szCs w:val="18"/>
+          <w:lang w:eastAsia="en-CA"/>
+        </w:rPr>
+        <w:t>.</w:t>
+      </w:r>
+      <w:r>
+        <w:rPr>
+          <w:rFonts w:ascii="Courier New" w:eastAsia="Times New Roman" w:hAnsi="Courier New" w:cs="Courier New"/>
+          <w:b/>
+          <w:bCs/>
+          <w:color w:val="660E7A"/>
+          <w:sz w:val="18"/>
+          <w:szCs w:val="18"/>
+          <w:lang w:eastAsia="en-CA"/>
+        </w:rPr>
+        <w:t>context</w:t>
+      </w:r>
+      <w:proofErr w:type="spellEnd"/>
+      <w:r>
+        <w:rPr>
+          <w:rFonts w:ascii="Courier New" w:eastAsia="Times New Roman" w:hAnsi="Courier New" w:cs="Courier New"/>
+          <w:b/>
+          <w:bCs/>
+          <w:color w:val="660E7A"/>
+          <w:sz w:val="18"/>
+          <w:szCs w:val="18"/>
+          <w:lang w:eastAsia="en-CA"/>
+        </w:rPr>
+        <w:t xml:space="preserve"> </w:t>
+      </w:r>
+      <w:r>
+        <w:rPr>
+          <w:rFonts w:ascii="Courier New" w:eastAsia="Times New Roman" w:hAnsi="Courier New" w:cs="Courier New"/>
+          <w:color w:val="000000"/>
+          <w:sz w:val="18"/>
+          <w:szCs w:val="18"/>
+          <w:lang w:eastAsia="en-CA"/>
+        </w:rPr>
+        <w:t>= context;</w:t>
+      </w:r>
+      <w:r>
+        <w:rPr>
+          <w:rFonts w:ascii="Courier New" w:eastAsia="Times New Roman" w:hAnsi="Courier New" w:cs="Courier New"/>
+          <w:color w:val="000000"/>
+          <w:sz w:val="18"/>
+          <w:szCs w:val="18"/>
+          <w:lang w:eastAsia="en-CA"/>
+        </w:rPr>
+        <w:br/>
+        <w:t xml:space="preserve">        </w:t>
+      </w:r>
+      <w:proofErr w:type="spellStart"/>
+      <w:r>
+        <w:rPr>
+          <w:rFonts w:ascii="Courier New" w:eastAsia="Times New Roman" w:hAnsi="Courier New" w:cs="Courier New"/>
+          <w:b/>
+          <w:bCs/>
+          <w:color w:val="000080"/>
+          <w:sz w:val="18"/>
+          <w:szCs w:val="18"/>
+          <w:lang w:eastAsia="en-CA"/>
+        </w:rPr>
+        <w:t>this</w:t>
+      </w:r>
+      <w:r>
+        <w:rPr>
+          <w:rFonts w:ascii="Courier New" w:eastAsia="Times New Roman" w:hAnsi="Courier New" w:cs="Courier New"/>
+          <w:color w:val="000000"/>
+          <w:sz w:val="18"/>
+          <w:szCs w:val="18"/>
+          <w:lang w:eastAsia="en-CA"/>
+        </w:rPr>
+        <w:t>.</w:t>
+      </w:r>
+      <w:r>
+        <w:rPr>
+          <w:rFonts w:ascii="Courier New" w:eastAsia="Times New Roman" w:hAnsi="Courier New" w:cs="Courier New"/>
+          <w:b/>
+          <w:bCs/>
+          <w:color w:val="660E7A"/>
+          <w:sz w:val="18"/>
+          <w:szCs w:val="18"/>
+          <w:lang w:eastAsia="en-CA"/>
+        </w:rPr>
+        <w:t>qbChatDialogs</w:t>
+      </w:r>
+      <w:proofErr w:type="spellEnd"/>
+      <w:r>
+        <w:rPr>
+          <w:rFonts w:ascii="Courier New" w:eastAsia="Times New Roman" w:hAnsi="Courier New" w:cs="Courier New"/>
+          <w:b/>
+          <w:bCs/>
+          <w:color w:val="660E7A"/>
+          <w:sz w:val="18"/>
+          <w:szCs w:val="18"/>
+          <w:lang w:eastAsia="en-CA"/>
+        </w:rPr>
+        <w:t xml:space="preserve"> </w:t>
+      </w:r>
+      <w:r>
+        <w:rPr>
+          <w:rFonts w:ascii="Courier New" w:eastAsia="Times New Roman" w:hAnsi="Courier New" w:cs="Courier New"/>
+          <w:color w:val="000000"/>
+          <w:sz w:val="18"/>
+          <w:szCs w:val="18"/>
+          <w:lang w:eastAsia="en-CA"/>
+        </w:rPr>
+        <w:t xml:space="preserve">= </w:t>
+      </w:r>
+      <w:proofErr w:type="spellStart"/>
+      <w:r>
+        <w:rPr>
+          <w:rFonts w:ascii="Courier New" w:eastAsia="Times New Roman" w:hAnsi="Courier New" w:cs="Courier New"/>
+          <w:color w:val="000000"/>
+          <w:sz w:val="18"/>
+          <w:szCs w:val="18"/>
+          <w:lang w:eastAsia="en-CA"/>
+        </w:rPr>
+        <w:t>qbChatDialogs</w:t>
+      </w:r>
+      <w:proofErr w:type="spellEnd"/>
+      <w:r>
+        <w:rPr>
+          <w:rFonts w:ascii="Courier New" w:eastAsia="Times New Roman" w:hAnsi="Courier New" w:cs="Courier New"/>
+          <w:color w:val="000000"/>
+          <w:sz w:val="18"/>
+          <w:szCs w:val="18"/>
+          <w:lang w:eastAsia="en-CA"/>
+        </w:rPr>
+        <w:t>;</w:t>
+      </w:r>
+      <w:r>
+        <w:rPr>
+          <w:rFonts w:ascii="Courier New" w:eastAsia="Times New Roman" w:hAnsi="Courier New" w:cs="Courier New"/>
+          <w:color w:val="000000"/>
+          <w:sz w:val="18"/>
+          <w:szCs w:val="18"/>
+          <w:lang w:eastAsia="en-CA"/>
+        </w:rPr>
+        <w:br/>
+        <w:t xml:space="preserve">    }</w:t>
+      </w:r>
+      <w:r>
+        <w:rPr>
+          <w:rFonts w:ascii="Courier New" w:eastAsia="Times New Roman" w:hAnsi="Courier New" w:cs="Courier New"/>
+          <w:color w:val="000000"/>
+          <w:sz w:val="18"/>
+          <w:szCs w:val="18"/>
+          <w:lang w:eastAsia="en-CA"/>
+        </w:rPr>
+        <w:br/>
+      </w:r>
+      <w:r>
+        <w:rPr>
+          <w:rFonts w:ascii="Courier New" w:eastAsia="Times New Roman" w:hAnsi="Courier New" w:cs="Courier New"/>
+          <w:color w:val="000000"/>
+          <w:sz w:val="18"/>
+          <w:szCs w:val="18"/>
+          <w:lang w:eastAsia="en-CA"/>
+        </w:rPr>
+        <w:br/>
+      </w:r>
+      <w:r>
+        <w:rPr>
+          <w:rFonts w:ascii="Courier New" w:eastAsia="Times New Roman" w:hAnsi="Courier New" w:cs="Courier New"/>
+          <w:color w:val="000000"/>
+          <w:sz w:val="18"/>
+          <w:szCs w:val="18"/>
+          <w:lang w:eastAsia="en-CA"/>
+        </w:rPr>
+        <w:br/>
+        <w:t xml:space="preserve">    </w:t>
+      </w:r>
+      <w:r>
+        <w:rPr>
+          <w:rFonts w:ascii="Courier New" w:eastAsia="Times New Roman" w:hAnsi="Courier New" w:cs="Courier New"/>
+          <w:color w:val="808000"/>
+          <w:sz w:val="18"/>
+          <w:szCs w:val="18"/>
+          <w:lang w:eastAsia="en-CA"/>
+        </w:rPr>
+        <w:t>@Override</w:t>
+      </w:r>
+      <w:r>
+        <w:rPr>
+          <w:rFonts w:ascii="Courier New" w:eastAsia="Times New Roman" w:hAnsi="Courier New" w:cs="Courier New"/>
+          <w:color w:val="808000"/>
+          <w:sz w:val="18"/>
+          <w:szCs w:val="18"/>
+          <w:lang w:eastAsia="en-CA"/>
+        </w:rPr>
+        <w:br/>
+        <w:t xml:space="preserve">    </w:t>
+      </w:r>
+      <w:r>
+        <w:rPr>
+          <w:rFonts w:ascii="Courier New" w:eastAsia="Times New Roman" w:hAnsi="Courier New" w:cs="Courier New"/>
+          <w:b/>
+          <w:bCs/>
+          <w:color w:val="000080"/>
+          <w:sz w:val="18"/>
+          <w:szCs w:val="18"/>
+          <w:lang w:eastAsia="en-CA"/>
+        </w:rPr>
+        <w:t xml:space="preserve">public </w:t>
+      </w:r>
+      <w:proofErr w:type="spellStart"/>
+      <w:r>
+        <w:rPr>
+          <w:rFonts w:ascii="Courier New" w:eastAsia="Times New Roman" w:hAnsi="Courier New" w:cs="Courier New"/>
+          <w:b/>
+          <w:bCs/>
+          <w:color w:val="000080"/>
+          <w:sz w:val="18"/>
+          <w:szCs w:val="18"/>
+          <w:lang w:eastAsia="en-CA"/>
+        </w:rPr>
+        <w:t>int</w:t>
+      </w:r>
+      <w:proofErr w:type="spellEnd"/>
+      <w:r>
+        <w:rPr>
+          <w:rFonts w:ascii="Courier New" w:eastAsia="Times New Roman" w:hAnsi="Courier New" w:cs="Courier New"/>
+          <w:b/>
+          <w:bCs/>
+          <w:color w:val="000080"/>
+          <w:sz w:val="18"/>
+          <w:szCs w:val="18"/>
+          <w:lang w:eastAsia="en-CA"/>
+        </w:rPr>
+        <w:t xml:space="preserve"> </w:t>
+      </w:r>
+      <w:proofErr w:type="spellStart"/>
+      <w:r>
+        <w:rPr>
+          <w:rFonts w:ascii="Courier New" w:eastAsia="Times New Roman" w:hAnsi="Courier New" w:cs="Courier New"/>
+          <w:color w:val="000000"/>
+          <w:sz w:val="18"/>
+          <w:szCs w:val="18"/>
+          <w:lang w:eastAsia="en-CA"/>
+        </w:rPr>
+        <w:t>getCount</w:t>
+      </w:r>
+      <w:proofErr w:type="spellEnd"/>
+      <w:r>
+        <w:rPr>
+          <w:rFonts w:ascii="Courier New" w:eastAsia="Times New Roman" w:hAnsi="Courier New" w:cs="Courier New"/>
+          <w:color w:val="000000"/>
+          <w:sz w:val="18"/>
+          <w:szCs w:val="18"/>
+          <w:lang w:eastAsia="en-CA"/>
+        </w:rPr>
+        <w:t>() {</w:t>
+      </w:r>
+      <w:r>
+        <w:rPr>
+          <w:rFonts w:ascii="Courier New" w:eastAsia="Times New Roman" w:hAnsi="Courier New" w:cs="Courier New"/>
+          <w:color w:val="000000"/>
+          <w:sz w:val="18"/>
+          <w:szCs w:val="18"/>
+          <w:lang w:eastAsia="en-CA"/>
+        </w:rPr>
+        <w:br/>
+        <w:t xml:space="preserve">        </w:t>
+      </w:r>
+      <w:r>
+        <w:rPr>
+          <w:rFonts w:ascii="Courier New" w:eastAsia="Times New Roman" w:hAnsi="Courier New" w:cs="Courier New"/>
+          <w:b/>
+          <w:bCs/>
+          <w:color w:val="000080"/>
+          <w:sz w:val="18"/>
+          <w:szCs w:val="18"/>
+          <w:lang w:eastAsia="en-CA"/>
+        </w:rPr>
+        <w:t xml:space="preserve">return </w:t>
+      </w:r>
+      <w:proofErr w:type="spellStart"/>
+      <w:r>
+        <w:rPr>
+          <w:rFonts w:ascii="Courier New" w:eastAsia="Times New Roman" w:hAnsi="Courier New" w:cs="Courier New"/>
+          <w:b/>
+          <w:bCs/>
+          <w:color w:val="660E7A"/>
+          <w:sz w:val="18"/>
+          <w:szCs w:val="18"/>
+          <w:lang w:eastAsia="en-CA"/>
+        </w:rPr>
+        <w:t>qbChatDialogs</w:t>
+      </w:r>
+      <w:r>
+        <w:rPr>
+          <w:rFonts w:ascii="Courier New" w:eastAsia="Times New Roman" w:hAnsi="Courier New" w:cs="Courier New"/>
+          <w:color w:val="000000"/>
+          <w:sz w:val="18"/>
+          <w:szCs w:val="18"/>
+          <w:lang w:eastAsia="en-CA"/>
+        </w:rPr>
+        <w:t>.size</w:t>
+      </w:r>
+      <w:proofErr w:type="spellEnd"/>
+      <w:r>
+        <w:rPr>
+          <w:rFonts w:ascii="Courier New" w:eastAsia="Times New Roman" w:hAnsi="Courier New" w:cs="Courier New"/>
+          <w:color w:val="000000"/>
+          <w:sz w:val="18"/>
+          <w:szCs w:val="18"/>
+          <w:lang w:eastAsia="en-CA"/>
+        </w:rPr>
+        <w:t>();</w:t>
+      </w:r>
+      <w:r>
+        <w:rPr>
+          <w:rFonts w:ascii="Courier New" w:eastAsia="Times New Roman" w:hAnsi="Courier New" w:cs="Courier New"/>
+          <w:color w:val="000000"/>
+          <w:sz w:val="18"/>
+          <w:szCs w:val="18"/>
+          <w:lang w:eastAsia="en-CA"/>
+        </w:rPr>
+        <w:br/>
+        <w:t xml:space="preserve">    }</w:t>
+      </w:r>
+      <w:r>
+        <w:rPr>
+          <w:rFonts w:ascii="Courier New" w:eastAsia="Times New Roman" w:hAnsi="Courier New" w:cs="Courier New"/>
+          <w:color w:val="000000"/>
+          <w:sz w:val="18"/>
+          <w:szCs w:val="18"/>
+          <w:lang w:eastAsia="en-CA"/>
+        </w:rPr>
+        <w:br/>
+      </w:r>
+      <w:r>
+        <w:rPr>
+          <w:rFonts w:ascii="Courier New" w:eastAsia="Times New Roman" w:hAnsi="Courier New" w:cs="Courier New"/>
+          <w:color w:val="000000"/>
+          <w:sz w:val="18"/>
+          <w:szCs w:val="18"/>
+          <w:lang w:eastAsia="en-CA"/>
+        </w:rPr>
+        <w:br/>
+        <w:t xml:space="preserve">    </w:t>
+      </w:r>
+      <w:r>
+        <w:rPr>
+          <w:rFonts w:ascii="Courier New" w:eastAsia="Times New Roman" w:hAnsi="Courier New" w:cs="Courier New"/>
+          <w:color w:val="808000"/>
+          <w:sz w:val="18"/>
+          <w:szCs w:val="18"/>
+          <w:lang w:eastAsia="en-CA"/>
+        </w:rPr>
+        <w:t>@Override</w:t>
+      </w:r>
+      <w:r>
+        <w:rPr>
+          <w:rFonts w:ascii="Courier New" w:eastAsia="Times New Roman" w:hAnsi="Courier New" w:cs="Courier New"/>
+          <w:color w:val="808000"/>
+          <w:sz w:val="18"/>
+          <w:szCs w:val="18"/>
+          <w:lang w:eastAsia="en-CA"/>
+        </w:rPr>
+        <w:br/>
+        <w:t xml:space="preserve">    </w:t>
+      </w:r>
+      <w:r>
+        <w:rPr>
+          <w:rFonts w:ascii="Courier New" w:eastAsia="Times New Roman" w:hAnsi="Courier New" w:cs="Courier New"/>
+          <w:b/>
+          <w:bCs/>
+          <w:color w:val="000080"/>
+          <w:sz w:val="18"/>
+          <w:szCs w:val="18"/>
+          <w:lang w:eastAsia="en-CA"/>
+        </w:rPr>
+        <w:t xml:space="preserve">public </w:t>
+      </w:r>
+      <w:r>
+        <w:rPr>
+          <w:rFonts w:ascii="Courier New" w:eastAsia="Times New Roman" w:hAnsi="Courier New" w:cs="Courier New"/>
+          <w:color w:val="000000"/>
+          <w:sz w:val="18"/>
+          <w:szCs w:val="18"/>
+          <w:lang w:eastAsia="en-CA"/>
+        </w:rPr>
+        <w:t xml:space="preserve">Object </w:t>
+      </w:r>
+      <w:proofErr w:type="spellStart"/>
+      <w:r>
+        <w:rPr>
+          <w:rFonts w:ascii="Courier New" w:eastAsia="Times New Roman" w:hAnsi="Courier New" w:cs="Courier New"/>
+          <w:color w:val="000000"/>
+          <w:sz w:val="18"/>
+          <w:szCs w:val="18"/>
+          <w:lang w:eastAsia="en-CA"/>
+        </w:rPr>
+        <w:t>getItem</w:t>
+      </w:r>
+      <w:proofErr w:type="spellEnd"/>
+      <w:r>
+        <w:rPr>
+          <w:rFonts w:ascii="Courier New" w:eastAsia="Times New Roman" w:hAnsi="Courier New" w:cs="Courier New"/>
+          <w:color w:val="000000"/>
+          <w:sz w:val="18"/>
+          <w:szCs w:val="18"/>
+          <w:lang w:eastAsia="en-CA"/>
+        </w:rPr>
+        <w:t>(</w:t>
+      </w:r>
+      <w:proofErr w:type="spellStart"/>
+      <w:r>
+        <w:rPr>
+          <w:rFonts w:ascii="Courier New" w:eastAsia="Times New Roman" w:hAnsi="Courier New" w:cs="Courier New"/>
+          <w:b/>
+          <w:bCs/>
+          <w:color w:val="000080"/>
+          <w:sz w:val="18"/>
+          <w:szCs w:val="18"/>
+          <w:lang w:eastAsia="en-CA"/>
+        </w:rPr>
+        <w:t>int</w:t>
+      </w:r>
+      <w:proofErr w:type="spellEnd"/>
+      <w:r>
+        <w:rPr>
+          <w:rFonts w:ascii="Courier New" w:eastAsia="Times New Roman" w:hAnsi="Courier New" w:cs="Courier New"/>
+          <w:b/>
+          <w:bCs/>
+          <w:color w:val="000080"/>
+          <w:sz w:val="18"/>
+          <w:szCs w:val="18"/>
+          <w:lang w:eastAsia="en-CA"/>
+        </w:rPr>
+        <w:t xml:space="preserve"> </w:t>
+      </w:r>
+      <w:r>
+        <w:rPr>
+          <w:rFonts w:ascii="Courier New" w:eastAsia="Times New Roman" w:hAnsi="Courier New" w:cs="Courier New"/>
+          <w:color w:val="000000"/>
+          <w:sz w:val="18"/>
+          <w:szCs w:val="18"/>
+          <w:lang w:eastAsia="en-CA"/>
+        </w:rPr>
+        <w:t>position) {</w:t>
+      </w:r>
+      <w:r>
+        <w:rPr>
+          <w:rFonts w:ascii="Courier New" w:eastAsia="Times New Roman" w:hAnsi="Courier New" w:cs="Courier New"/>
+          <w:color w:val="000000"/>
+          <w:sz w:val="18"/>
+          <w:szCs w:val="18"/>
+          <w:lang w:eastAsia="en-CA"/>
+        </w:rPr>
+        <w:br/>
+        <w:t xml:space="preserve">        </w:t>
+      </w:r>
+      <w:r>
+        <w:rPr>
+          <w:rFonts w:ascii="Courier New" w:eastAsia="Times New Roman" w:hAnsi="Courier New" w:cs="Courier New"/>
+          <w:b/>
+          <w:bCs/>
+          <w:color w:val="000080"/>
+          <w:sz w:val="18"/>
+          <w:szCs w:val="18"/>
+          <w:lang w:eastAsia="en-CA"/>
+        </w:rPr>
+        <w:t xml:space="preserve">return </w:t>
+      </w:r>
+      <w:proofErr w:type="spellStart"/>
+      <w:r>
+        <w:rPr>
+          <w:rFonts w:ascii="Courier New" w:eastAsia="Times New Roman" w:hAnsi="Courier New" w:cs="Courier New"/>
+          <w:b/>
+          <w:bCs/>
+          <w:color w:val="660E7A"/>
+          <w:sz w:val="18"/>
+          <w:szCs w:val="18"/>
+          <w:lang w:eastAsia="en-CA"/>
+        </w:rPr>
+        <w:t>qbChatDialogs</w:t>
+      </w:r>
+      <w:r>
+        <w:rPr>
+          <w:rFonts w:ascii="Courier New" w:eastAsia="Times New Roman" w:hAnsi="Courier New" w:cs="Courier New"/>
+          <w:color w:val="000000"/>
+          <w:sz w:val="18"/>
+          <w:szCs w:val="18"/>
+          <w:lang w:eastAsia="en-CA"/>
+        </w:rPr>
+        <w:t>.get</w:t>
+      </w:r>
+      <w:proofErr w:type="spellEnd"/>
+      <w:r>
+        <w:rPr>
+          <w:rFonts w:ascii="Courier New" w:eastAsia="Times New Roman" w:hAnsi="Courier New" w:cs="Courier New"/>
+          <w:color w:val="000000"/>
+          <w:sz w:val="18"/>
+          <w:szCs w:val="18"/>
+          <w:lang w:eastAsia="en-CA"/>
+        </w:rPr>
+        <w:t>(position);</w:t>
+      </w:r>
+      <w:r>
+        <w:rPr>
+          <w:rFonts w:ascii="Courier New" w:eastAsia="Times New Roman" w:hAnsi="Courier New" w:cs="Courier New"/>
+          <w:color w:val="000000"/>
+          <w:sz w:val="18"/>
+          <w:szCs w:val="18"/>
+          <w:lang w:eastAsia="en-CA"/>
+        </w:rPr>
+        <w:br/>
+        <w:t xml:space="preserve">    }</w:t>
+      </w:r>
+      <w:r>
+        <w:rPr>
+          <w:rFonts w:ascii="Courier New" w:eastAsia="Times New Roman" w:hAnsi="Courier New" w:cs="Courier New"/>
+          <w:color w:val="000000"/>
+          <w:sz w:val="18"/>
+          <w:szCs w:val="18"/>
+          <w:lang w:eastAsia="en-CA"/>
+        </w:rPr>
+        <w:br/>
+      </w:r>
+      <w:r>
+        <w:rPr>
+          <w:rFonts w:ascii="Courier New" w:eastAsia="Times New Roman" w:hAnsi="Courier New" w:cs="Courier New"/>
+          <w:color w:val="000000"/>
+          <w:sz w:val="18"/>
+          <w:szCs w:val="18"/>
+          <w:lang w:eastAsia="en-CA"/>
+        </w:rPr>
+        <w:br/>
+        <w:t xml:space="preserve">    </w:t>
+      </w:r>
+      <w:r>
+        <w:rPr>
+          <w:rFonts w:ascii="Courier New" w:eastAsia="Times New Roman" w:hAnsi="Courier New" w:cs="Courier New"/>
+          <w:color w:val="808000"/>
+          <w:sz w:val="18"/>
+          <w:szCs w:val="18"/>
+          <w:lang w:eastAsia="en-CA"/>
+        </w:rPr>
+        <w:t>@Override</w:t>
+      </w:r>
+      <w:r>
+        <w:rPr>
+          <w:rFonts w:ascii="Courier New" w:eastAsia="Times New Roman" w:hAnsi="Courier New" w:cs="Courier New"/>
+          <w:color w:val="808000"/>
+          <w:sz w:val="18"/>
+          <w:szCs w:val="18"/>
+          <w:lang w:eastAsia="en-CA"/>
+        </w:rPr>
+        <w:br/>
+        <w:t xml:space="preserve">    </w:t>
+      </w:r>
+      <w:r>
+        <w:rPr>
+          <w:rFonts w:ascii="Courier New" w:eastAsia="Times New Roman" w:hAnsi="Courier New" w:cs="Courier New"/>
+          <w:b/>
+          <w:bCs/>
+          <w:color w:val="000080"/>
+          <w:sz w:val="18"/>
+          <w:szCs w:val="18"/>
+          <w:lang w:eastAsia="en-CA"/>
+        </w:rPr>
+        <w:t xml:space="preserve">public long </w:t>
+      </w:r>
+      <w:proofErr w:type="spellStart"/>
+      <w:r>
+        <w:rPr>
+          <w:rFonts w:ascii="Courier New" w:eastAsia="Times New Roman" w:hAnsi="Courier New" w:cs="Courier New"/>
+          <w:color w:val="000000"/>
+          <w:sz w:val="18"/>
+          <w:szCs w:val="18"/>
+          <w:lang w:eastAsia="en-CA"/>
+        </w:rPr>
+        <w:t>getItemId</w:t>
+      </w:r>
+      <w:proofErr w:type="spellEnd"/>
+      <w:r>
+        <w:rPr>
+          <w:rFonts w:ascii="Courier New" w:eastAsia="Times New Roman" w:hAnsi="Courier New" w:cs="Courier New"/>
+          <w:color w:val="000000"/>
+          <w:sz w:val="18"/>
+          <w:szCs w:val="18"/>
+          <w:lang w:eastAsia="en-CA"/>
+        </w:rPr>
+        <w:t>(</w:t>
+      </w:r>
+      <w:proofErr w:type="spellStart"/>
+      <w:r>
+        <w:rPr>
+          <w:rFonts w:ascii="Courier New" w:eastAsia="Times New Roman" w:hAnsi="Courier New" w:cs="Courier New"/>
+          <w:b/>
+          <w:bCs/>
+          <w:color w:val="000080"/>
+          <w:sz w:val="18"/>
+          <w:szCs w:val="18"/>
+          <w:lang w:eastAsia="en-CA"/>
+        </w:rPr>
+        <w:t>int</w:t>
+      </w:r>
+      <w:proofErr w:type="spellEnd"/>
+      <w:r>
+        <w:rPr>
+          <w:rFonts w:ascii="Courier New" w:eastAsia="Times New Roman" w:hAnsi="Courier New" w:cs="Courier New"/>
+          <w:b/>
+          <w:bCs/>
+          <w:color w:val="000080"/>
+          <w:sz w:val="18"/>
+          <w:szCs w:val="18"/>
+          <w:lang w:eastAsia="en-CA"/>
+        </w:rPr>
+        <w:t xml:space="preserve"> </w:t>
+      </w:r>
+      <w:r>
+        <w:rPr>
+          <w:rFonts w:ascii="Courier New" w:eastAsia="Times New Roman" w:hAnsi="Courier New" w:cs="Courier New"/>
+          <w:color w:val="000000"/>
+          <w:sz w:val="18"/>
+          <w:szCs w:val="18"/>
+          <w:lang w:eastAsia="en-CA"/>
+        </w:rPr>
+        <w:t>position) {</w:t>
+      </w:r>
+      <w:r>
+        <w:rPr>
+          <w:rFonts w:ascii="Courier New" w:eastAsia="Times New Roman" w:hAnsi="Courier New" w:cs="Courier New"/>
+          <w:color w:val="000000"/>
+          <w:sz w:val="18"/>
+          <w:szCs w:val="18"/>
+          <w:lang w:eastAsia="en-CA"/>
+        </w:rPr>
+        <w:br/>
+        <w:t xml:space="preserve">        </w:t>
+      </w:r>
+      <w:r>
+        <w:rPr>
+          <w:rFonts w:ascii="Courier New" w:eastAsia="Times New Roman" w:hAnsi="Courier New" w:cs="Courier New"/>
+          <w:b/>
+          <w:bCs/>
+          <w:color w:val="000080"/>
+          <w:sz w:val="18"/>
+          <w:szCs w:val="18"/>
+          <w:lang w:eastAsia="en-CA"/>
+        </w:rPr>
+        <w:t xml:space="preserve">return </w:t>
+      </w:r>
+      <w:r>
+        <w:rPr>
+          <w:rFonts w:ascii="Courier New" w:eastAsia="Times New Roman" w:hAnsi="Courier New" w:cs="Courier New"/>
+          <w:color w:val="000000"/>
+          <w:sz w:val="18"/>
+          <w:szCs w:val="18"/>
+          <w:lang w:eastAsia="en-CA"/>
+        </w:rPr>
+        <w:t>position;</w:t>
+      </w:r>
+      <w:r>
+        <w:rPr>
+          <w:rFonts w:ascii="Courier New" w:eastAsia="Times New Roman" w:hAnsi="Courier New" w:cs="Courier New"/>
+          <w:color w:val="000000"/>
+          <w:sz w:val="18"/>
+          <w:szCs w:val="18"/>
+          <w:lang w:eastAsia="en-CA"/>
+        </w:rPr>
+        <w:br/>
+        <w:t xml:space="preserve">    }</w:t>
+      </w:r>
+      <w:r>
+        <w:rPr>
+          <w:rFonts w:ascii="Courier New" w:eastAsia="Times New Roman" w:hAnsi="Courier New" w:cs="Courier New"/>
+          <w:color w:val="000000"/>
+          <w:sz w:val="18"/>
+          <w:szCs w:val="18"/>
+          <w:lang w:eastAsia="en-CA"/>
+        </w:rPr>
+        <w:br/>
+      </w:r>
+      <w:r>
+        <w:rPr>
+          <w:rFonts w:ascii="Courier New" w:eastAsia="Times New Roman" w:hAnsi="Courier New" w:cs="Courier New"/>
+          <w:color w:val="000000"/>
+          <w:sz w:val="18"/>
+          <w:szCs w:val="18"/>
+          <w:lang w:eastAsia="en-CA"/>
+        </w:rPr>
+        <w:br/>
+        <w:t xml:space="preserve">    </w:t>
+      </w:r>
+      <w:r>
+        <w:rPr>
+          <w:rFonts w:ascii="Courier New" w:eastAsia="Times New Roman" w:hAnsi="Courier New" w:cs="Courier New"/>
+          <w:color w:val="808000"/>
+          <w:sz w:val="18"/>
+          <w:szCs w:val="18"/>
+          <w:lang w:eastAsia="en-CA"/>
+        </w:rPr>
+        <w:t>@Override</w:t>
+      </w:r>
+      <w:r>
+        <w:rPr>
+          <w:rFonts w:ascii="Courier New" w:eastAsia="Times New Roman" w:hAnsi="Courier New" w:cs="Courier New"/>
+          <w:color w:val="808000"/>
+          <w:sz w:val="18"/>
+          <w:szCs w:val="18"/>
+          <w:lang w:eastAsia="en-CA"/>
+        </w:rPr>
+        <w:br/>
+        <w:t xml:space="preserve">    </w:t>
+      </w:r>
+      <w:r>
+        <w:rPr>
+          <w:rFonts w:ascii="Courier New" w:eastAsia="Times New Roman" w:hAnsi="Courier New" w:cs="Courier New"/>
+          <w:b/>
+          <w:bCs/>
+          <w:color w:val="000080"/>
+          <w:sz w:val="18"/>
+          <w:szCs w:val="18"/>
+          <w:lang w:eastAsia="en-CA"/>
+        </w:rPr>
+        <w:t xml:space="preserve">public </w:t>
+      </w:r>
+      <w:r>
+        <w:rPr>
+          <w:rFonts w:ascii="Courier New" w:eastAsia="Times New Roman" w:hAnsi="Courier New" w:cs="Courier New"/>
+          <w:color w:val="000000"/>
+          <w:sz w:val="18"/>
+          <w:szCs w:val="18"/>
+          <w:lang w:eastAsia="en-CA"/>
+        </w:rPr>
+        <w:t xml:space="preserve">View </w:t>
+      </w:r>
+      <w:proofErr w:type="spellStart"/>
+      <w:r>
+        <w:rPr>
+          <w:rFonts w:ascii="Courier New" w:eastAsia="Times New Roman" w:hAnsi="Courier New" w:cs="Courier New"/>
+          <w:color w:val="000000"/>
+          <w:sz w:val="18"/>
+          <w:szCs w:val="18"/>
+          <w:lang w:eastAsia="en-CA"/>
+        </w:rPr>
+        <w:t>getView</w:t>
+      </w:r>
+      <w:proofErr w:type="spellEnd"/>
+      <w:r>
+        <w:rPr>
+          <w:rFonts w:ascii="Courier New" w:eastAsia="Times New Roman" w:hAnsi="Courier New" w:cs="Courier New"/>
+          <w:color w:val="000000"/>
+          <w:sz w:val="18"/>
+          <w:szCs w:val="18"/>
+          <w:lang w:eastAsia="en-CA"/>
+        </w:rPr>
+        <w:t>(</w:t>
+      </w:r>
+      <w:proofErr w:type="spellStart"/>
+      <w:r>
+        <w:rPr>
+          <w:rFonts w:ascii="Courier New" w:eastAsia="Times New Roman" w:hAnsi="Courier New" w:cs="Courier New"/>
+          <w:b/>
+          <w:bCs/>
+          <w:color w:val="000080"/>
+          <w:sz w:val="18"/>
+          <w:szCs w:val="18"/>
+          <w:lang w:eastAsia="en-CA"/>
+        </w:rPr>
+        <w:t>int</w:t>
+      </w:r>
+      <w:proofErr w:type="spellEnd"/>
+      <w:r>
+        <w:rPr>
+          <w:rFonts w:ascii="Courier New" w:eastAsia="Times New Roman" w:hAnsi="Courier New" w:cs="Courier New"/>
+          <w:b/>
+          <w:bCs/>
+          <w:color w:val="000080"/>
+          <w:sz w:val="18"/>
+          <w:szCs w:val="18"/>
+          <w:lang w:eastAsia="en-CA"/>
+        </w:rPr>
+        <w:t xml:space="preserve"> </w:t>
+      </w:r>
+      <w:r>
+        <w:rPr>
+          <w:rFonts w:ascii="Courier New" w:eastAsia="Times New Roman" w:hAnsi="Courier New" w:cs="Courier New"/>
+          <w:color w:val="000000"/>
+          <w:sz w:val="18"/>
+          <w:szCs w:val="18"/>
+          <w:lang w:eastAsia="en-CA"/>
+        </w:rPr>
+        <w:t xml:space="preserve">position, View </w:t>
+      </w:r>
+      <w:proofErr w:type="spellStart"/>
+      <w:r>
+        <w:rPr>
+          <w:rFonts w:ascii="Courier New" w:eastAsia="Times New Roman" w:hAnsi="Courier New" w:cs="Courier New"/>
+          <w:color w:val="000000"/>
+          <w:sz w:val="18"/>
+          <w:szCs w:val="18"/>
+          <w:lang w:eastAsia="en-CA"/>
+        </w:rPr>
+        <w:t>convertView</w:t>
+      </w:r>
+      <w:proofErr w:type="spellEnd"/>
+      <w:r>
+        <w:rPr>
+          <w:rFonts w:ascii="Courier New" w:eastAsia="Times New Roman" w:hAnsi="Courier New" w:cs="Courier New"/>
+          <w:color w:val="000000"/>
+          <w:sz w:val="18"/>
+          <w:szCs w:val="18"/>
+          <w:lang w:eastAsia="en-CA"/>
+        </w:rPr>
+        <w:t xml:space="preserve">, </w:t>
+      </w:r>
+      <w:proofErr w:type="spellStart"/>
+      <w:r>
+        <w:rPr>
+          <w:rFonts w:ascii="Courier New" w:eastAsia="Times New Roman" w:hAnsi="Courier New" w:cs="Courier New"/>
+          <w:color w:val="000000"/>
+          <w:sz w:val="18"/>
+          <w:szCs w:val="18"/>
+          <w:lang w:eastAsia="en-CA"/>
+        </w:rPr>
+        <w:t>ViewGroup</w:t>
+      </w:r>
+      <w:proofErr w:type="spellEnd"/>
+      <w:r>
+        <w:rPr>
+          <w:rFonts w:ascii="Courier New" w:eastAsia="Times New Roman" w:hAnsi="Courier New" w:cs="Courier New"/>
+          <w:color w:val="000000"/>
+          <w:sz w:val="18"/>
+          <w:szCs w:val="18"/>
+          <w:lang w:eastAsia="en-CA"/>
+        </w:rPr>
+        <w:t xml:space="preserve"> parent) {</w:t>
+      </w:r>
+      <w:r>
+        <w:rPr>
+          <w:rFonts w:ascii="Courier New" w:eastAsia="Times New Roman" w:hAnsi="Courier New" w:cs="Courier New"/>
+          <w:color w:val="000000"/>
+          <w:sz w:val="18"/>
+          <w:szCs w:val="18"/>
+          <w:lang w:eastAsia="en-CA"/>
+        </w:rPr>
+        <w:br/>
+        <w:t xml:space="preserve">        View </w:t>
+      </w:r>
+      <w:proofErr w:type="spellStart"/>
+      <w:r>
+        <w:rPr>
+          <w:rFonts w:ascii="Courier New" w:eastAsia="Times New Roman" w:hAnsi="Courier New" w:cs="Courier New"/>
+          <w:color w:val="000000"/>
+          <w:sz w:val="18"/>
+          <w:szCs w:val="18"/>
+          <w:lang w:eastAsia="en-CA"/>
+        </w:rPr>
+        <w:t>view</w:t>
+      </w:r>
+      <w:proofErr w:type="spellEnd"/>
+      <w:r>
+        <w:rPr>
+          <w:rFonts w:ascii="Courier New" w:eastAsia="Times New Roman" w:hAnsi="Courier New" w:cs="Courier New"/>
+          <w:color w:val="000000"/>
+          <w:sz w:val="18"/>
+          <w:szCs w:val="18"/>
+          <w:lang w:eastAsia="en-CA"/>
+        </w:rPr>
+        <w:t xml:space="preserve"> = </w:t>
+      </w:r>
+      <w:proofErr w:type="spellStart"/>
+      <w:r>
+        <w:rPr>
+          <w:rFonts w:ascii="Courier New" w:eastAsia="Times New Roman" w:hAnsi="Courier New" w:cs="Courier New"/>
+          <w:color w:val="000000"/>
+          <w:sz w:val="18"/>
+          <w:szCs w:val="18"/>
+          <w:lang w:eastAsia="en-CA"/>
+        </w:rPr>
+        <w:t>convertView</w:t>
+      </w:r>
+      <w:proofErr w:type="spellEnd"/>
+      <w:r>
+        <w:rPr>
+          <w:rFonts w:ascii="Courier New" w:eastAsia="Times New Roman" w:hAnsi="Courier New" w:cs="Courier New"/>
+          <w:color w:val="000000"/>
+          <w:sz w:val="18"/>
+          <w:szCs w:val="18"/>
+          <w:lang w:eastAsia="en-CA"/>
+        </w:rPr>
+        <w:t>;</w:t>
+      </w:r>
+      <w:r>
+        <w:rPr>
+          <w:rFonts w:ascii="Courier New" w:eastAsia="Times New Roman" w:hAnsi="Courier New" w:cs="Courier New"/>
+          <w:color w:val="000000"/>
+          <w:sz w:val="18"/>
+          <w:szCs w:val="18"/>
+          <w:lang w:eastAsia="en-CA"/>
+        </w:rPr>
+        <w:br/>
+      </w:r>
+      <w:r>
+        <w:rPr>
+          <w:rFonts w:ascii="Courier New" w:eastAsia="Times New Roman" w:hAnsi="Courier New" w:cs="Courier New"/>
+          <w:color w:val="000000"/>
+          <w:sz w:val="18"/>
+          <w:szCs w:val="18"/>
+          <w:lang w:eastAsia="en-CA"/>
+        </w:rPr>
+        <w:br/>
+        <w:t xml:space="preserve">        </w:t>
+      </w:r>
+      <w:r>
+        <w:rPr>
+          <w:rFonts w:ascii="Courier New" w:eastAsia="Times New Roman" w:hAnsi="Courier New" w:cs="Courier New"/>
+          <w:b/>
+          <w:bCs/>
+          <w:color w:val="000080"/>
+          <w:sz w:val="18"/>
+          <w:szCs w:val="18"/>
+          <w:lang w:eastAsia="en-CA"/>
+        </w:rPr>
+        <w:t>if</w:t>
+      </w:r>
+      <w:r>
+        <w:rPr>
+          <w:rFonts w:ascii="Courier New" w:eastAsia="Times New Roman" w:hAnsi="Courier New" w:cs="Courier New"/>
+          <w:color w:val="000000"/>
+          <w:sz w:val="18"/>
+          <w:szCs w:val="18"/>
+          <w:lang w:eastAsia="en-CA"/>
+        </w:rPr>
+        <w:t xml:space="preserve">(view == </w:t>
+      </w:r>
+      <w:r>
+        <w:rPr>
+          <w:rFonts w:ascii="Courier New" w:eastAsia="Times New Roman" w:hAnsi="Courier New" w:cs="Courier New"/>
+          <w:b/>
+          <w:bCs/>
+          <w:color w:val="000080"/>
+          <w:sz w:val="18"/>
+          <w:szCs w:val="18"/>
+          <w:lang w:eastAsia="en-CA"/>
+        </w:rPr>
+        <w:t>null</w:t>
+      </w:r>
+      <w:r>
+        <w:rPr>
+          <w:rFonts w:ascii="Courier New" w:eastAsia="Times New Roman" w:hAnsi="Courier New" w:cs="Courier New"/>
+          <w:color w:val="000000"/>
+          <w:sz w:val="18"/>
+          <w:szCs w:val="18"/>
+          <w:lang w:eastAsia="en-CA"/>
+        </w:rPr>
+        <w:t>){</w:t>
+      </w:r>
+      <w:r>
+        <w:rPr>
+          <w:rFonts w:ascii="Courier New" w:eastAsia="Times New Roman" w:hAnsi="Courier New" w:cs="Courier New"/>
+          <w:color w:val="000000"/>
+          <w:sz w:val="18"/>
+          <w:szCs w:val="18"/>
+          <w:lang w:eastAsia="en-CA"/>
+        </w:rPr>
+        <w:br/>
+        <w:t xml:space="preserve">            </w:t>
+      </w:r>
+      <w:proofErr w:type="spellStart"/>
+      <w:r>
+        <w:rPr>
+          <w:rFonts w:ascii="Courier New" w:eastAsia="Times New Roman" w:hAnsi="Courier New" w:cs="Courier New"/>
+          <w:color w:val="000000"/>
+          <w:sz w:val="18"/>
+          <w:szCs w:val="18"/>
+          <w:lang w:eastAsia="en-CA"/>
+        </w:rPr>
+        <w:t>LayoutInflater</w:t>
+      </w:r>
+      <w:proofErr w:type="spellEnd"/>
+      <w:r>
+        <w:rPr>
+          <w:rFonts w:ascii="Courier New" w:eastAsia="Times New Roman" w:hAnsi="Courier New" w:cs="Courier New"/>
+          <w:color w:val="000000"/>
+          <w:sz w:val="18"/>
+          <w:szCs w:val="18"/>
+          <w:lang w:eastAsia="en-CA"/>
+        </w:rPr>
+        <w:t xml:space="preserve"> </w:t>
+      </w:r>
+      <w:proofErr w:type="spellStart"/>
+      <w:r>
+        <w:rPr>
+          <w:rFonts w:ascii="Courier New" w:eastAsia="Times New Roman" w:hAnsi="Courier New" w:cs="Courier New"/>
+          <w:color w:val="000000"/>
+          <w:sz w:val="18"/>
+          <w:szCs w:val="18"/>
+          <w:lang w:eastAsia="en-CA"/>
+        </w:rPr>
+        <w:t>inflater</w:t>
+      </w:r>
+      <w:proofErr w:type="spellEnd"/>
+      <w:r>
+        <w:rPr>
+          <w:rFonts w:ascii="Courier New" w:eastAsia="Times New Roman" w:hAnsi="Courier New" w:cs="Courier New"/>
+          <w:color w:val="000000"/>
+          <w:sz w:val="18"/>
+          <w:szCs w:val="18"/>
+          <w:lang w:eastAsia="en-CA"/>
+        </w:rPr>
+        <w:t xml:space="preserve"> = (</w:t>
+      </w:r>
+      <w:proofErr w:type="spellStart"/>
+      <w:r>
+        <w:rPr>
+          <w:rFonts w:ascii="Courier New" w:eastAsia="Times New Roman" w:hAnsi="Courier New" w:cs="Courier New"/>
+          <w:color w:val="000000"/>
+          <w:sz w:val="18"/>
+          <w:szCs w:val="18"/>
+          <w:lang w:eastAsia="en-CA"/>
+        </w:rPr>
+        <w:t>LayoutInflater</w:t>
+      </w:r>
+      <w:proofErr w:type="spellEnd"/>
+      <w:r>
+        <w:rPr>
+          <w:rFonts w:ascii="Courier New" w:eastAsia="Times New Roman" w:hAnsi="Courier New" w:cs="Courier New"/>
+          <w:color w:val="000000"/>
+          <w:sz w:val="18"/>
+          <w:szCs w:val="18"/>
+          <w:lang w:eastAsia="en-CA"/>
+        </w:rPr>
+        <w:t xml:space="preserve">) </w:t>
+      </w:r>
+      <w:proofErr w:type="spellStart"/>
+      <w:r>
+        <w:rPr>
+          <w:rFonts w:ascii="Courier New" w:eastAsia="Times New Roman" w:hAnsi="Courier New" w:cs="Courier New"/>
+          <w:b/>
+          <w:bCs/>
+          <w:color w:val="660E7A"/>
+          <w:sz w:val="18"/>
+          <w:szCs w:val="18"/>
+          <w:lang w:eastAsia="en-CA"/>
+        </w:rPr>
+        <w:t>context</w:t>
+      </w:r>
+      <w:r>
+        <w:rPr>
+          <w:rFonts w:ascii="Courier New" w:eastAsia="Times New Roman" w:hAnsi="Courier New" w:cs="Courier New"/>
+          <w:color w:val="000000"/>
+          <w:sz w:val="18"/>
+          <w:szCs w:val="18"/>
+          <w:lang w:eastAsia="en-CA"/>
+        </w:rPr>
+        <w:t>.getSystemService</w:t>
+      </w:r>
+      <w:proofErr w:type="spellEnd"/>
+      <w:r>
+        <w:rPr>
+          <w:rFonts w:ascii="Courier New" w:eastAsia="Times New Roman" w:hAnsi="Courier New" w:cs="Courier New"/>
+          <w:color w:val="000000"/>
+          <w:sz w:val="18"/>
+          <w:szCs w:val="18"/>
+          <w:lang w:eastAsia="en-CA"/>
+        </w:rPr>
+        <w:t>(</w:t>
+      </w:r>
+      <w:proofErr w:type="spellStart"/>
+      <w:r>
+        <w:rPr>
+          <w:rFonts w:ascii="Courier New" w:eastAsia="Times New Roman" w:hAnsi="Courier New" w:cs="Courier New"/>
+          <w:color w:val="000000"/>
+          <w:sz w:val="18"/>
+          <w:szCs w:val="18"/>
+          <w:lang w:eastAsia="en-CA"/>
+        </w:rPr>
+        <w:t>Context.</w:t>
+      </w:r>
+      <w:r>
+        <w:rPr>
+          <w:rFonts w:ascii="Courier New" w:eastAsia="Times New Roman" w:hAnsi="Courier New" w:cs="Courier New"/>
+          <w:b/>
+          <w:bCs/>
+          <w:i/>
+          <w:iCs/>
+          <w:color w:val="660E7A"/>
+          <w:sz w:val="18"/>
+          <w:szCs w:val="18"/>
+          <w:lang w:eastAsia="en-CA"/>
+        </w:rPr>
+        <w:t>LAYOUT_INFLATER_SERVICE</w:t>
+      </w:r>
+      <w:proofErr w:type="spellEnd"/>
+      <w:r>
+        <w:rPr>
+          <w:rFonts w:ascii="Courier New" w:eastAsia="Times New Roman" w:hAnsi="Courier New" w:cs="Courier New"/>
+          <w:color w:val="000000"/>
+          <w:sz w:val="18"/>
+          <w:szCs w:val="18"/>
+          <w:lang w:eastAsia="en-CA"/>
+        </w:rPr>
+        <w:t>);</w:t>
+      </w:r>
+      <w:r>
+        <w:rPr>
+          <w:rFonts w:ascii="Courier New" w:eastAsia="Times New Roman" w:hAnsi="Courier New" w:cs="Courier New"/>
+          <w:color w:val="000000"/>
+          <w:sz w:val="18"/>
+          <w:szCs w:val="18"/>
+          <w:lang w:eastAsia="en-CA"/>
+        </w:rPr>
+        <w:br/>
+        <w:t xml:space="preserve">            view = </w:t>
+      </w:r>
+      <w:proofErr w:type="spellStart"/>
+      <w:r>
+        <w:rPr>
+          <w:rFonts w:ascii="Courier New" w:eastAsia="Times New Roman" w:hAnsi="Courier New" w:cs="Courier New"/>
+          <w:color w:val="000000"/>
+          <w:sz w:val="18"/>
+          <w:szCs w:val="18"/>
+          <w:lang w:eastAsia="en-CA"/>
+        </w:rPr>
+        <w:t>inflater.inflate</w:t>
+      </w:r>
+      <w:proofErr w:type="spellEnd"/>
+      <w:r>
+        <w:rPr>
+          <w:rFonts w:ascii="Courier New" w:eastAsia="Times New Roman" w:hAnsi="Courier New" w:cs="Courier New"/>
+          <w:color w:val="000000"/>
+          <w:sz w:val="18"/>
+          <w:szCs w:val="18"/>
+          <w:lang w:eastAsia="en-CA"/>
+        </w:rPr>
+        <w:t>(</w:t>
+      </w:r>
+      <w:proofErr w:type="spellStart"/>
+      <w:r>
+        <w:rPr>
+          <w:rFonts w:ascii="Courier New" w:eastAsia="Times New Roman" w:hAnsi="Courier New" w:cs="Courier New"/>
+          <w:color w:val="000000"/>
+          <w:sz w:val="18"/>
+          <w:szCs w:val="18"/>
+          <w:lang w:eastAsia="en-CA"/>
+        </w:rPr>
+        <w:t>R.layout.</w:t>
+      </w:r>
+      <w:r>
+        <w:rPr>
+          <w:rFonts w:ascii="Courier New" w:eastAsia="Times New Roman" w:hAnsi="Courier New" w:cs="Courier New"/>
+          <w:b/>
+          <w:bCs/>
+          <w:i/>
+          <w:iCs/>
+          <w:color w:val="660E7A"/>
+          <w:sz w:val="18"/>
+          <w:szCs w:val="18"/>
+          <w:lang w:eastAsia="en-CA"/>
+        </w:rPr>
+        <w:t>story_grid_layout</w:t>
+      </w:r>
+      <w:proofErr w:type="spellEnd"/>
+      <w:r>
+        <w:rPr>
+          <w:rFonts w:ascii="Courier New" w:eastAsia="Times New Roman" w:hAnsi="Courier New" w:cs="Courier New"/>
+          <w:color w:val="000000"/>
+          <w:sz w:val="18"/>
+          <w:szCs w:val="18"/>
+          <w:lang w:eastAsia="en-CA"/>
+        </w:rPr>
+        <w:t xml:space="preserve">, </w:t>
+      </w:r>
+      <w:r>
+        <w:rPr>
+          <w:rFonts w:ascii="Courier New" w:eastAsia="Times New Roman" w:hAnsi="Courier New" w:cs="Courier New"/>
+          <w:b/>
+          <w:bCs/>
+          <w:color w:val="000080"/>
+          <w:sz w:val="18"/>
+          <w:szCs w:val="18"/>
+          <w:lang w:eastAsia="en-CA"/>
+        </w:rPr>
+        <w:t>null</w:t>
+      </w:r>
+      <w:r>
+        <w:rPr>
+          <w:rFonts w:ascii="Courier New" w:eastAsia="Times New Roman" w:hAnsi="Courier New" w:cs="Courier New"/>
+          <w:color w:val="000000"/>
+          <w:sz w:val="18"/>
+          <w:szCs w:val="18"/>
+          <w:lang w:eastAsia="en-CA"/>
+        </w:rPr>
+        <w:t>);</w:t>
+      </w:r>
+      <w:r>
+        <w:rPr>
+          <w:rFonts w:ascii="Courier New" w:eastAsia="Times New Roman" w:hAnsi="Courier New" w:cs="Courier New"/>
+          <w:color w:val="000000"/>
+          <w:sz w:val="18"/>
+          <w:szCs w:val="18"/>
+          <w:lang w:eastAsia="en-CA"/>
+        </w:rPr>
+        <w:br/>
+      </w:r>
+      <w:r>
+        <w:rPr>
+          <w:rFonts w:ascii="Courier New" w:eastAsia="Times New Roman" w:hAnsi="Courier New" w:cs="Courier New"/>
+          <w:color w:val="000000"/>
+          <w:sz w:val="18"/>
+          <w:szCs w:val="18"/>
+          <w:lang w:eastAsia="en-CA"/>
+        </w:rPr>
+        <w:br/>
+        <w:t xml:space="preserve">            </w:t>
+      </w:r>
+      <w:proofErr w:type="spellStart"/>
+      <w:r>
+        <w:rPr>
+          <w:rFonts w:ascii="Courier New" w:eastAsia="Times New Roman" w:hAnsi="Courier New" w:cs="Courier New"/>
+          <w:color w:val="000000"/>
+          <w:sz w:val="18"/>
+          <w:szCs w:val="18"/>
+          <w:lang w:eastAsia="en-CA"/>
+        </w:rPr>
+        <w:t>TextView</w:t>
+      </w:r>
+      <w:proofErr w:type="spellEnd"/>
+      <w:r>
+        <w:rPr>
+          <w:rFonts w:ascii="Courier New" w:eastAsia="Times New Roman" w:hAnsi="Courier New" w:cs="Courier New"/>
+          <w:color w:val="000000"/>
+          <w:sz w:val="18"/>
+          <w:szCs w:val="18"/>
+          <w:lang w:eastAsia="en-CA"/>
+        </w:rPr>
+        <w:t xml:space="preserve"> </w:t>
+      </w:r>
+      <w:proofErr w:type="spellStart"/>
+      <w:r>
+        <w:rPr>
+          <w:rFonts w:ascii="Courier New" w:eastAsia="Times New Roman" w:hAnsi="Courier New" w:cs="Courier New"/>
+          <w:color w:val="000000"/>
+          <w:sz w:val="18"/>
+          <w:szCs w:val="18"/>
+          <w:lang w:eastAsia="en-CA"/>
+        </w:rPr>
+        <w:t>story,genre</w:t>
+      </w:r>
+      <w:proofErr w:type="spellEnd"/>
+      <w:r>
+        <w:rPr>
+          <w:rFonts w:ascii="Courier New" w:eastAsia="Times New Roman" w:hAnsi="Courier New" w:cs="Courier New"/>
+          <w:color w:val="000000"/>
+          <w:sz w:val="18"/>
+          <w:szCs w:val="18"/>
+          <w:lang w:eastAsia="en-CA"/>
+        </w:rPr>
+        <w:t>;</w:t>
+      </w:r>
+      <w:r>
+        <w:rPr>
+          <w:rFonts w:ascii="Courier New" w:eastAsia="Times New Roman" w:hAnsi="Courier New" w:cs="Courier New"/>
+          <w:color w:val="000000"/>
+          <w:sz w:val="18"/>
+          <w:szCs w:val="18"/>
+          <w:lang w:eastAsia="en-CA"/>
+        </w:rPr>
+        <w:br/>
+        <w:t xml:space="preserve">            story = (</w:t>
+      </w:r>
+      <w:proofErr w:type="spellStart"/>
+      <w:r>
+        <w:rPr>
+          <w:rFonts w:ascii="Courier New" w:eastAsia="Times New Roman" w:hAnsi="Courier New" w:cs="Courier New"/>
+          <w:color w:val="000000"/>
+          <w:sz w:val="18"/>
+          <w:szCs w:val="18"/>
+          <w:lang w:eastAsia="en-CA"/>
+        </w:rPr>
+        <w:t>TextView</w:t>
+      </w:r>
+      <w:proofErr w:type="spellEnd"/>
+      <w:r>
+        <w:rPr>
+          <w:rFonts w:ascii="Courier New" w:eastAsia="Times New Roman" w:hAnsi="Courier New" w:cs="Courier New"/>
+          <w:color w:val="000000"/>
+          <w:sz w:val="18"/>
+          <w:szCs w:val="18"/>
+          <w:lang w:eastAsia="en-CA"/>
+        </w:rPr>
+        <w:t xml:space="preserve">) </w:t>
+      </w:r>
+      <w:proofErr w:type="spellStart"/>
+      <w:r>
+        <w:rPr>
+          <w:rFonts w:ascii="Courier New" w:eastAsia="Times New Roman" w:hAnsi="Courier New" w:cs="Courier New"/>
+          <w:color w:val="000000"/>
+          <w:sz w:val="18"/>
+          <w:szCs w:val="18"/>
+          <w:lang w:eastAsia="en-CA"/>
+        </w:rPr>
+        <w:t>view.findViewById</w:t>
+      </w:r>
+      <w:proofErr w:type="spellEnd"/>
+      <w:r>
+        <w:rPr>
+          <w:rFonts w:ascii="Courier New" w:eastAsia="Times New Roman" w:hAnsi="Courier New" w:cs="Courier New"/>
+          <w:color w:val="000000"/>
+          <w:sz w:val="18"/>
+          <w:szCs w:val="18"/>
+          <w:lang w:eastAsia="en-CA"/>
+        </w:rPr>
+        <w:t>(</w:t>
+      </w:r>
+      <w:proofErr w:type="spellStart"/>
+      <w:r>
+        <w:rPr>
+          <w:rFonts w:ascii="Courier New" w:eastAsia="Times New Roman" w:hAnsi="Courier New" w:cs="Courier New"/>
+          <w:color w:val="000000"/>
+          <w:sz w:val="18"/>
+          <w:szCs w:val="18"/>
+          <w:lang w:eastAsia="en-CA"/>
+        </w:rPr>
+        <w:t>R.id.</w:t>
+      </w:r>
+      <w:r>
+        <w:rPr>
+          <w:rFonts w:ascii="Courier New" w:eastAsia="Times New Roman" w:hAnsi="Courier New" w:cs="Courier New"/>
+          <w:b/>
+          <w:bCs/>
+          <w:i/>
+          <w:iCs/>
+          <w:color w:val="660E7A"/>
+          <w:sz w:val="18"/>
+          <w:szCs w:val="18"/>
+          <w:lang w:eastAsia="en-CA"/>
+        </w:rPr>
+        <w:t>storyView</w:t>
+      </w:r>
+      <w:proofErr w:type="spellEnd"/>
+      <w:r>
+        <w:rPr>
+          <w:rFonts w:ascii="Courier New" w:eastAsia="Times New Roman" w:hAnsi="Courier New" w:cs="Courier New"/>
+          <w:color w:val="000000"/>
+          <w:sz w:val="18"/>
+          <w:szCs w:val="18"/>
+          <w:lang w:eastAsia="en-CA"/>
+        </w:rPr>
+        <w:t>);</w:t>
+      </w:r>
+      <w:r>
+        <w:rPr>
+          <w:rFonts w:ascii="Courier New" w:eastAsia="Times New Roman" w:hAnsi="Courier New" w:cs="Courier New"/>
+          <w:color w:val="000000"/>
+          <w:sz w:val="18"/>
+          <w:szCs w:val="18"/>
+          <w:lang w:eastAsia="en-CA"/>
+        </w:rPr>
+        <w:br/>
+        <w:t xml:space="preserve">            genre = (</w:t>
+      </w:r>
+      <w:proofErr w:type="spellStart"/>
+      <w:r>
+        <w:rPr>
+          <w:rFonts w:ascii="Courier New" w:eastAsia="Times New Roman" w:hAnsi="Courier New" w:cs="Courier New"/>
+          <w:color w:val="000000"/>
+          <w:sz w:val="18"/>
+          <w:szCs w:val="18"/>
+          <w:lang w:eastAsia="en-CA"/>
+        </w:rPr>
+        <w:t>TextView</w:t>
+      </w:r>
+      <w:proofErr w:type="spellEnd"/>
+      <w:r>
+        <w:rPr>
+          <w:rFonts w:ascii="Courier New" w:eastAsia="Times New Roman" w:hAnsi="Courier New" w:cs="Courier New"/>
+          <w:color w:val="000000"/>
+          <w:sz w:val="18"/>
+          <w:szCs w:val="18"/>
+          <w:lang w:eastAsia="en-CA"/>
+        </w:rPr>
+        <w:t xml:space="preserve">) </w:t>
+      </w:r>
+      <w:proofErr w:type="spellStart"/>
+      <w:r>
+        <w:rPr>
+          <w:rFonts w:ascii="Courier New" w:eastAsia="Times New Roman" w:hAnsi="Courier New" w:cs="Courier New"/>
+          <w:color w:val="000000"/>
+          <w:sz w:val="18"/>
+          <w:szCs w:val="18"/>
+          <w:lang w:eastAsia="en-CA"/>
+        </w:rPr>
+        <w:t>view.findViewById</w:t>
+      </w:r>
+      <w:proofErr w:type="spellEnd"/>
+      <w:r>
+        <w:rPr>
+          <w:rFonts w:ascii="Courier New" w:eastAsia="Times New Roman" w:hAnsi="Courier New" w:cs="Courier New"/>
+          <w:color w:val="000000"/>
+          <w:sz w:val="18"/>
+          <w:szCs w:val="18"/>
+          <w:lang w:eastAsia="en-CA"/>
+        </w:rPr>
+        <w:t>(</w:t>
+      </w:r>
+      <w:proofErr w:type="spellStart"/>
+      <w:r>
+        <w:rPr>
+          <w:rFonts w:ascii="Courier New" w:eastAsia="Times New Roman" w:hAnsi="Courier New" w:cs="Courier New"/>
+          <w:color w:val="000000"/>
+          <w:sz w:val="18"/>
+          <w:szCs w:val="18"/>
+          <w:lang w:eastAsia="en-CA"/>
+        </w:rPr>
+        <w:t>R.id.</w:t>
+      </w:r>
+      <w:r>
+        <w:rPr>
+          <w:rFonts w:ascii="Courier New" w:eastAsia="Times New Roman" w:hAnsi="Courier New" w:cs="Courier New"/>
+          <w:b/>
+          <w:bCs/>
+          <w:i/>
+          <w:iCs/>
+          <w:color w:val="660E7A"/>
+          <w:sz w:val="18"/>
+          <w:szCs w:val="18"/>
+          <w:lang w:eastAsia="en-CA"/>
+        </w:rPr>
+        <w:t>genreView</w:t>
+      </w:r>
+      <w:proofErr w:type="spellEnd"/>
+      <w:r>
+        <w:rPr>
+          <w:rFonts w:ascii="Courier New" w:eastAsia="Times New Roman" w:hAnsi="Courier New" w:cs="Courier New"/>
+          <w:color w:val="000000"/>
+          <w:sz w:val="18"/>
+          <w:szCs w:val="18"/>
+          <w:lang w:eastAsia="en-CA"/>
+        </w:rPr>
+        <w:t>);</w:t>
+      </w:r>
+      <w:r>
+        <w:rPr>
+          <w:rFonts w:ascii="Courier New" w:eastAsia="Times New Roman" w:hAnsi="Courier New" w:cs="Courier New"/>
+          <w:color w:val="000000"/>
+          <w:sz w:val="18"/>
+          <w:szCs w:val="18"/>
+          <w:lang w:eastAsia="en-CA"/>
+        </w:rPr>
+        <w:br/>
+        <w:t xml:space="preserve">        }</w:t>
+      </w:r>
+      <w:r>
+        <w:rPr>
+          <w:rFonts w:ascii="Courier New" w:eastAsia="Times New Roman" w:hAnsi="Courier New" w:cs="Courier New"/>
+          <w:color w:val="000000"/>
+          <w:sz w:val="18"/>
+          <w:szCs w:val="18"/>
+          <w:lang w:eastAsia="en-CA"/>
+        </w:rPr>
+        <w:br/>
+        <w:t xml:space="preserve">        </w:t>
+      </w:r>
+      <w:r>
+        <w:rPr>
+          <w:rFonts w:ascii="Courier New" w:eastAsia="Times New Roman" w:hAnsi="Courier New" w:cs="Courier New"/>
+          <w:b/>
+          <w:bCs/>
+          <w:color w:val="000080"/>
+          <w:sz w:val="18"/>
+          <w:szCs w:val="18"/>
+          <w:lang w:eastAsia="en-CA"/>
+        </w:rPr>
+        <w:t xml:space="preserve">return </w:t>
+      </w:r>
+      <w:r>
+        <w:rPr>
+          <w:rFonts w:ascii="Courier New" w:eastAsia="Times New Roman" w:hAnsi="Courier New" w:cs="Courier New"/>
+          <w:color w:val="000000"/>
+          <w:sz w:val="18"/>
+          <w:szCs w:val="18"/>
+          <w:lang w:eastAsia="en-CA"/>
+        </w:rPr>
+        <w:t>view;</w:t>
+      </w:r>
+      <w:r>
+        <w:rPr>
+          <w:rFonts w:ascii="Courier New" w:eastAsia="Times New Roman" w:hAnsi="Courier New" w:cs="Courier New"/>
+          <w:color w:val="000000"/>
+          <w:sz w:val="18"/>
+          <w:szCs w:val="18"/>
+          <w:lang w:eastAsia="en-CA"/>
+        </w:rPr>
+        <w:br/>
+        <w:t xml:space="preserve">    }</w:t>
+      </w:r>
+      <w:r>
+        <w:rPr>
+          <w:rFonts w:ascii="Courier New" w:eastAsia="Times New Roman" w:hAnsi="Courier New" w:cs="Courier New"/>
+          <w:color w:val="000000"/>
+          <w:sz w:val="18"/>
+          <w:szCs w:val="18"/>
+          <w:lang w:eastAsia="en-CA"/>
+        </w:rPr>
+        <w:br/>
+        <w:t>}</w:t>
+      </w:r>
+      <w:bookmarkStart w:id="1" w:name="_GoBack"/>
+      <w:bookmarkEnd w:id="1"/>
+    </w:p>
+    <w:p>
+      <w:pPr>
+        <w:shd w:val="clear" w:color="auto" w:fill="FFFFFF"/>
+        <w:tabs>
+          <w:tab w:val="left" w:pos="916"/>
+          <w:tab w:val="left" w:pos="1832"/>
+          <w:tab w:val="left" w:pos="2748"/>
+          <w:tab w:val="left" w:pos="3664"/>
+          <w:tab w:val="left" w:pos="4580"/>
+          <w:tab w:val="left" w:pos="5496"/>
+          <w:tab w:val="left" w:pos="6412"/>
+          <w:tab w:val="left" w:pos="7328"/>
+          <w:tab w:val="left" w:pos="8244"/>
+          <w:tab w:val="left" w:pos="9160"/>
+          <w:tab w:val="left" w:pos="10076"/>
+          <w:tab w:val="left" w:pos="10992"/>
+          <w:tab w:val="left" w:pos="11908"/>
+          <w:tab w:val="left" w:pos="12824"/>
+          <w:tab w:val="left" w:pos="13740"/>
+          <w:tab w:val="left" w:pos="14656"/>
+        </w:tabs>
+        <w:spacing w:after="240" w:line="240" w:lineRule="auto"/>
+        <w:rPr>
+          <w:rFonts w:ascii="Courier New" w:eastAsia="Times New Roman" w:hAnsi="Courier New" w:cs="Courier New"/>
+          <w:color w:val="000000"/>
+          <w:sz w:val="18"/>
+          <w:szCs w:val="18"/>
+          <w:lang w:eastAsia="en-CA"/>
+        </w:rPr>
+      </w:pPr>
     </w:p>
     <w:p/>
     <w:sectPr>

</xml_diff>

<commit_message>
post and pass db created
</commit_message>
<xml_diff>
--- a/whats next.docx
+++ b/whats next.docx
@@ -607,71 +607,16 @@
     </w:p>
     <w:p>
       <w:r>
-        <w:t>Work on activity to activity navigation</w:t>
-      </w:r>
-    </w:p>
-    <w:p>
-      <w:r>
         <w:t>Set up “pass” and “pass a start”</w:t>
       </w:r>
     </w:p>
     <w:p>
       <w:r>
-        <w:t>Local stories</w:t>
-      </w:r>
-    </w:p>
-    <w:p>
-      <w:r>
-        <w:lastRenderedPageBreak/>
-        <w:t>Set up grid view to save new stories</w:t>
-      </w:r>
-    </w:p>
-    <w:p>
-      <w:r>
-        <w:t>Redesign create a story activity</w:t>
-      </w:r>
-    </w:p>
-    <w:p>
-      <w:r>
-        <w:t>Create fragment for My stories, local stories, invited stories</w:t>
-      </w:r>
-      <w:r>
-        <w:t>(done)</w:t>
-      </w:r>
-    </w:p>
-    <w:p>
-      <w:r>
-        <w:t xml:space="preserve">Remove </w:t>
-      </w:r>
-      <w:r>
-        <w:t>auto rotate</w:t>
-      </w:r>
-      <w:r>
-        <w:t>(done)</w:t>
-      </w:r>
-    </w:p>
-    <w:p>
-      <w:r>
         <w:t>Remove multi window view support</w:t>
       </w:r>
       <w:r>
         <w:t xml:space="preserve"> or figure out how to make it work</w:t>
       </w:r>
-    </w:p>
-    <w:p>
-      <w:r>
-        <w:t>Pressing back in the main activity should close the app</w:t>
-      </w:r>
-    </w:p>
-    <w:p>
-      <w:r>
-        <w:t xml:space="preserve">Either make start a story page portrait only or add </w:t>
-      </w:r>
-      <w:proofErr w:type="spellStart"/>
-      <w:r>
-        <w:t>scrollview</w:t>
-      </w:r>
-      <w:proofErr w:type="spellEnd"/>
     </w:p>
     <w:p>
       <w:proofErr w:type="spellStart"/>
@@ -697,17 +642,102 @@
       </w:r>
       <w:r>
         <w:t>(Activity lifecycle)</w:t>
+      </w:r>
+    </w:p>
+    <w:p>
+      <w:r>
+        <w:lastRenderedPageBreak/>
+        <w:t>push notifications</w:t>
+      </w:r>
+    </w:p>
+    <w:p>
+      <w:r>
+        <w:t xml:space="preserve">story repetition </w:t>
+      </w:r>
+      <w:bookmarkStart w:id="1" w:name="_GoBack"/>
+      <w:bookmarkEnd w:id="1"/>
+    </w:p>
+    <w:p>
+      <w:r>
+        <w:t>reset forgotten password</w:t>
+      </w:r>
+    </w:p>
+    <w:p>
+      <w:r>
+        <w:t xml:space="preserve">apply different story </w:t>
+      </w:r>
+      <w:proofErr w:type="gramStart"/>
+      <w:r>
+        <w:t>sizes(</w:t>
+      </w:r>
+      <w:proofErr w:type="gramEnd"/>
+      <w:r>
+        <w:t xml:space="preserve">50 pages, </w:t>
+      </w:r>
+      <w:proofErr w:type="spellStart"/>
+      <w:r>
+        <w:t>etc</w:t>
+      </w:r>
+      <w:proofErr w:type="spellEnd"/>
+      <w:r>
+        <w:t>)</w:t>
+      </w:r>
+    </w:p>
+    <w:p>
+      <w:r>
+        <w:t>character type count for “what happens next” in story</w:t>
+      </w:r>
+    </w:p>
+    <w:p>
+      <w:r>
+        <w:t>story count for how many pages left</w:t>
+      </w:r>
+    </w:p>
+    <w:p>
+      <w:r>
+        <w:t>admin end story</w:t>
+      </w:r>
+    </w:p>
+    <w:p>
+      <w:r>
+        <w:t>real time dialog loading</w:t>
+      </w:r>
+    </w:p>
+    <w:p>
+      <w:r>
+        <w:t>block user from posting after post</w:t>
+      </w:r>
+    </w:p>
+    <w:p>
+      <w:r>
+        <w:t xml:space="preserve">on story </w:t>
+      </w:r>
+      <w:proofErr w:type="spellStart"/>
+      <w:r>
+        <w:t>listview</w:t>
+      </w:r>
+      <w:proofErr w:type="spellEnd"/>
+      <w:r>
+        <w:t xml:space="preserve"> click – show user info</w:t>
+      </w:r>
+      <w:r>
+        <w:t xml:space="preserve"> or highlight</w:t>
+      </w:r>
+    </w:p>
+    <w:p>
+      <w:r>
+        <w:t>clean up</w:t>
       </w:r>
     </w:p>
     <w:p/>
     <w:p/>
     <w:p/>
+    <w:p/>
+    <w:p/>
     <w:p>
       <w:r>
         <w:t>Not Needed</w:t>
       </w:r>
-      <w:bookmarkStart w:id="1" w:name="_GoBack"/>
-      <w:bookmarkEnd w:id="1"/>
     </w:p>
     <w:p>
       <w:pPr>

</xml_diff>

<commit_message>
story edittext count done
</commit_message>
<xml_diff>
--- a/whats next.docx
+++ b/whats next.docx
@@ -169,10 +169,23 @@
         </w:numPr>
       </w:pPr>
       <w:r>
-        <w:t xml:space="preserve">Send sqlite </w:t>
-      </w:r>
-      <w:r>
-        <w:t xml:space="preserve">data(story, genre) to server </w:t>
+        <w:t xml:space="preserve">Send </w:t>
+      </w:r>
+      <w:proofErr w:type="spellStart"/>
+      <w:r>
+        <w:t>sqlite</w:t>
+      </w:r>
+      <w:proofErr w:type="spellEnd"/>
+      <w:r>
+        <w:t xml:space="preserve"> </w:t>
+      </w:r>
+      <w:proofErr w:type="gramStart"/>
+      <w:r>
+        <w:t>data(</w:t>
+      </w:r>
+      <w:proofErr w:type="gramEnd"/>
+      <w:r>
+        <w:t xml:space="preserve">story, genre) to server </w:t>
       </w:r>
       <w:r>
         <w:t>(might not need to if I just send data to clients instead)</w:t>
@@ -303,8 +316,13 @@
         <w:jc w:val="center"/>
       </w:pPr>
       <w:r>
-        <w:t>Login and signup sqlite</w:t>
-      </w:r>
+        <w:t xml:space="preserve">Login and signup </w:t>
+      </w:r>
+      <w:proofErr w:type="spellStart"/>
+      <w:r>
+        <w:t>sqlite</w:t>
+      </w:r>
+      <w:proofErr w:type="spellEnd"/>
     </w:p>
     <w:p>
       <w:hyperlink r:id="rId14" w:history="1">
@@ -442,8 +460,13 @@
       <w:pPr>
         <w:jc w:val="center"/>
       </w:pPr>
-      <w:r>
-        <w:t>Whatsapp signup</w:t>
+      <w:proofErr w:type="spellStart"/>
+      <w:r>
+        <w:t>Whatsapp</w:t>
+      </w:r>
+      <w:proofErr w:type="spellEnd"/>
+      <w:r>
+        <w:t xml:space="preserve"> signup</w:t>
       </w:r>
     </w:p>
     <w:p>
@@ -608,61 +631,61 @@
     </w:p>
     <w:p>
       <w:r>
-        <w:t>apply different story sizes(50 pages, etc)</w:t>
-      </w:r>
-    </w:p>
-    <w:p>
-      <w:r>
-        <w:t>character type count for “what happens next” in story</w:t>
-      </w:r>
-    </w:p>
-    <w:p>
-      <w:r>
-        <w:t>story count for how many pages left</w:t>
-      </w:r>
-    </w:p>
-    <w:p>
-      <w:r>
-        <w:t>admin end story</w:t>
-      </w:r>
-    </w:p>
-    <w:p>
-      <w:r>
-        <w:t>real time dialog loading</w:t>
-      </w:r>
-    </w:p>
-    <w:p>
-      <w:r>
-        <w:t>on story listview click – show user info</w:t>
-      </w:r>
-      <w:r>
-        <w:t xml:space="preserve"> or highlight</w:t>
-      </w:r>
-    </w:p>
-    <w:p>
-      <w:r>
-        <w:t xml:space="preserve">remove </w:t>
-      </w:r>
-      <w:r>
-        <w:t>story creator from listUsersActivity</w:t>
-      </w:r>
-    </w:p>
-    <w:p>
-      <w:r>
-        <w:t>search bar is listusersactivity</w:t>
-      </w:r>
-    </w:p>
-    <w:p>
-      <w:r>
-        <w:t>make editTexts look better</w:t>
-      </w:r>
-    </w:p>
-    <w:p>
-      <w:r>
-        <w:t>remove editText in story without pass</w:t>
+        <w:t xml:space="preserve">apply different story sizes(50 pages, </w:t>
+      </w:r>
+      <w:proofErr w:type="spellStart"/>
+      <w:r>
+        <w:t>etc</w:t>
+      </w:r>
+      <w:proofErr w:type="spellEnd"/>
+      <w:r>
+        <w:t>)</w:t>
       </w:r>
       <w:bookmarkStart w:id="1" w:name="_GoBack"/>
       <w:bookmarkEnd w:id="1"/>
+    </w:p>
+    <w:p>
+      <w:r>
+        <w:t>story count for how many pages left</w:t>
+      </w:r>
+    </w:p>
+    <w:p>
+      <w:r>
+        <w:t>admin end story</w:t>
+      </w:r>
+    </w:p>
+    <w:p>
+      <w:r>
+        <w:t>real time dialog loading</w:t>
+      </w:r>
+    </w:p>
+    <w:p>
+      <w:r>
+        <w:t xml:space="preserve">remove </w:t>
+      </w:r>
+      <w:r>
+        <w:t xml:space="preserve">story creator from </w:t>
+      </w:r>
+      <w:proofErr w:type="spellStart"/>
+      <w:r>
+        <w:t>listUsersActivity</w:t>
+      </w:r>
+      <w:proofErr w:type="spellEnd"/>
+    </w:p>
+    <w:p>
+      <w:r>
+        <w:t xml:space="preserve">search bar is </w:t>
+      </w:r>
+      <w:proofErr w:type="spellStart"/>
+      <w:r>
+        <w:t>listusersactivity</w:t>
+      </w:r>
+      <w:proofErr w:type="spellEnd"/>
+    </w:p>
+    <w:p>
+      <w:r>
+        <w:t>leave story</w:t>
+      </w:r>
     </w:p>
     <w:p>
       <w:r>
@@ -689,6 +712,7 @@
           <w:szCs w:val="18"/>
         </w:rPr>
       </w:pPr>
+      <w:proofErr w:type="spellStart"/>
       <w:r>
         <w:rPr>
           <w:color w:val="000000"/>
@@ -698,6 +722,7 @@
         </w:rPr>
         <w:t>SimpleFragmentPagerAdaptor</w:t>
       </w:r>
+      <w:proofErr w:type="spellEnd"/>
     </w:p>
     <w:sectPr>
       <w:pgSz w:w="12240" w:h="15840"/>

</xml_diff>

<commit_message>
before listuseradapter is created
</commit_message>
<xml_diff>
--- a/whats next.docx
+++ b/whats next.docx
@@ -169,23 +169,10 @@
         </w:numPr>
       </w:pPr>
       <w:r>
-        <w:t xml:space="preserve">Send </w:t>
-      </w:r>
-      <w:proofErr w:type="spellStart"/>
-      <w:r>
-        <w:t>sqlite</w:t>
-      </w:r>
-      <w:proofErr w:type="spellEnd"/>
-      <w:r>
-        <w:t xml:space="preserve"> </w:t>
-      </w:r>
-      <w:proofErr w:type="gramStart"/>
-      <w:r>
-        <w:t>data(</w:t>
-      </w:r>
-      <w:proofErr w:type="gramEnd"/>
-      <w:r>
-        <w:t xml:space="preserve">story, genre) to server </w:t>
+        <w:t xml:space="preserve">Send sqlite </w:t>
+      </w:r>
+      <w:r>
+        <w:t xml:space="preserve">data(story, genre) to server </w:t>
       </w:r>
       <w:r>
         <w:t>(might not need to if I just send data to clients instead)</w:t>
@@ -316,13 +303,8 @@
         <w:jc w:val="center"/>
       </w:pPr>
       <w:r>
-        <w:t xml:space="preserve">Login and signup </w:t>
-      </w:r>
-      <w:proofErr w:type="spellStart"/>
-      <w:r>
-        <w:t>sqlite</w:t>
-      </w:r>
-      <w:proofErr w:type="spellEnd"/>
+        <w:t>Login and signup sqlite</w:t>
+      </w:r>
     </w:p>
     <w:p>
       <w:hyperlink r:id="rId14" w:history="1">
@@ -460,13 +442,8 @@
       <w:pPr>
         <w:jc w:val="center"/>
       </w:pPr>
-      <w:proofErr w:type="spellStart"/>
-      <w:r>
-        <w:t>Whatsapp</w:t>
-      </w:r>
-      <w:proofErr w:type="spellEnd"/>
-      <w:r>
-        <w:t xml:space="preserve"> signup</w:t>
+      <w:r>
+        <w:t>Whatsapp signup</w:t>
       </w:r>
     </w:p>
     <w:p>
@@ -607,6 +584,13 @@
     </w:p>
     <w:p>
       <w:r>
+        <w:t>Android view window leak</w:t>
+      </w:r>
+      <w:bookmarkStart w:id="1" w:name="_GoBack"/>
+      <w:bookmarkEnd w:id="1"/>
+    </w:p>
+    <w:p>
+      <w:r>
         <w:t>Remove multi window view support</w:t>
       </w:r>
       <w:r>
@@ -617,10 +601,8 @@
       <w:r>
         <w:t>push notifications</w:t>
       </w:r>
-    </w:p>
-    <w:p>
-      <w:r>
-        <w:t xml:space="preserve">story repetition </w:t>
+      <w:r>
+        <w:t xml:space="preserve"> </w:t>
       </w:r>
     </w:p>
     <w:p>
@@ -631,18 +613,8 @@
     </w:p>
     <w:p>
       <w:r>
-        <w:t xml:space="preserve">apply different story sizes(50 pages, </w:t>
-      </w:r>
-      <w:proofErr w:type="spellStart"/>
-      <w:r>
-        <w:t>etc</w:t>
-      </w:r>
-      <w:proofErr w:type="spellEnd"/>
-      <w:r>
-        <w:t>)</w:t>
-      </w:r>
-      <w:bookmarkStart w:id="1" w:name="_GoBack"/>
-      <w:bookmarkEnd w:id="1"/>
+        <w:t>apply different story sizes(50 pages, etc)</w:t>
+      </w:r>
     </w:p>
     <w:p>
       <w:r>
@@ -656,35 +628,12 @@
     </w:p>
     <w:p>
       <w:r>
-        <w:t>real time dialog loading</w:t>
-      </w:r>
-    </w:p>
-    <w:p>
-      <w:r>
-        <w:t xml:space="preserve">remove </w:t>
-      </w:r>
-      <w:r>
-        <w:t xml:space="preserve">story creator from </w:t>
-      </w:r>
-      <w:proofErr w:type="spellStart"/>
-      <w:r>
-        <w:t>listUsersActivity</w:t>
-      </w:r>
-      <w:proofErr w:type="spellEnd"/>
-    </w:p>
-    <w:p>
-      <w:r>
-        <w:t xml:space="preserve">search bar is </w:t>
-      </w:r>
-      <w:proofErr w:type="spellStart"/>
-      <w:r>
-        <w:t>listusersactivity</w:t>
-      </w:r>
-      <w:proofErr w:type="spellEnd"/>
-    </w:p>
-    <w:p>
-      <w:r>
-        <w:t>leave story</w:t>
+        <w:t>list user activity avatar</w:t>
+      </w:r>
+    </w:p>
+    <w:p>
+      <w:r>
+        <w:t>search bar is listusersactivity</w:t>
       </w:r>
     </w:p>
     <w:p>
@@ -712,7 +661,6 @@
           <w:szCs w:val="18"/>
         </w:rPr>
       </w:pPr>
-      <w:proofErr w:type="spellStart"/>
       <w:r>
         <w:rPr>
           <w:color w:val="000000"/>
@@ -722,7 +670,6 @@
         </w:rPr>
         <w:t>SimpleFragmentPagerAdaptor</w:t>
       </w:r>
-      <w:proofErr w:type="spellEnd"/>
     </w:p>
     <w:sectPr>
       <w:pgSz w:w="12240" w:h="15840"/>

</xml_diff>

<commit_message>
all updates before push notification
</commit_message>
<xml_diff>
--- a/whats next.docx
+++ b/whats next.docx
@@ -169,10 +169,23 @@
         </w:numPr>
       </w:pPr>
       <w:r>
-        <w:t xml:space="preserve">Send sqlite </w:t>
-      </w:r>
-      <w:r>
-        <w:t xml:space="preserve">data(story, genre) to server </w:t>
+        <w:t xml:space="preserve">Send </w:t>
+      </w:r>
+      <w:proofErr w:type="spellStart"/>
+      <w:r>
+        <w:t>sqlite</w:t>
+      </w:r>
+      <w:proofErr w:type="spellEnd"/>
+      <w:r>
+        <w:t xml:space="preserve"> </w:t>
+      </w:r>
+      <w:proofErr w:type="gramStart"/>
+      <w:r>
+        <w:t>data(</w:t>
+      </w:r>
+      <w:proofErr w:type="gramEnd"/>
+      <w:r>
+        <w:t xml:space="preserve">story, genre) to server </w:t>
       </w:r>
       <w:r>
         <w:t>(might not need to if I just send data to clients instead)</w:t>
@@ -303,8 +316,13 @@
         <w:jc w:val="center"/>
       </w:pPr>
       <w:r>
-        <w:t>Login and signup sqlite</w:t>
-      </w:r>
+        <w:t xml:space="preserve">Login and signup </w:t>
+      </w:r>
+      <w:proofErr w:type="spellStart"/>
+      <w:r>
+        <w:t>sqlite</w:t>
+      </w:r>
+      <w:proofErr w:type="spellEnd"/>
     </w:p>
     <w:p>
       <w:hyperlink r:id="rId14" w:history="1">
@@ -442,8 +460,13 @@
       <w:pPr>
         <w:jc w:val="center"/>
       </w:pPr>
-      <w:r>
-        <w:t>Whatsapp signup</w:t>
+      <w:proofErr w:type="spellStart"/>
+      <w:r>
+        <w:t>Whatsapp</w:t>
+      </w:r>
+      <w:proofErr w:type="spellEnd"/>
+      <w:r>
+        <w:t xml:space="preserve"> signup</w:t>
       </w:r>
     </w:p>
     <w:p>
@@ -586,55 +609,76 @@
       <w:r>
         <w:t>Android view window leak</w:t>
       </w:r>
+    </w:p>
+    <w:p>
+      <w:r>
+        <w:t>push notifications</w:t>
+      </w:r>
+      <w:r>
+        <w:t xml:space="preserve"> </w:t>
+      </w:r>
+    </w:p>
+    <w:p>
+      <w:r>
+        <w:t>reset forgotten password</w:t>
+      </w:r>
+    </w:p>
+    <w:p>
+      <w:r>
+        <w:lastRenderedPageBreak/>
+        <w:t>add location</w:t>
+      </w:r>
+    </w:p>
+    <w:p>
+      <w:r>
+        <w:t>duplicate messages</w:t>
+      </w:r>
       <w:bookmarkStart w:id="1" w:name="_GoBack"/>
       <w:bookmarkEnd w:id="1"/>
     </w:p>
     <w:p>
       <w:r>
-        <w:t>Remove multi window view support</w:t>
-      </w:r>
-      <w:r>
-        <w:t xml:space="preserve"> or figure out how to make it work</w:t>
-      </w:r>
-    </w:p>
-    <w:p>
-      <w:r>
-        <w:t>push notifications</w:t>
+        <w:t xml:space="preserve">apply different story </w:t>
+      </w:r>
+      <w:proofErr w:type="gramStart"/>
+      <w:r>
+        <w:t>sizes(</w:t>
+      </w:r>
+      <w:proofErr w:type="gramEnd"/>
+      <w:r>
+        <w:t xml:space="preserve">50 pages, </w:t>
+      </w:r>
+      <w:proofErr w:type="spellStart"/>
+      <w:r>
+        <w:t>etc</w:t>
+      </w:r>
+      <w:proofErr w:type="spellEnd"/>
+      <w:r>
+        <w:t>)</w:t>
+      </w:r>
+    </w:p>
+    <w:p>
+      <w:r>
+        <w:t>story count for how many pages left</w:t>
+      </w:r>
+    </w:p>
+    <w:p>
+      <w:r>
+        <w:t>admin end story</w:t>
+      </w:r>
+    </w:p>
+    <w:p>
+      <w:r>
+        <w:t>search bar in</w:t>
       </w:r>
       <w:r>
         <w:t xml:space="preserve"> </w:t>
       </w:r>
-    </w:p>
-    <w:p>
-      <w:r>
-        <w:lastRenderedPageBreak/>
-        <w:t>reset forgotten password</w:t>
-      </w:r>
-    </w:p>
-    <w:p>
-      <w:r>
-        <w:t>apply different story sizes(50 pages, etc)</w:t>
-      </w:r>
-    </w:p>
-    <w:p>
-      <w:r>
-        <w:t>story count for how many pages left</w:t>
-      </w:r>
-    </w:p>
-    <w:p>
-      <w:r>
-        <w:t>admin end story</w:t>
-      </w:r>
-    </w:p>
-    <w:p>
-      <w:r>
-        <w:t>list user activity avatar</w:t>
-      </w:r>
-    </w:p>
-    <w:p>
-      <w:r>
-        <w:t>search bar is listusersactivity</w:t>
-      </w:r>
+      <w:proofErr w:type="spellStart"/>
+      <w:r>
+        <w:t>listusersactivity</w:t>
+      </w:r>
+      <w:proofErr w:type="spellEnd"/>
     </w:p>
     <w:p>
       <w:r>
@@ -661,6 +705,7 @@
           <w:szCs w:val="18"/>
         </w:rPr>
       </w:pPr>
+      <w:proofErr w:type="spellStart"/>
       <w:r>
         <w:rPr>
           <w:color w:val="000000"/>
@@ -670,6 +715,7 @@
         </w:rPr>
         <w:t>SimpleFragmentPagerAdaptor</w:t>
       </w:r>
+      <w:proofErr w:type="spellEnd"/>
     </w:p>
     <w:sectPr>
       <w:pgSz w:w="12240" w:h="15840"/>

</xml_diff>

<commit_message>
before push notification test
</commit_message>
<xml_diff>
--- a/whats next.docx
+++ b/whats next.docx
@@ -169,10 +169,23 @@
         </w:numPr>
       </w:pPr>
       <w:r>
-        <w:t xml:space="preserve">Send sqlite </w:t>
-      </w:r>
-      <w:r>
-        <w:t xml:space="preserve">data(story, genre) to server </w:t>
+        <w:t xml:space="preserve">Send </w:t>
+      </w:r>
+      <w:proofErr w:type="spellStart"/>
+      <w:r>
+        <w:t>sqlite</w:t>
+      </w:r>
+      <w:proofErr w:type="spellEnd"/>
+      <w:r>
+        <w:t xml:space="preserve"> </w:t>
+      </w:r>
+      <w:proofErr w:type="gramStart"/>
+      <w:r>
+        <w:t>data(</w:t>
+      </w:r>
+      <w:proofErr w:type="gramEnd"/>
+      <w:r>
+        <w:t xml:space="preserve">story, genre) to server </w:t>
       </w:r>
       <w:r>
         <w:t>(might not need to if I just send data to clients instead)</w:t>
@@ -303,8 +316,13 @@
         <w:jc w:val="center"/>
       </w:pPr>
       <w:r>
-        <w:t>Login and signup sqlite</w:t>
-      </w:r>
+        <w:t xml:space="preserve">Login and signup </w:t>
+      </w:r>
+      <w:proofErr w:type="spellStart"/>
+      <w:r>
+        <w:t>sqlite</w:t>
+      </w:r>
+      <w:proofErr w:type="spellEnd"/>
     </w:p>
     <w:p>
       <w:hyperlink r:id="rId14" w:history="1">
@@ -442,8 +460,13 @@
       <w:pPr>
         <w:jc w:val="center"/>
       </w:pPr>
-      <w:r>
-        <w:t>Whatsapp signup</w:t>
+      <w:proofErr w:type="spellStart"/>
+      <w:r>
+        <w:t>Whatsapp</w:t>
+      </w:r>
+      <w:proofErr w:type="spellEnd"/>
+      <w:r>
+        <w:t xml:space="preserve"> signup</w:t>
       </w:r>
     </w:p>
     <w:p>
@@ -584,11 +607,6 @@
     </w:p>
     <w:p>
       <w:r>
-        <w:t>Android view window leak</w:t>
-      </w:r>
-    </w:p>
-    <w:p>
-      <w:r>
         <w:t>push notifications</w:t>
       </w:r>
       <w:r>
@@ -602,9 +620,16 @@
     </w:p>
     <w:p>
       <w:r>
+        <w:t>add location</w:t>
+      </w:r>
+    </w:p>
+    <w:p>
+      <w:r>
         <w:lastRenderedPageBreak/>
-        <w:t>add location</w:t>
-      </w:r>
+        <w:t>problem with message not showing up sometimes</w:t>
+      </w:r>
+      <w:bookmarkStart w:id="1" w:name="_GoBack"/>
+      <w:bookmarkEnd w:id="1"/>
     </w:p>
     <w:p>
       <w:r>
@@ -613,18 +638,23 @@
     </w:p>
     <w:p>
       <w:r>
-        <w:t>when you leave app and come back something is wrong with session</w:t>
-      </w:r>
-      <w:r>
-        <w:t>(line 396 in story)</w:t>
-      </w:r>
-      <w:r>
-        <w:t xml:space="preserve"> addmessagelistener</w:t>
-      </w:r>
-    </w:p>
-    <w:p>
-      <w:r>
-        <w:t>apply different story sizes(50 pages, etc)</w:t>
+        <w:t xml:space="preserve">apply different story </w:t>
+      </w:r>
+      <w:proofErr w:type="gramStart"/>
+      <w:r>
+        <w:t>sizes(</w:t>
+      </w:r>
+      <w:proofErr w:type="gramEnd"/>
+      <w:r>
+        <w:t xml:space="preserve">50 pages, </w:t>
+      </w:r>
+      <w:proofErr w:type="spellStart"/>
+      <w:r>
+        <w:t>etc</w:t>
+      </w:r>
+      <w:proofErr w:type="spellEnd"/>
+      <w:r>
+        <w:t>)</w:t>
       </w:r>
     </w:p>
     <w:p>
@@ -642,8 +672,13 @@
         <w:t>search bar in</w:t>
       </w:r>
       <w:r>
-        <w:t xml:space="preserve"> listusersactivity</w:t>
-      </w:r>
+        <w:t xml:space="preserve"> </w:t>
+      </w:r>
+      <w:proofErr w:type="spellStart"/>
+      <w:r>
+        <w:t>listusersactivity</w:t>
+      </w:r>
+      <w:proofErr w:type="spellEnd"/>
     </w:p>
     <w:p>
       <w:r>
@@ -683,10 +718,17 @@
           <w:sz w:val="18"/>
           <w:szCs w:val="18"/>
         </w:rPr>
-        <w:t xml:space="preserve"> server </w:t>
-      </w:r>
-      <w:bookmarkStart w:id="1" w:name="_GoBack"/>
-      <w:bookmarkEnd w:id="1"/>
+        <w:t xml:space="preserve"> </w:t>
+      </w:r>
+      <w:proofErr w:type="gramStart"/>
+      <w:r>
+        <w:rPr>
+          <w:color w:val="000000"/>
+          <w:sz w:val="18"/>
+          <w:szCs w:val="18"/>
+        </w:rPr>
+        <w:t xml:space="preserve">server </w:t>
+      </w:r>
       <w:r>
         <w:rPr>
           <w:color w:val="000000"/>
@@ -701,7 +743,16 @@
           <w:sz w:val="18"/>
           <w:szCs w:val="18"/>
         </w:rPr>
-        <w:t xml:space="preserve">key </w:t>
+        <w:t>key</w:t>
+      </w:r>
+      <w:proofErr w:type="gramEnd"/>
+      <w:r>
+        <w:rPr>
+          <w:color w:val="000000"/>
+          <w:sz w:val="18"/>
+          <w:szCs w:val="18"/>
+        </w:rPr>
+        <w:t xml:space="preserve"> </w:t>
       </w:r>
       <w:r>
         <w:rPr>

</xml_diff>

<commit_message>
after password reset and confirmation
</commit_message>
<xml_diff>
--- a/whats next.docx
+++ b/whats next.docx
@@ -607,15 +607,7 @@
     </w:p>
     <w:p>
       <w:r>
-        <w:t>push notifications</w:t>
-      </w:r>
-      <w:r>
-        <w:t xml:space="preserve"> </w:t>
-      </w:r>
-    </w:p>
-    <w:p>
-      <w:r>
-        <w:t>reset forgotten password</w:t>
+        <w:t>Fix posting issue</w:t>
       </w:r>
     </w:p>
     <w:p>
@@ -625,15 +617,23 @@
     </w:p>
     <w:p>
       <w:r>
-        <w:lastRenderedPageBreak/>
-        <w:t>problem with message not showing up sometimes</w:t>
+        <w:t>move cancel and ok b</w:t>
       </w:r>
       <w:bookmarkStart w:id="1" w:name="_GoBack"/>
       <w:bookmarkEnd w:id="1"/>
-    </w:p>
-    <w:p>
-      <w:r>
-        <w:t>duplicate messages</w:t>
+      <w:r>
+        <w:t>uttons up with keyboard on start a story</w:t>
+      </w:r>
+    </w:p>
+    <w:p>
+      <w:r>
+        <w:lastRenderedPageBreak/>
+        <w:t>Online users</w:t>
+      </w:r>
+    </w:p>
+    <w:p>
+      <w:r>
+        <w:t>delete account</w:t>
       </w:r>
     </w:p>
     <w:p>
@@ -685,7 +685,6 @@
         <w:t>clean up</w:t>
       </w:r>
     </w:p>
-    <w:p/>
     <w:p/>
     <w:p/>
     <w:p/>

</xml_diff>